<commit_message>
[#55181370] Add source files, GTest, Forward translator for chilled beam ( AirTerminalSingleDuctConstantVolumeCooledBeam , CoilCoolingCooledBeam )
</commit_message>
<xml_diff>
--- a/doc/Adding_Model_Object_to_OpenStudio.docx
+++ b/doc/Adding_Model_Object_to_OpenStudio.docx
@@ -1,6 +1,6 @@
 
 <file path=word/document.xml><?xml version="1.0" encoding="utf-8"?>
-<w:document xmlns:ve="http://schemas.openxmlformats.org/markup-compatibility/2006" xmlns:o="urn:schemas-microsoft-com:office:office" xmlns:r="http://schemas.openxmlformats.org/officeDocument/2006/relationships" xmlns:m="http://schemas.openxmlformats.org/officeDocument/2006/math" xmlns:v="urn:schemas-microsoft-com:vml" xmlns:wp="http://schemas.openxmlformats.org/drawingml/2006/wordprocessingDrawing" xmlns:w10="urn:schemas-microsoft-com:office:word" xmlns:w="http://schemas.openxmlformats.org/wordprocessingml/2006/main" xmlns:wne="http://schemas.microsoft.com/office/word/2006/wordml">
+<w:document xmlns:wpc="http://schemas.microsoft.com/office/word/2010/wordprocessingCanvas" xmlns:mc="http://schemas.openxmlformats.org/markup-compatibility/2006" xmlns:o="urn:schemas-microsoft-com:office:office" xmlns:r="http://schemas.openxmlformats.org/officeDocument/2006/relationships" xmlns:m="http://schemas.openxmlformats.org/officeDocument/2006/math" xmlns:v="urn:schemas-microsoft-com:vml" xmlns:wp14="http://schemas.microsoft.com/office/word/2010/wordprocessingDrawing" xmlns:wp="http://schemas.openxmlformats.org/drawingml/2006/wordprocessingDrawing" xmlns:w10="urn:schemas-microsoft-com:office:word" xmlns:w="http://schemas.openxmlformats.org/wordprocessingml/2006/main" xmlns:w14="http://schemas.microsoft.com/office/word/2010/wordml" xmlns:wpg="http://schemas.microsoft.com/office/word/2010/wordprocessingGroup" xmlns:wpi="http://schemas.microsoft.com/office/word/2010/wordprocessingInk" xmlns:wne="http://schemas.microsoft.com/office/word/2006/wordml" xmlns:wps="http://schemas.microsoft.com/office/word/2010/wordprocessingShape" mc:Ignorable="w14 wp14">
   <w:body>
     <w:p>
       <w:pPr>
@@ -77,6 +77,7 @@
           <w:docPartUnique/>
         </w:docPartObj>
       </w:sdtPr>
+      <w:sdtEndPr/>
       <w:sdtContent>
         <w:p>
           <w:pPr>
@@ -3751,7 +3752,7 @@
       <w:r>
         <w:t xml:space="preserve">In URL of repository, paste:  </w:t>
       </w:r>
-      <w:hyperlink r:id="rId9" w:history="1">
+      <w:hyperlink r:id="rId10" w:history="1">
         <w:r>
           <w:rPr>
             <w:rStyle w:val="Hyperlink"/>
@@ -3842,7 +3843,7 @@
       <w:r>
         <w:tab/>
       </w:r>
-      <w:hyperlink r:id="rId10" w:history="1">
+      <w:hyperlink r:id="rId11" w:history="1">
         <w:r>
           <w:rPr>
             <w:rStyle w:val="Hyperlink"/>
@@ -4412,7 +4413,15 @@
       </w:r>
       <w:proofErr w:type="spellEnd"/>
       <w:r>
-        <w:t xml:space="preserve"> and OpenStudio .</w:t>
+        <w:t xml:space="preserve"> and </w:t>
+      </w:r>
+      <w:proofErr w:type="spellStart"/>
+      <w:r>
+        <w:t>OpenStudio</w:t>
+      </w:r>
+      <w:proofErr w:type="spellEnd"/>
+      <w:r>
+        <w:t xml:space="preserve"> .</w:t>
       </w:r>
       <w:proofErr w:type="spellStart"/>
       <w:r>
@@ -4460,7 +4469,15 @@
       </w:r>
       <w:proofErr w:type="spellEnd"/>
       <w:r>
-        <w:t xml:space="preserve"> entry for the EnergyPlus object to use as a starting point for the OpenStudio </w:t>
+        <w:t xml:space="preserve"> entry for the EnergyPlus object to use as a starting point for the </w:t>
+      </w:r>
+      <w:proofErr w:type="spellStart"/>
+      <w:r>
+        <w:t>OpenStudio</w:t>
+      </w:r>
+      <w:proofErr w:type="spellEnd"/>
+      <w:r>
+        <w:t xml:space="preserve"> </w:t>
       </w:r>
       <w:proofErr w:type="spellStart"/>
       <w:r>
@@ -4512,8 +4529,13 @@
           <w:numId w:val="9"/>
         </w:numPr>
       </w:pPr>
-      <w:r>
-        <w:t xml:space="preserve">OpenStudio </w:t>
+      <w:proofErr w:type="spellStart"/>
+      <w:r>
+        <w:t>OpenStudio</w:t>
+      </w:r>
+      <w:proofErr w:type="spellEnd"/>
+      <w:r>
+        <w:t xml:space="preserve"> </w:t>
       </w:r>
       <w:proofErr w:type="spellStart"/>
       <w:r>
@@ -4532,11 +4554,16 @@
           <w:numId w:val="9"/>
         </w:numPr>
       </w:pPr>
-      <w:r>
-        <w:t xml:space="preserve">OpenStudio </w:t>
-      </w:r>
       <w:proofErr w:type="spellStart"/>
       <w:r>
+        <w:t>OpenStudio</w:t>
+      </w:r>
+      <w:proofErr w:type="spellEnd"/>
+      <w:r>
+        <w:t xml:space="preserve"> </w:t>
+      </w:r>
+      <w:proofErr w:type="spellStart"/>
+      <w:r>
         <w:t>idd</w:t>
       </w:r>
       <w:proofErr w:type="spellEnd"/>
@@ -4552,8 +4579,13 @@
       <w:r>
         <w:t xml:space="preserve"> from another </w:t>
       </w:r>
-      <w:r>
-        <w:t xml:space="preserve">OpenStudio </w:t>
+      <w:proofErr w:type="spellStart"/>
+      <w:r>
+        <w:t>OpenStudio</w:t>
+      </w:r>
+      <w:proofErr w:type="spellEnd"/>
+      <w:r>
+        <w:t xml:space="preserve"> </w:t>
       </w:r>
       <w:proofErr w:type="spellStart"/>
       <w:r>
@@ -4686,8 +4718,8 @@
             <v:stroke joinstyle="miter"/>
             <v:path gradientshapeok="t" o:connecttype="rect"/>
           </v:shapetype>
-          <v:shape id="_x0000_s1062" type="#_x0000_t202" style="width:467.15pt;height:76.95pt;mso-width-percent:1000;mso-height-percent:200;mso-position-horizontal-relative:char;mso-position-vertical-relative:line;mso-width-percent:1000;mso-height-percent:200;mso-width-relative:margin;mso-height-relative:margin" filled="f" fillcolor="#f2f2f2 [3052]" strokecolor="#a5a5a5 [2092]">
-            <v:textbox style="mso-next-textbox:#_x0000_s1062;mso-fit-shape-to-text:t">
+          <v:shape id="_x0000_s1109" type="#_x0000_t202" style="width:467.15pt;height:76.95pt;mso-width-percent:1000;mso-height-percent:200;mso-left-percent:-10001;mso-top-percent:-10001;mso-position-horizontal:absolute;mso-position-horizontal-relative:char;mso-position-vertical:absolute;mso-position-vertical-relative:line;mso-width-percent:1000;mso-height-percent:200;mso-left-percent:-10001;mso-top-percent:-10001;mso-width-relative:margin;mso-height-relative:margin" filled="f" fillcolor="#f2f2f2 [3052]" strokecolor="#a5a5a5 [2092]">
+            <v:textbox style="mso-next-textbox:#_x0000_s1109;mso-fit-shape-to-text:t">
               <w:txbxContent>
                 <w:p>
                   <w:pPr>
@@ -4795,8 +4827,8 @@
       </w:pPr>
       <w:r>
         <w:pict>
-          <v:shape id="_x0000_s1061" type="#_x0000_t202" style="width:467.15pt;height:90.75pt;mso-width-percent:1000;mso-height-percent:200;mso-position-horizontal-relative:char;mso-position-vertical-relative:line;mso-width-percent:1000;mso-height-percent:200;mso-width-relative:margin;mso-height-relative:margin" filled="f" fillcolor="#f2f2f2 [3052]" strokecolor="#a5a5a5 [2092]">
-            <v:textbox style="mso-next-textbox:#_x0000_s1061;mso-fit-shape-to-text:t">
+          <v:shape id="_x0000_s1108" type="#_x0000_t202" style="width:467.15pt;height:90.75pt;mso-width-percent:1000;mso-height-percent:200;mso-left-percent:-10001;mso-top-percent:-10001;mso-position-horizontal:absolute;mso-position-horizontal-relative:char;mso-position-vertical:absolute;mso-position-vertical-relative:line;mso-width-percent:1000;mso-height-percent:200;mso-left-percent:-10001;mso-top-percent:-10001;mso-width-relative:margin;mso-height-relative:margin" filled="f" fillcolor="#f2f2f2 [3052]" strokecolor="#a5a5a5 [2092]">
+            <v:textbox style="mso-next-textbox:#_x0000_s1108;mso-fit-shape-to-text:t">
               <w:txbxContent>
                 <w:p>
                   <w:pPr>
@@ -4953,8 +4985,8 @@
       </w:pPr>
       <w:r>
         <w:pict>
-          <v:shape id="_x0000_s1060" type="#_x0000_t202" style="width:467.15pt;height:576.85pt;mso-width-percent:1000;mso-height-percent:200;mso-position-horizontal-relative:char;mso-position-vertical-relative:line;mso-width-percent:1000;mso-height-percent:200;mso-width-relative:margin;mso-height-relative:margin" filled="f" fillcolor="#f2f2f2 [3052]" strokecolor="#a5a5a5 [2092]">
-            <v:textbox style="mso-next-textbox:#_x0000_s1060;mso-fit-shape-to-text:t">
+          <v:shape id="_x0000_s1107" type="#_x0000_t202" style="width:467.15pt;height:576.85pt;mso-width-percent:1000;mso-height-percent:200;mso-left-percent:-10001;mso-top-percent:-10001;mso-position-horizontal:absolute;mso-position-horizontal-relative:char;mso-position-vertical:absolute;mso-position-vertical-relative:line;mso-width-percent:1000;mso-height-percent:200;mso-left-percent:-10001;mso-top-percent:-10001;mso-width-relative:margin;mso-height-relative:margin" filled="f" fillcolor="#f2f2f2 [3052]" strokecolor="#a5a5a5 [2092]">
+            <v:textbox style="mso-next-textbox:#_x0000_s1107;mso-fit-shape-to-text:t">
               <w:txbxContent>
                 <w:p>
                   <w:pPr>
@@ -6324,8 +6356,8 @@
       </w:pPr>
       <w:r>
         <w:pict>
-          <v:shape id="_x0000_s1059" type="#_x0000_t202" style="width:467.15pt;height:611.6pt;mso-width-percent:1000;mso-position-horizontal-relative:char;mso-position-vertical-relative:line;mso-width-percent:1000;mso-width-relative:margin;mso-height-relative:margin" filled="f" fillcolor="#f2f2f2 [3052]" strokecolor="#a5a5a5 [2092]">
-            <v:textbox style="mso-next-textbox:#_x0000_s1059">
+          <v:shape id="_x0000_s1106" type="#_x0000_t202" style="width:467.15pt;height:611.6pt;mso-width-percent:1000;mso-left-percent:-10001;mso-top-percent:-10001;mso-position-horizontal:absolute;mso-position-horizontal-relative:char;mso-position-vertical:absolute;mso-position-vertical-relative:line;mso-width-percent:1000;mso-left-percent:-10001;mso-top-percent:-10001;mso-width-relative:margin;mso-height-relative:margin" filled="f" fillcolor="#f2f2f2 [3052]" strokecolor="#a5a5a5 [2092]">
+            <v:textbox style="mso-next-textbox:#_x0000_s1106">
               <w:txbxContent>
                 <w:p>
                   <w:pPr>
@@ -7777,11 +7809,11 @@
       <w:tblPr>
         <w:tblStyle w:val="TableGrid"/>
         <w:tblW w:w="0" w:type="auto"/>
-        <w:tblLook w:val="04A0"/>
+        <w:tblLook w:val="04A0" w:firstRow="1" w:lastRow="0" w:firstColumn="1" w:lastColumn="0" w:noHBand="0" w:noVBand="1"/>
       </w:tblPr>
       <w:tblGrid>
-        <w:gridCol w:w="2458"/>
-        <w:gridCol w:w="7118"/>
+        <w:gridCol w:w="2457"/>
+        <w:gridCol w:w="7119"/>
       </w:tblGrid>
       <w:tr>
         <w:tc>
@@ -7813,7 +7845,7 @@
                           <pic:cNvPicPr/>
                         </pic:nvPicPr>
                         <pic:blipFill rotWithShape="1">
-                          <a:blip r:embed="rId11"/>
+                          <a:blip r:embed="rId12"/>
                           <a:srcRect l="21131" t="14683" r="39881" b="35419"/>
                           <a:stretch/>
                         </pic:blipFill>
@@ -7830,7 +7862,7 @@
                           </a:ln>
                           <a:extLst>
                             <a:ext uri="{53640926-AAD7-44D8-BBD7-CCE9431645EC}">
-                              <a14:shadowObscured xmlns:a14="http://schemas.microsoft.com/office/drawing/2010/main" xmlns:wps="http://schemas.microsoft.com/office/word/2010/wordprocessingShape" xmlns:wpi="http://schemas.microsoft.com/office/word/2010/wordprocessingInk" xmlns:wpg="http://schemas.microsoft.com/office/word/2010/wordprocessingGroup" xmlns:w14="http://schemas.microsoft.com/office/word/2010/wordml" xmlns:w="http://schemas.openxmlformats.org/wordprocessingml/2006/main" xmlns:w10="urn:schemas-microsoft-com:office:word" xmlns:wp14="http://schemas.microsoft.com/office/word/2010/wordprocessingDrawing" xmlns:v="urn:schemas-microsoft-com:vml" xmlns:o="urn:schemas-microsoft-com:office:office" xmlns:mc="http://schemas.openxmlformats.org/markup-compatibility/2006" xmlns:wpc="http://schemas.microsoft.com/office/word/2010/wordprocessingCanvas" xmlns=""/>
+                              <a14:shadowObscured xmlns:a14="http://schemas.microsoft.com/office/drawing/2010/main"/>
                             </a:ext>
                           </a:extLst>
                         </pic:spPr>
@@ -7936,8 +7968,8 @@
       </w:pPr>
       <w:r>
         <w:pict>
-          <v:shape id="_x0000_s1058" type="#_x0000_t202" style="width:467.15pt;height:58.2pt;mso-width-percent:1000;mso-height-percent:200;mso-position-horizontal-relative:char;mso-position-vertical-relative:line;mso-width-percent:1000;mso-height-percent:200;mso-width-relative:margin;mso-height-relative:margin" filled="f" fillcolor="#f2f2f2 [3052]" strokecolor="#a5a5a5 [2092]">
-            <v:textbox style="mso-next-textbox:#_x0000_s1058;mso-fit-shape-to-text:t">
+          <v:shape id="_x0000_s1105" type="#_x0000_t202" style="width:467.15pt;height:58.2pt;mso-width-percent:1000;mso-height-percent:200;mso-left-percent:-10001;mso-top-percent:-10001;mso-position-horizontal:absolute;mso-position-horizontal-relative:char;mso-position-vertical:absolute;mso-position-vertical-relative:line;mso-width-percent:1000;mso-height-percent:200;mso-left-percent:-10001;mso-top-percent:-10001;mso-width-relative:margin;mso-height-relative:margin" filled="f" fillcolor="#f2f2f2 [3052]" strokecolor="#a5a5a5 [2092]">
+            <v:textbox style="mso-next-textbox:#_x0000_s1105;mso-fit-shape-to-text:t">
               <w:txbxContent>
                 <w:p>
                   <w:pPr>
@@ -8077,8 +8109,8 @@
       </w:pPr>
       <w:r>
         <w:pict>
-          <v:shape id="_x0000_s1057" type="#_x0000_t202" style="width:467.15pt;height:58.2pt;mso-width-percent:1000;mso-height-percent:200;mso-position-horizontal-relative:char;mso-position-vertical-relative:line;mso-width-percent:1000;mso-height-percent:200;mso-width-relative:margin;mso-height-relative:margin" filled="f" fillcolor="#f2f2f2 [3052]" strokecolor="#a5a5a5 [2092]">
-            <v:textbox style="mso-next-textbox:#_x0000_s1057;mso-fit-shape-to-text:t">
+          <v:shape id="_x0000_s1104" type="#_x0000_t202" style="width:467.15pt;height:58.2pt;mso-width-percent:1000;mso-height-percent:200;mso-left-percent:-10001;mso-top-percent:-10001;mso-position-horizontal:absolute;mso-position-horizontal-relative:char;mso-position-vertical:absolute;mso-position-vertical-relative:line;mso-width-percent:1000;mso-height-percent:200;mso-left-percent:-10001;mso-top-percent:-10001;mso-width-relative:margin;mso-height-relative:margin" filled="f" fillcolor="#f2f2f2 [3052]" strokecolor="#a5a5a5 [2092]">
+            <v:textbox style="mso-next-textbox:#_x0000_s1104;mso-fit-shape-to-text:t">
               <w:txbxContent>
                 <w:p>
                   <w:pPr>
@@ -8262,8 +8294,8 @@
       </w:pPr>
       <w:r>
         <w:pict>
-          <v:shape id="_x0000_s1056" type="#_x0000_t202" style="width:467.15pt;height:80.85pt;mso-width-percent:1000;mso-height-percent:200;mso-position-horizontal-relative:char;mso-position-vertical-relative:line;mso-width-percent:1000;mso-height-percent:200;mso-width-relative:margin;mso-height-relative:margin" filled="f" fillcolor="#f2f2f2 [3052]" strokecolor="#a5a5a5 [2092]">
-            <v:textbox style="mso-next-textbox:#_x0000_s1056;mso-fit-shape-to-text:t">
+          <v:shape id="_x0000_s1103" type="#_x0000_t202" style="width:467.15pt;height:80.85pt;mso-width-percent:1000;mso-height-percent:200;mso-left-percent:-10001;mso-top-percent:-10001;mso-position-horizontal:absolute;mso-position-horizontal-relative:char;mso-position-vertical:absolute;mso-position-vertical-relative:line;mso-width-percent:1000;mso-height-percent:200;mso-left-percent:-10001;mso-top-percent:-10001;mso-width-relative:margin;mso-height-relative:margin" filled="f" fillcolor="#f2f2f2 [3052]" strokecolor="#a5a5a5 [2092]">
+            <v:textbox style="mso-next-textbox:#_x0000_s1103;mso-fit-shape-to-text:t">
               <w:txbxContent>
                 <w:p>
                   <w:pPr>
@@ -8660,7 +8692,7 @@
       <w:r>
         <w:t xml:space="preserve">”. For information on class inheritance, go to </w:t>
       </w:r>
-      <w:hyperlink r:id="rId12" w:history="1">
+      <w:hyperlink r:id="rId13" w:history="1">
         <w:r>
           <w:rPr>
             <w:rStyle w:val="Hyperlink"/>
@@ -8687,8 +8719,8 @@
       </w:pPr>
       <w:r>
         <w:pict>
-          <v:shape id="_x0000_s1054" type="#_x0000_t202" style="width:467.15pt;height:76.95pt;mso-width-percent:1000;mso-height-percent:200;mso-position-horizontal-relative:char;mso-position-vertical-relative:line;mso-width-percent:1000;mso-height-percent:200;mso-width-relative:margin;mso-height-relative:margin" filled="f" fillcolor="#f2f2f2 [3052]" strokecolor="#a5a5a5 [2092]">
-            <v:textbox style="mso-next-textbox:#_x0000_s1054;mso-fit-shape-to-text:t">
+          <v:shape id="_x0000_s1102" type="#_x0000_t202" style="width:467.15pt;height:76.95pt;mso-width-percent:1000;mso-height-percent:200;mso-left-percent:-10001;mso-top-percent:-10001;mso-position-horizontal:absolute;mso-position-horizontal-relative:char;mso-position-vertical:absolute;mso-position-vertical-relative:line;mso-width-percent:1000;mso-height-percent:200;mso-left-percent:-10001;mso-top-percent:-10001;mso-width-relative:margin;mso-height-relative:margin" filled="f" fillcolor="#f2f2f2 [3052]" strokecolor="#a5a5a5 [2092]">
+            <v:textbox style="mso-next-textbox:#_x0000_s1102;mso-fit-shape-to-text:t">
               <w:txbxContent>
                 <w:p>
                   <w:pPr>
@@ -8713,7 +8745,6 @@
                       <w:sz w:val="24"/>
                     </w:rPr>
                   </w:pPr>
-                  <w:proofErr w:type="spellStart"/>
                   <w:proofErr w:type="gramStart"/>
                   <w:r>
                     <w:rPr>
@@ -8723,7 +8754,6 @@
                     </w:rPr>
                     <w:t>cd</w:t>
                   </w:r>
-                  <w:proofErr w:type="spellEnd"/>
                   <w:proofErr w:type="gramEnd"/>
                   <w:r>
                     <w:rPr>
@@ -9131,8 +9161,8 @@
       </w:pPr>
       <w:r>
         <w:pict>
-          <v:shape id="_x0000_s1053" type="#_x0000_t202" style="width:467.15pt;height:94.65pt;mso-width-percent:1000;mso-height-percent:200;mso-position-horizontal-relative:char;mso-position-vertical-relative:line;mso-width-percent:1000;mso-height-percent:200;mso-width-relative:margin;mso-height-relative:margin" filled="f" fillcolor="#f2f2f2 [3052]" strokecolor="#a5a5a5 [2092]">
-            <v:textbox style="mso-next-textbox:#_x0000_s1053;mso-fit-shape-to-text:t">
+          <v:shape id="_x0000_s1101" type="#_x0000_t202" style="width:467.15pt;height:94.65pt;mso-width-percent:1000;mso-height-percent:200;mso-left-percent:-10001;mso-top-percent:-10001;mso-position-horizontal:absolute;mso-position-horizontal-relative:char;mso-position-vertical:absolute;mso-position-vertical-relative:line;mso-width-percent:1000;mso-height-percent:200;mso-left-percent:-10001;mso-top-percent:-10001;mso-width-relative:margin;mso-height-relative:margin" filled="f" fillcolor="#f2f2f2 [3052]" strokecolor="#a5a5a5 [2092]">
+            <v:textbox style="mso-next-textbox:#_x0000_s1101;mso-fit-shape-to-text:t">
               <w:txbxContent>
                 <w:p>
                   <w:pPr>
@@ -9329,8 +9359,8 @@
       </w:pPr>
       <w:r>
         <w:pict>
-          <v:shape id="_x0000_s1052" type="#_x0000_t202" style="width:467.15pt;height:69.55pt;mso-width-percent:1000;mso-height-percent:200;mso-position-horizontal-relative:char;mso-position-vertical-relative:line;mso-width-percent:1000;mso-height-percent:200;mso-width-relative:margin;mso-height-relative:margin" filled="f" fillcolor="#f2f2f2 [3052]" strokecolor="#a5a5a5 [2092]">
-            <v:textbox style="mso-next-textbox:#_x0000_s1052;mso-fit-shape-to-text:t">
+          <v:shape id="_x0000_s1100" type="#_x0000_t202" style="width:467.15pt;height:69.55pt;mso-width-percent:1000;mso-height-percent:200;mso-left-percent:-10001;mso-top-percent:-10001;mso-position-horizontal:absolute;mso-position-horizontal-relative:char;mso-position-vertical:absolute;mso-position-vertical-relative:line;mso-width-percent:1000;mso-height-percent:200;mso-left-percent:-10001;mso-top-percent:-10001;mso-width-relative:margin;mso-height-relative:margin" filled="f" fillcolor="#f2f2f2 [3052]" strokecolor="#a5a5a5 [2092]">
+            <v:textbox style="mso-next-textbox:#_x0000_s1100;mso-fit-shape-to-text:t">
               <w:txbxContent>
                 <w:p>
                   <w:pPr>
@@ -9490,8 +9520,8 @@
       </w:pPr>
       <w:r>
         <w:pict>
-          <v:shape id="_x0000_s1051" type="#_x0000_t202" style="width:467.15pt;height:94.65pt;mso-width-percent:1000;mso-height-percent:200;mso-position-horizontal-relative:char;mso-position-vertical-relative:line;mso-width-percent:1000;mso-height-percent:200;mso-width-relative:margin;mso-height-relative:margin" filled="f" fillcolor="#f2f2f2 [3052]" strokecolor="#a5a5a5 [2092]">
-            <v:textbox style="mso-next-textbox:#_x0000_s1051;mso-fit-shape-to-text:t">
+          <v:shape id="_x0000_s1099" type="#_x0000_t202" style="width:467.15pt;height:94.65pt;mso-width-percent:1000;mso-height-percent:200;mso-left-percent:-10001;mso-top-percent:-10001;mso-position-horizontal:absolute;mso-position-horizontal-relative:char;mso-position-vertical:absolute;mso-position-vertical-relative:line;mso-width-percent:1000;mso-height-percent:200;mso-left-percent:-10001;mso-top-percent:-10001;mso-width-relative:margin;mso-height-relative:margin" filled="f" fillcolor="#f2f2f2 [3052]" strokecolor="#a5a5a5 [2092]">
+            <v:textbox style="mso-next-textbox:#_x0000_s1099;mso-fit-shape-to-text:t">
               <w:txbxContent>
                 <w:p>
                   <w:pPr>
@@ -9690,8 +9720,8 @@
       </w:pPr>
       <w:r>
         <w:pict>
-          <v:shape id="_x0000_s1050" type="#_x0000_t202" style="width:467.15pt;height:1in;mso-width-percent:1000;mso-height-percent:200;mso-position-horizontal-relative:char;mso-position-vertical-relative:line;mso-width-percent:1000;mso-height-percent:200;mso-width-relative:margin;mso-height-relative:margin" filled="f" fillcolor="#f2f2f2 [3052]" strokecolor="#a5a5a5 [2092]">
-            <v:textbox style="mso-next-textbox:#_x0000_s1050;mso-fit-shape-to-text:t">
+          <v:shape id="_x0000_s1098" type="#_x0000_t202" style="width:467.15pt;height:1in;mso-width-percent:1000;mso-height-percent:200;mso-left-percent:-10001;mso-top-percent:-10001;mso-position-horizontal:absolute;mso-position-horizontal-relative:char;mso-position-vertical:absolute;mso-position-vertical-relative:line;mso-width-percent:1000;mso-height-percent:200;mso-left-percent:-10001;mso-top-percent:-10001;mso-width-relative:margin;mso-height-relative:margin" filled="f" fillcolor="#f2f2f2 [3052]" strokecolor="#a5a5a5 [2092]">
+            <v:textbox style="mso-next-textbox:#_x0000_s1098;mso-fit-shape-to-text:t">
               <w:txbxContent>
                 <w:p>
                   <w:pPr>
@@ -9874,8 +9904,8 @@
       </w:pPr>
       <w:r>
         <w:pict>
-          <v:shape id="_x0000_s1073" type="#_x0000_t202" style="width:467.15pt;height:33.4pt;mso-width-percent:1000;mso-height-percent:200;mso-position-horizontal-relative:char;mso-position-vertical-relative:line;mso-width-percent:1000;mso-height-percent:200;mso-width-relative:margin;mso-height-relative:margin" filled="f" fillcolor="#f2f2f2 [3052]" strokecolor="#a5a5a5 [2092]">
-            <v:textbox style="mso-next-textbox:#_x0000_s1073;mso-fit-shape-to-text:t">
+          <v:shape id="_x0000_s1097" type="#_x0000_t202" style="width:467.15pt;height:33.4pt;mso-width-percent:1000;mso-height-percent:200;mso-left-percent:-10001;mso-top-percent:-10001;mso-position-horizontal:absolute;mso-position-horizontal-relative:char;mso-position-vertical:absolute;mso-position-vertical-relative:line;mso-width-percent:1000;mso-height-percent:200;mso-left-percent:-10001;mso-top-percent:-10001;mso-width-relative:margin;mso-height-relative:margin" filled="f" fillcolor="#f2f2f2 [3052]" strokecolor="#a5a5a5 [2092]">
+            <v:textbox style="mso-next-textbox:#_x0000_s1097;mso-fit-shape-to-text:t">
               <w:txbxContent>
                 <w:p>
                   <w:pPr>
@@ -10085,7 +10115,11 @@
       <w:proofErr w:type="spellEnd"/>
       <w:proofErr w:type="gramEnd"/>
       <w:r>
-        <w:t xml:space="preserve"> file and prompt you to stop the build and reload the project including the new files.  Press No at the prompt to begin building the entire project after reloading.  After the files have been added to the Visual Studio project (they will show up under </w:t>
+        <w:t xml:space="preserve"> file and prompt you to stop the build and reload the project including the new files.  Press No at the prompt to begin building the </w:t>
+      </w:r>
+      <w:r>
+        <w:lastRenderedPageBreak/>
+        <w:t xml:space="preserve">entire project after reloading.  After the files have been added to the Visual Studio project (they will show up under </w:t>
       </w:r>
       <w:proofErr w:type="spellStart"/>
       <w:r>
@@ -10111,7 +10145,6 @@
       <w:bookmarkStart w:id="22" w:name="_Toc226475548"/>
       <w:bookmarkStart w:id="23" w:name="_Toc348088762"/>
       <w:r>
-        <w:lastRenderedPageBreak/>
         <w:t>Finishing the Source Code Files</w:t>
       </w:r>
       <w:bookmarkEnd w:id="22"/>
@@ -10165,8 +10198,8 @@
       </w:pPr>
       <w:r>
         <w:pict>
-          <v:shape id="_x0000_s1049" type="#_x0000_t202" style="width:467.15pt;height:74.4pt;mso-width-percent:1000;mso-height-percent:200;mso-position-horizontal-relative:char;mso-position-vertical-relative:line;mso-width-percent:1000;mso-height-percent:200;mso-width-relative:margin;mso-height-relative:margin" filled="f" fillcolor="#f2f2f2 [3052]" strokecolor="#a5a5a5 [2092]">
-            <v:textbox style="mso-next-textbox:#_x0000_s1049;mso-fit-shape-to-text:t">
+          <v:shape id="_x0000_s1096" type="#_x0000_t202" style="width:467.15pt;height:74.4pt;mso-width-percent:1000;mso-height-percent:200;mso-left-percent:-10001;mso-top-percent:-10001;mso-position-horizontal:absolute;mso-position-horizontal-relative:char;mso-position-vertical:absolute;mso-position-vertical-relative:line;mso-width-percent:1000;mso-height-percent:200;mso-left-percent:-10001;mso-top-percent:-10001;mso-width-relative:margin;mso-height-relative:margin" filled="f" fillcolor="#f2f2f2 [3052]" strokecolor="#a5a5a5 [2092]">
+            <v:textbox style="mso-next-textbox:#_x0000_s1096;mso-fit-shape-to-text:t">
               <w:txbxContent>
                 <w:p>
                   <w:pPr>
@@ -10343,8 +10376,8 @@
       </w:pPr>
       <w:r>
         <w:pict>
-          <v:shape id="_x0000_s1048" type="#_x0000_t202" style="width:467.15pt;height:58.2pt;mso-width-percent:1000;mso-height-percent:200;mso-position-horizontal-relative:char;mso-position-vertical-relative:line;mso-width-percent:1000;mso-height-percent:200;mso-width-relative:margin;mso-height-relative:margin" filled="f" fillcolor="#f2f2f2 [3052]" strokecolor="#a5a5a5 [2092]">
-            <v:textbox style="mso-next-textbox:#_x0000_s1048;mso-fit-shape-to-text:t">
+          <v:shape id="_x0000_s1095" type="#_x0000_t202" style="width:467.15pt;height:58.2pt;mso-width-percent:1000;mso-height-percent:200;mso-left-percent:-10001;mso-top-percent:-10001;mso-position-horizontal:absolute;mso-position-horizontal-relative:char;mso-position-vertical:absolute;mso-position-vertical-relative:line;mso-width-percent:1000;mso-height-percent:200;mso-left-percent:-10001;mso-top-percent:-10001;mso-width-relative:margin;mso-height-relative:margin" filled="f" fillcolor="#f2f2f2 [3052]" strokecolor="#a5a5a5 [2092]">
+            <v:textbox style="mso-next-textbox:#_x0000_s1095;mso-fit-shape-to-text:t">
               <w:txbxContent>
                 <w:p>
                   <w:pPr>
@@ -10519,8 +10552,8 @@
       </w:pPr>
       <w:r>
         <w:pict>
-          <v:shape id="_x0000_s1047" type="#_x0000_t202" style="width:467.15pt;height:205.45pt;mso-width-percent:1000;mso-height-percent:200;mso-position-horizontal-relative:char;mso-position-vertical-relative:line;mso-width-percent:1000;mso-height-percent:200;mso-width-relative:margin;mso-height-relative:margin" filled="f" fillcolor="#f2f2f2 [3052]" strokecolor="#a5a5a5 [2092]">
-            <v:textbox style="mso-next-textbox:#_x0000_s1047;mso-fit-shape-to-text:t">
+          <v:shape id="_x0000_s1094" type="#_x0000_t202" style="width:467.15pt;height:205.45pt;mso-width-percent:1000;mso-height-percent:200;mso-left-percent:-10001;mso-top-percent:-10001;mso-position-horizontal:absolute;mso-position-horizontal-relative:char;mso-position-vertical:absolute;mso-position-vertical-relative:line;mso-width-percent:1000;mso-height-percent:200;mso-left-percent:-10001;mso-top-percent:-10001;mso-width-relative:margin;mso-height-relative:margin" filled="f" fillcolor="#f2f2f2 [3052]" strokecolor="#a5a5a5 [2092]">
+            <v:textbox style="mso-next-textbox:#_x0000_s1094;mso-fit-shape-to-text:t">
               <w:txbxContent>
                 <w:p>
                   <w:pPr>
@@ -11067,8 +11100,19 @@
                       <w:color w:val="000000"/>
                       <w:sz w:val="20"/>
                     </w:rPr>
-                    <w:t xml:space="preserve">  std</w:t>
-                  </w:r>
+                    <w:t xml:space="preserve">  </w:t>
+                  </w:r>
+                  <w:proofErr w:type="spellStart"/>
+                  <w:r>
+                    <w:rPr>
+                      <w:rFonts w:ascii="Courier New" w:hAnsi="Courier New" w:cs="Courier New"/>
+                      <w:bCs w:val="0"/>
+                      <w:color w:val="000000"/>
+                      <w:sz w:val="20"/>
+                    </w:rPr>
+                    <w:t>std</w:t>
+                  </w:r>
+                  <w:proofErr w:type="spellEnd"/>
                   <w:r>
                     <w:rPr>
                       <w:rFonts w:ascii="Courier New" w:hAnsi="Courier New" w:cs="Courier New"/>
@@ -11359,8 +11403,19 @@
                       <w:color w:val="000000"/>
                       <w:sz w:val="20"/>
                     </w:rPr>
-                    <w:t xml:space="preserve">  std</w:t>
-                  </w:r>
+                    <w:t xml:space="preserve">  </w:t>
+                  </w:r>
+                  <w:proofErr w:type="spellStart"/>
+                  <w:r>
+                    <w:rPr>
+                      <w:rFonts w:ascii="Courier New" w:hAnsi="Courier New" w:cs="Courier New"/>
+                      <w:bCs w:val="0"/>
+                      <w:color w:val="000000"/>
+                      <w:sz w:val="20"/>
+                    </w:rPr>
+                    <w:t>std</w:t>
+                  </w:r>
+                  <w:proofErr w:type="spellEnd"/>
                   <w:r>
                     <w:rPr>
                       <w:rFonts w:ascii="Courier New" w:hAnsi="Courier New" w:cs="Courier New"/>
@@ -11604,8 +11659,8 @@
       </w:pPr>
       <w:r>
         <w:pict>
-          <v:shape id="_x0000_s1046" type="#_x0000_t202" style="width:467.15pt;height:69.55pt;mso-width-percent:1000;mso-height-percent:200;mso-position-horizontal-relative:char;mso-position-vertical-relative:line;mso-width-percent:1000;mso-height-percent:200;mso-width-relative:margin;mso-height-relative:margin" filled="f" fillcolor="#f2f2f2 [3052]" strokecolor="#a5a5a5 [2092]">
-            <v:textbox style="mso-next-textbox:#_x0000_s1046;mso-fit-shape-to-text:t">
+          <v:shape id="_x0000_s1093" type="#_x0000_t202" style="width:467.15pt;height:69.55pt;mso-width-percent:1000;mso-height-percent:200;mso-left-percent:-10001;mso-top-percent:-10001;mso-position-horizontal:absolute;mso-position-horizontal-relative:char;mso-position-vertical:absolute;mso-position-vertical-relative:line;mso-width-percent:1000;mso-height-percent:200;mso-left-percent:-10001;mso-top-percent:-10001;mso-width-relative:margin;mso-height-relative:margin" filled="f" fillcolor="#f2f2f2 [3052]" strokecolor="#a5a5a5 [2092]">
+            <v:textbox style="mso-next-textbox:#_x0000_s1093;mso-fit-shape-to-text:t">
               <w:txbxContent>
                 <w:p>
                   <w:pPr>
@@ -11802,8 +11857,8 @@
       </w:pPr>
       <w:r>
         <w:pict>
-          <v:shape id="_x0000_s1045" type="#_x0000_t202" style="width:467.15pt;height:123.7pt;mso-width-percent:1000;mso-height-percent:200;mso-position-horizontal-relative:char;mso-position-vertical-relative:line;mso-width-percent:1000;mso-height-percent:200;mso-width-relative:margin;mso-height-relative:margin" filled="f" fillcolor="#f2f2f2 [3052]" strokecolor="#a5a5a5 [2092]">
-            <v:textbox style="mso-next-textbox:#_x0000_s1045;mso-fit-shape-to-text:t">
+          <v:shape id="_x0000_s1092" type="#_x0000_t202" style="width:467.15pt;height:123.7pt;mso-width-percent:1000;mso-height-percent:200;mso-left-percent:-10001;mso-top-percent:-10001;mso-position-horizontal:absolute;mso-position-horizontal-relative:char;mso-position-vertical:absolute;mso-position-vertical-relative:line;mso-width-percent:1000;mso-height-percent:200;mso-left-percent:-10001;mso-top-percent:-10001;mso-width-relative:margin;mso-height-relative:margin" filled="f" fillcolor="#f2f2f2 [3052]" strokecolor="#a5a5a5 [2092]">
+            <v:textbox style="mso-next-textbox:#_x0000_s1092;mso-fit-shape-to-text:t">
               <w:txbxContent>
                 <w:p>
                   <w:pPr>
@@ -12374,8 +12429,8 @@
       </w:pPr>
       <w:r>
         <w:pict>
-          <v:shape id="_x0000_s1044" type="#_x0000_t202" style="width:467.15pt;height:126.15pt;mso-width-percent:1000;mso-height-percent:200;mso-position-horizontal-relative:char;mso-position-vertical-relative:line;mso-width-percent:1000;mso-height-percent:200;mso-width-relative:margin;mso-height-relative:margin" filled="f" fillcolor="#f2f2f2 [3052]" strokecolor="#a5a5a5 [2092]">
-            <v:textbox style="mso-next-textbox:#_x0000_s1044;mso-fit-shape-to-text:t">
+          <v:shape id="_x0000_s1091" type="#_x0000_t202" style="width:467.15pt;height:126.15pt;mso-width-percent:1000;mso-height-percent:200;mso-left-percent:-10001;mso-top-percent:-10001;mso-position-horizontal:absolute;mso-position-horizontal-relative:char;mso-position-vertical:absolute;mso-position-vertical-relative:line;mso-width-percent:1000;mso-height-percent:200;mso-left-percent:-10001;mso-top-percent:-10001;mso-width-relative:margin;mso-height-relative:margin" filled="f" fillcolor="#f2f2f2 [3052]" strokecolor="#a5a5a5 [2092]">
+            <v:textbox style="mso-next-textbox:#_x0000_s1091;mso-fit-shape-to-text:t">
               <w:txbxContent>
                 <w:p>
                   <w:pPr>
@@ -12422,6 +12477,7 @@
                       <w:sz w:val="20"/>
                     </w:rPr>
                   </w:pPr>
+                  <w:proofErr w:type="spellStart"/>
                   <w:r>
                     <w:rPr>
                       <w:rFonts w:ascii="Courier New" w:hAnsi="Courier New" w:cs="Courier New"/>
@@ -12431,6 +12487,7 @@
                     </w:rPr>
                     <w:t>std</w:t>
                   </w:r>
+                  <w:proofErr w:type="spellEnd"/>
                   <w:r>
                     <w:rPr>
                       <w:rFonts w:ascii="Courier New" w:hAnsi="Courier New" w:cs="Courier New"/>
@@ -12964,8 +13021,8 @@
       </w:pPr>
       <w:r>
         <w:pict>
-          <v:shape id="_x0000_s1043" type="#_x0000_t202" style="width:467.15pt;height:92.2pt;mso-width-percent:1000;mso-height-percent:200;mso-position-horizontal-relative:char;mso-position-vertical-relative:line;mso-width-percent:1000;mso-height-percent:200;mso-width-relative:margin;mso-height-relative:margin" filled="f" fillcolor="#f2f2f2 [3052]" strokecolor="#a5a5a5 [2092]">
-            <v:textbox style="mso-next-textbox:#_x0000_s1043;mso-fit-shape-to-text:t">
+          <v:shape id="_x0000_s1090" type="#_x0000_t202" style="width:467.15pt;height:92.2pt;mso-width-percent:1000;mso-height-percent:200;mso-left-percent:-10001;mso-top-percent:-10001;mso-position-horizontal:absolute;mso-position-horizontal-relative:char;mso-position-vertical:absolute;mso-position-vertical-relative:line;mso-width-percent:1000;mso-height-percent:200;mso-left-percent:-10001;mso-top-percent:-10001;mso-width-relative:margin;mso-height-relative:margin" filled="f" fillcolor="#f2f2f2 [3052]" strokecolor="#a5a5a5 [2092]">
+            <v:textbox style="mso-next-textbox:#_x0000_s1090;mso-fit-shape-to-text:t">
               <w:txbxContent>
                 <w:p>
                   <w:pPr>
@@ -13344,8 +13401,8 @@
       </w:pPr>
       <w:r>
         <w:pict>
-          <v:shape id="_x0000_s1074" type="#_x0000_t202" style="width:467.15pt;height:33.4pt;mso-width-percent:1000;mso-height-percent:200;mso-position-horizontal-relative:char;mso-position-vertical-relative:line;mso-width-percent:1000;mso-height-percent:200;mso-width-relative:margin;mso-height-relative:margin" filled="f" fillcolor="#f2f2f2 [3052]" strokecolor="#a5a5a5 [2092]">
-            <v:textbox style="mso-next-textbox:#_x0000_s1074;mso-fit-shape-to-text:t">
+          <v:shape id="_x0000_s1089" type="#_x0000_t202" style="width:467.15pt;height:33.4pt;mso-width-percent:1000;mso-height-percent:200;mso-left-percent:-10001;mso-top-percent:-10001;mso-position-horizontal:absolute;mso-position-horizontal-relative:char;mso-position-vertical:absolute;mso-position-vertical-relative:line;mso-width-percent:1000;mso-height-percent:200;mso-left-percent:-10001;mso-top-percent:-10001;mso-width-relative:margin;mso-height-relative:margin" filled="f" fillcolor="#f2f2f2 [3052]" strokecolor="#a5a5a5 [2092]">
+            <v:textbox style="mso-next-textbox:#_x0000_s1089;mso-fit-shape-to-text:t">
               <w:txbxContent>
                 <w:p>
                   <w:pPr>
@@ -13510,10 +13567,7 @@
         <w:t>\openstudiocore</w:t>
       </w:r>
       <w:r>
-        <w:t>\Openstudiocore</w:t>
-      </w:r>
-      <w:r>
-        <w:t>\src\model\</w:t>
+        <w:t>\Openstudiocore\src\model\</w:t>
       </w:r>
       <w:r>
         <w:t>test\CoilCoolingDXTwoSpeed_GTest</w:t>
@@ -13656,10 +13710,7 @@
         <w:t xml:space="preserve">   </w:t>
       </w:r>
       <w:r>
-        <w:t xml:space="preserve"> </w:t>
-      </w:r>
-      <w:r>
-        <w:t>Debugging</w:t>
+        <w:t xml:space="preserve"> Debugging</w:t>
       </w:r>
     </w:p>
     <w:p>
@@ -13681,10 +13732,7 @@
         <w:t xml:space="preserve"> &gt; </w:t>
       </w:r>
       <w:r>
-        <w:t xml:space="preserve">  </w:t>
-      </w:r>
-      <w:r>
-        <w:t xml:space="preserve"> </w:t>
+        <w:t xml:space="preserve">   </w:t>
       </w:r>
       <w:r>
         <w:t>--</w:t>
@@ -13896,8 +13944,8 @@
       </w:pPr>
       <w:r>
         <w:pict>
-          <v:shape id="_x0000_s1041" type="#_x0000_t202" style="width:467.15pt;height:418.25pt;mso-width-percent:1000;mso-height-percent:200;mso-position-horizontal-relative:char;mso-position-vertical-relative:line;mso-width-percent:1000;mso-height-percent:200;mso-width-relative:margin;mso-height-relative:margin" filled="f" fillcolor="#f2f2f2 [3052]" strokecolor="#a5a5a5 [2092]">
-            <v:textbox style="mso-next-textbox:#_x0000_s1041;mso-fit-shape-to-text:t">
+          <v:shape id="_x0000_s1088" type="#_x0000_t202" style="width:467.15pt;height:418.25pt;mso-width-percent:1000;mso-height-percent:200;mso-left-percent:-10001;mso-top-percent:-10001;mso-position-horizontal:absolute;mso-position-horizontal-relative:char;mso-position-vertical:absolute;mso-position-vertical-relative:line;mso-width-percent:1000;mso-height-percent:200;mso-left-percent:-10001;mso-top-percent:-10001;mso-width-relative:margin;mso-height-relative:margin" filled="f" fillcolor="#f2f2f2 [3052]" strokecolor="#a5a5a5 [2092]">
+            <v:textbox style="mso-next-textbox:#_x0000_s1088;mso-fit-shape-to-text:t">
               <w:txbxContent>
                 <w:p>
                   <w:pPr>
@@ -15873,8 +15921,8 @@
       </w:pPr>
       <w:r>
         <w:pict>
-          <v:shape id="_x0000_s1040" type="#_x0000_t202" style="width:467.15pt;height:46.9pt;mso-width-percent:1000;mso-height-percent:200;mso-position-horizontal-relative:char;mso-position-vertical-relative:line;mso-width-percent:1000;mso-height-percent:200;mso-width-relative:margin;mso-height-relative:margin" filled="f" fillcolor="#f2f2f2 [3052]" strokecolor="#a5a5a5 [2092]">
-            <v:textbox style="mso-next-textbox:#_x0000_s1040;mso-fit-shape-to-text:t">
+          <v:shape id="_x0000_s1087" type="#_x0000_t202" style="width:467.15pt;height:46.9pt;mso-width-percent:1000;mso-height-percent:200;mso-left-percent:-10001;mso-top-percent:-10001;mso-position-horizontal:absolute;mso-position-horizontal-relative:char;mso-position-vertical:absolute;mso-position-vertical-relative:line;mso-width-percent:1000;mso-height-percent:200;mso-left-percent:-10001;mso-top-percent:-10001;mso-width-relative:margin;mso-height-relative:margin" filled="f" fillcolor="#f2f2f2 [3052]" strokecolor="#a5a5a5 [2092]">
+            <v:textbox style="mso-next-textbox:#_x0000_s1087;mso-fit-shape-to-text:t">
               <w:txbxContent>
                 <w:p>
                   <w:pPr>
@@ -15977,8 +16025,8 @@
       </w:pPr>
       <w:r>
         <w:pict>
-          <v:shape id="_x0000_s1039" type="#_x0000_t202" style="width:467.15pt;height:83.35pt;mso-width-percent:1000;mso-height-percent:200;mso-position-horizontal-relative:char;mso-position-vertical-relative:line;mso-width-percent:1000;mso-height-percent:200;mso-width-relative:margin;mso-height-relative:margin" filled="f" fillcolor="#f2f2f2 [3052]" strokecolor="#a5a5a5 [2092]">
-            <v:textbox style="mso-next-textbox:#_x0000_s1039;mso-fit-shape-to-text:t">
+          <v:shape id="_x0000_s1086" type="#_x0000_t202" style="width:467.15pt;height:83.35pt;mso-width-percent:1000;mso-height-percent:200;mso-left-percent:-10001;mso-top-percent:-10001;mso-position-horizontal:absolute;mso-position-horizontal-relative:char;mso-position-vertical:absolute;mso-position-vertical-relative:line;mso-width-percent:1000;mso-height-percent:200;mso-left-percent:-10001;mso-top-percent:-10001;mso-width-relative:margin;mso-height-relative:margin" filled="f" fillcolor="#f2f2f2 [3052]" strokecolor="#a5a5a5 [2092]">
+            <v:textbox style="mso-next-textbox:#_x0000_s1086;mso-fit-shape-to-text:t">
               <w:txbxContent>
                 <w:p>
                   <w:pPr>
@@ -16285,8 +16333,8 @@
       </w:pPr>
       <w:r>
         <w:pict>
-          <v:shape id="_x0000_s1038" type="#_x0000_t202" style="width:467.15pt;height:128.65pt;mso-width-percent:1000;mso-height-percent:200;mso-position-horizontal-relative:char;mso-position-vertical-relative:line;mso-width-percent:1000;mso-height-percent:200;mso-width-relative:margin;mso-height-relative:margin" filled="f" fillcolor="#f2f2f2 [3052]" strokecolor="#a5a5a5 [2092]">
-            <v:textbox style="mso-next-textbox:#_x0000_s1038;mso-fit-shape-to-text:t">
+          <v:shape id="_x0000_s1085" type="#_x0000_t202" style="width:467.15pt;height:128.65pt;mso-width-percent:1000;mso-height-percent:200;mso-left-percent:-10001;mso-top-percent:-10001;mso-position-horizontal:absolute;mso-position-horizontal-relative:char;mso-position-vertical:absolute;mso-position-vertical-relative:line;mso-width-percent:1000;mso-height-percent:200;mso-left-percent:-10001;mso-top-percent:-10001;mso-width-relative:margin;mso-height-relative:margin" filled="f" fillcolor="#f2f2f2 [3052]" strokecolor="#a5a5a5 [2092]">
+            <v:textbox style="mso-next-textbox:#_x0000_s1085;mso-fit-shape-to-text:t">
               <w:txbxContent>
                 <w:p>
                   <w:pPr>
@@ -17036,8 +17084,8 @@
       </w:pPr>
       <w:r>
         <w:pict>
-          <v:shape id="_x0000_s1037" type="#_x0000_t202" style="width:467.15pt;height:94.65pt;mso-width-percent:1000;mso-height-percent:200;mso-position-horizontal-relative:char;mso-position-vertical-relative:line;mso-width-percent:1000;mso-height-percent:200;mso-width-relative:margin;mso-height-relative:margin" filled="f" fillcolor="#f2f2f2 [3052]" strokecolor="#a5a5a5 [2092]">
-            <v:textbox style="mso-next-textbox:#_x0000_s1037;mso-fit-shape-to-text:t">
+          <v:shape id="_x0000_s1084" type="#_x0000_t202" style="width:467.15pt;height:94.65pt;mso-width-percent:1000;mso-height-percent:200;mso-left-percent:-10001;mso-top-percent:-10001;mso-position-horizontal:absolute;mso-position-horizontal-relative:char;mso-position-vertical:absolute;mso-position-vertical-relative:line;mso-width-percent:1000;mso-height-percent:200;mso-left-percent:-10001;mso-top-percent:-10001;mso-width-relative:margin;mso-height-relative:margin" filled="f" fillcolor="#f2f2f2 [3052]" strokecolor="#a5a5a5 [2092]">
+            <v:textbox style="mso-next-textbox:#_x0000_s1084;mso-fit-shape-to-text:t">
               <w:txbxContent>
                 <w:p>
                   <w:pPr>
@@ -17637,8 +17685,8 @@
       </w:pPr>
       <w:r>
         <w:pict>
-          <v:shape id="_x0000_s1036" type="#_x0000_t202" style="width:467.15pt;height:78pt;mso-width-percent:1000;mso-height-percent:200;mso-position-horizontal-relative:char;mso-position-vertical-relative:line;mso-width-percent:1000;mso-height-percent:200;mso-width-relative:margin;mso-height-relative:margin" filled="f" fillcolor="#f2f2f2 [3052]" strokecolor="#a5a5a5 [2092]">
-            <v:textbox style="mso-next-textbox:#_x0000_s1036;mso-fit-shape-to-text:t">
+          <v:shape id="_x0000_s1083" type="#_x0000_t202" style="width:467.15pt;height:78pt;mso-width-percent:1000;mso-height-percent:200;mso-left-percent:-10001;mso-top-percent:-10001;mso-position-horizontal:absolute;mso-position-horizontal-relative:char;mso-position-vertical:absolute;mso-position-vertical-relative:line;mso-width-percent:1000;mso-height-percent:200;mso-left-percent:-10001;mso-top-percent:-10001;mso-width-relative:margin;mso-height-relative:margin" filled="f" fillcolor="#f2f2f2 [3052]" strokecolor="#a5a5a5 [2092]">
+            <v:textbox style="mso-next-textbox:#_x0000_s1083;mso-fit-shape-to-text:t">
               <w:txbxContent>
                 <w:p>
                   <w:pPr>
@@ -17776,8 +17824,8 @@
       </w:pPr>
       <w:r>
         <w:pict>
-          <v:shape id="_x0000_s1035" type="#_x0000_t202" style="width:467.15pt;height:79.7pt;mso-width-percent:1000;mso-height-percent:200;mso-position-horizontal-relative:char;mso-position-vertical-relative:line;mso-width-percent:1000;mso-height-percent:200;mso-width-relative:margin;mso-height-relative:margin" filled="f" fillcolor="#f2f2f2 [3052]" strokecolor="#a5a5a5 [2092]">
-            <v:textbox style="mso-next-textbox:#_x0000_s1035;mso-fit-shape-to-text:t">
+          <v:shape id="_x0000_s1082" type="#_x0000_t202" style="width:467.15pt;height:79.7pt;mso-width-percent:1000;mso-height-percent:200;mso-left-percent:-10001;mso-top-percent:-10001;mso-position-horizontal:absolute;mso-position-horizontal-relative:char;mso-position-vertical:absolute;mso-position-vertical-relative:line;mso-width-percent:1000;mso-height-percent:200;mso-left-percent:-10001;mso-top-percent:-10001;mso-width-relative:margin;mso-height-relative:margin" filled="f" fillcolor="#f2f2f2 [3052]" strokecolor="#a5a5a5 [2092]">
+            <v:textbox style="mso-next-textbox:#_x0000_s1082;mso-fit-shape-to-text:t">
               <w:txbxContent>
                 <w:p>
                   <w:pPr>
@@ -18156,11 +18204,7 @@
         <w:ind w:left="432"/>
       </w:pPr>
       <w:r>
-        <w:t xml:space="preserve">This section will need to be customized for your particular object.  It determines which fields are hidden (so user can’t mess them up) in the right column interface in the OpenStudio application.  Generally, node names are hidden because the GUI takes care of </w:t>
-      </w:r>
-      <w:r>
-        <w:lastRenderedPageBreak/>
-        <w:t>hooking them up correctly.</w:t>
+        <w:t>This section will need to be customized for your particular object.  It determines which fields are hidden (so user can’t mess them up) in the right column interface in the OpenStudio application.  Generally, node names are hidden because the GUI takes care of hooking them up correctly.</w:t>
       </w:r>
       <w:r>
         <w:br/>
@@ -18195,8 +18239,8 @@
       </w:pPr>
       <w:r>
         <w:pict>
-          <v:shape id="_x0000_s1034" type="#_x0000_t202" style="width:467.15pt;height:58.2pt;mso-width-percent:1000;mso-height-percent:200;mso-position-horizontal-relative:char;mso-position-vertical-relative:line;mso-width-percent:1000;mso-height-percent:200;mso-width-relative:margin;mso-height-relative:margin" filled="f" fillcolor="#f2f2f2 [3052]" strokecolor="#a5a5a5 [2092]">
-            <v:textbox style="mso-next-textbox:#_x0000_s1034;mso-fit-shape-to-text:t">
+          <v:shape id="_x0000_s1081" type="#_x0000_t202" style="width:467.15pt;height:58.2pt;mso-width-percent:1000;mso-height-percent:200;mso-left-percent:-10001;mso-top-percent:-10001;mso-position-horizontal:absolute;mso-position-horizontal-relative:char;mso-position-vertical:absolute;mso-position-vertical-relative:line;mso-width-percent:1000;mso-height-percent:200;mso-left-percent:-10001;mso-top-percent:-10001;mso-width-relative:margin;mso-height-relative:margin" filled="f" fillcolor="#f2f2f2 [3052]" strokecolor="#a5a5a5 [2092]">
+            <v:textbox style="mso-next-textbox:#_x0000_s1081;mso-fit-shape-to-text:t">
               <w:txbxContent>
                 <w:p>
                   <w:pPr>
@@ -18658,8 +18702,8 @@
       </w:pPr>
       <w:r>
         <w:pict>
-          <v:shape id="_x0000_s1033" type="#_x0000_t202" style="width:467.15pt;height:46.9pt;mso-width-percent:1000;mso-height-percent:200;mso-position-horizontal-relative:char;mso-position-vertical-relative:line;mso-width-percent:1000;mso-height-percent:200;mso-width-relative:margin;mso-height-relative:margin" filled="f" fillcolor="#f2f2f2 [3052]" strokecolor="#a5a5a5 [2092]">
-            <v:textbox style="mso-next-textbox:#_x0000_s1033;mso-fit-shape-to-text:t">
+          <v:shape id="_x0000_s1080" type="#_x0000_t202" style="width:467.15pt;height:46.9pt;mso-width-percent:1000;mso-height-percent:200;mso-left-percent:-10001;mso-top-percent:-10001;mso-position-horizontal:absolute;mso-position-horizontal-relative:char;mso-position-vertical:absolute;mso-position-vertical-relative:line;mso-width-percent:1000;mso-height-percent:200;mso-left-percent:-10001;mso-top-percent:-10001;mso-width-relative:margin;mso-height-relative:margin" filled="f" fillcolor="#f2f2f2 [3052]" strokecolor="#a5a5a5 [2092]">
+            <v:textbox style="mso-next-textbox:#_x0000_s1080;mso-fit-shape-to-text:t">
               <w:txbxContent>
                 <w:p>
                   <w:pPr>
@@ -18774,7 +18818,13 @@
         <w:t>\build\OpenStudioCore-prefix\src\OpenStudioCore-build</w:t>
       </w:r>
       <w:r>
-        <w:t xml:space="preserve">\Products\OpenStudio.exe </w:t>
+        <w:t>\Products\</w:t>
+      </w:r>
+      <w:r>
+        <w:t>Debug\</w:t>
+      </w:r>
+      <w:r>
+        <w:t xml:space="preserve">OpenStudio.exe </w:t>
       </w:r>
     </w:p>
     <w:p>
@@ -18885,8 +18935,8 @@
       </w:pPr>
       <w:r>
         <w:pict>
-          <v:shape id="_x0000_s1032" type="#_x0000_t202" style="width:467.15pt;height:228.15pt;mso-width-percent:1000;mso-height-percent:200;mso-position-horizontal-relative:char;mso-position-vertical-relative:line;mso-width-percent:1000;mso-height-percent:200;mso-width-relative:margin;mso-height-relative:margin" filled="f" fillcolor="#f2f2f2 [3052]" strokecolor="#a5a5a5 [2092]">
-            <v:textbox style="mso-next-textbox:#_x0000_s1032;mso-fit-shape-to-text:t">
+          <v:shape id="_x0000_s1079" type="#_x0000_t202" style="width:467.15pt;height:228.15pt;mso-width-percent:1000;mso-height-percent:200;mso-left-percent:-10001;mso-top-percent:-10001;mso-position-horizontal:absolute;mso-position-horizontal-relative:char;mso-position-vertical:absolute;mso-position-vertical-relative:line;mso-width-percent:1000;mso-height-percent:200;mso-left-percent:-10001;mso-top-percent:-10001;mso-width-relative:margin;mso-height-relative:margin" filled="f" fillcolor="#f2f2f2 [3052]" strokecolor="#a5a5a5 [2092]">
+            <v:textbox style="mso-next-textbox:#_x0000_s1079;mso-fit-shape-to-text:t">
               <w:txbxContent>
                 <w:p>
                   <w:pPr>
@@ -18919,7 +18969,7 @@
                       <w:color w:val="008000"/>
                       <w:sz w:val="20"/>
                     </w:rPr>
-                    <w:t>//Test the methods that set and get all the fields</w:t>
+                    <w:t>#Test the methods that set and get all the fields</w:t>
                   </w:r>
                 </w:p>
                 <w:p>
@@ -18929,7 +18979,7 @@
                     <w:rPr>
                       <w:rFonts w:ascii="Courier New" w:hAnsi="Courier New" w:cs="Courier New"/>
                       <w:bCs w:val="0"/>
-                      <w:color w:val="000000"/>
+                      <w:color w:val="008000"/>
                       <w:sz w:val="20"/>
                     </w:rPr>
                   </w:pPr>
@@ -18938,19 +18988,10 @@
                     <w:rPr>
                       <w:rFonts w:ascii="Courier New" w:hAnsi="Courier New" w:cs="Courier New"/>
                       <w:bCs w:val="0"/>
-                      <w:color w:val="000000"/>
-                      <w:sz w:val="20"/>
-                    </w:rPr>
-                    <w:t>TEST</w:t>
-                  </w:r>
-                  <w:r>
-                    <w:rPr>
-                      <w:rFonts w:ascii="Courier New" w:hAnsi="Courier New" w:cs="Courier New"/>
-                      <w:b/>
-                      <w:color w:val="000080"/>
-                      <w:sz w:val="20"/>
-                    </w:rPr>
-                    <w:t>(</w:t>
+                      <w:color w:val="008000"/>
+                      <w:sz w:val="20"/>
+                    </w:rPr>
+                    <w:t>TEST(</w:t>
                   </w:r>
                   <w:proofErr w:type="spellStart"/>
                   <w:proofErr w:type="gramEnd"/>
@@ -18958,35 +18999,17 @@
                     <w:rPr>
                       <w:rFonts w:ascii="Courier New" w:hAnsi="Courier New" w:cs="Courier New"/>
                       <w:bCs w:val="0"/>
-                      <w:color w:val="000000"/>
-                      <w:sz w:val="20"/>
-                    </w:rPr>
-                    <w:t>CoilCoolingDXTwoSpeed</w:t>
-                  </w:r>
-                  <w:r>
-                    <w:rPr>
-                      <w:rFonts w:ascii="Courier New" w:hAnsi="Courier New" w:cs="Courier New"/>
-                      <w:b/>
-                      <w:color w:val="000080"/>
-                      <w:sz w:val="20"/>
-                    </w:rPr>
-                    <w:t>,</w:t>
-                  </w:r>
-                  <w:r>
-                    <w:rPr>
-                      <w:rFonts w:ascii="Courier New" w:hAnsi="Courier New" w:cs="Courier New"/>
-                      <w:bCs w:val="0"/>
-                      <w:color w:val="000000"/>
-                      <w:sz w:val="20"/>
-                    </w:rPr>
-                    <w:t>CoilCoolingDXTwoSpeed_SetGetFields</w:t>
+                      <w:color w:val="008000"/>
+                      <w:sz w:val="20"/>
+                    </w:rPr>
+                    <w:t>CoilCoolingDXTwoSpeed,CoilCoolingDXTwoSpeed_SetGetFields</w:t>
                   </w:r>
                   <w:proofErr w:type="spellEnd"/>
                   <w:r>
                     <w:rPr>
                       <w:rFonts w:ascii="Courier New" w:hAnsi="Courier New" w:cs="Courier New"/>
-                      <w:b/>
-                      <w:color w:val="000080"/>
+                      <w:bCs w:val="0"/>
+                      <w:color w:val="008000"/>
                       <w:sz w:val="20"/>
                     </w:rPr>
                     <w:t>)</w:t>
@@ -18999,15 +19022,15 @@
                     <w:rPr>
                       <w:rFonts w:ascii="Courier New" w:hAnsi="Courier New" w:cs="Courier New"/>
                       <w:bCs w:val="0"/>
-                      <w:color w:val="000000"/>
-                      <w:sz w:val="20"/>
-                    </w:rPr>
-                  </w:pPr>
-                  <w:r>
-                    <w:rPr>
-                      <w:rFonts w:ascii="Courier New" w:hAnsi="Courier New" w:cs="Courier New"/>
-                      <w:b/>
-                      <w:color w:val="000080"/>
+                      <w:color w:val="008000"/>
+                      <w:sz w:val="20"/>
+                    </w:rPr>
+                  </w:pPr>
+                  <w:r>
+                    <w:rPr>
+                      <w:rFonts w:ascii="Courier New" w:hAnsi="Courier New" w:cs="Courier New"/>
+                      <w:bCs w:val="0"/>
+                      <w:color w:val="008000"/>
                       <w:sz w:val="20"/>
                     </w:rPr>
                     <w:t>{</w:t>
@@ -19020,87 +19043,38 @@
                     <w:rPr>
                       <w:rFonts w:ascii="Courier New" w:hAnsi="Courier New" w:cs="Courier New"/>
                       <w:bCs w:val="0"/>
-                      <w:color w:val="804000"/>
-                      <w:sz w:val="20"/>
-                    </w:rPr>
-                  </w:pPr>
-                  <w:r>
-                    <w:rPr>
-                      <w:rFonts w:ascii="Courier New" w:hAnsi="Courier New" w:cs="Courier New"/>
-                      <w:bCs w:val="0"/>
-                      <w:color w:val="000000"/>
-                      <w:sz w:val="20"/>
-                    </w:rPr>
-                    <w:t xml:space="preserve">    </w:t>
-                  </w:r>
-                  <w:r>
-                    <w:rPr>
-                      <w:rFonts w:ascii="Courier New" w:hAnsi="Courier New" w:cs="Courier New"/>
-                      <w:bCs w:val="0"/>
                       <w:color w:val="008000"/>
                       <w:sz w:val="20"/>
                     </w:rPr>
-                    <w:t xml:space="preserve">//create a </w:t>
-                  </w:r>
-                  <w:r>
-                    <w:rPr>
-                      <w:rFonts w:ascii="Courier New" w:hAnsi="Courier New" w:cs="Courier New"/>
-                      <w:bCs w:val="0"/>
-                      <w:color w:val="804000"/>
-                      <w:sz w:val="20"/>
-                    </w:rPr>
-                    <w:t xml:space="preserve">require </w:t>
-                  </w:r>
-                  <w:r>
-                    <w:rPr>
-                      <w:rFonts w:ascii="Courier New" w:hAnsi="Courier New" w:cs="Courier New"/>
-                      <w:color w:val="804000"/>
-                      <w:sz w:val="20"/>
-                    </w:rPr>
-                    <w:t>C</w:t>
+                  </w:pPr>
+                  <w:r>
+                    <w:rPr>
+                      <w:rFonts w:ascii="Courier New" w:hAnsi="Courier New" w:cs="Courier New"/>
+                      <w:bCs w:val="0"/>
+                      <w:color w:val="008000"/>
+                      <w:sz w:val="20"/>
+                    </w:rPr>
+                    <w:t xml:space="preserve">    #</w:t>
                   </w:r>
                   <w:proofErr w:type="gramStart"/>
                   <w:r>
                     <w:rPr>
                       <w:rFonts w:ascii="Courier New" w:hAnsi="Courier New" w:cs="Courier New"/>
-                      <w:color w:val="804000"/>
-                      <w:sz w:val="20"/>
-                    </w:rPr>
-                    <w:t>:/</w:t>
+                      <w:bCs w:val="0"/>
+                      <w:color w:val="008000"/>
+                      <w:sz w:val="20"/>
+                    </w:rPr>
+                    <w:t>create</w:t>
                   </w:r>
                   <w:proofErr w:type="gramEnd"/>
                   <w:r>
                     <w:rPr>
                       <w:rFonts w:ascii="Courier New" w:hAnsi="Courier New" w:cs="Courier New"/>
-                      <w:color w:val="804000"/>
-                      <w:sz w:val="20"/>
-                    </w:rPr>
-                    <w:t>Projects/</w:t>
-                  </w:r>
-                  <w:r>
-                    <w:rPr>
-                      <w:rFonts w:ascii="Courier New" w:hAnsi="Courier New" w:cs="Courier New"/>
-                      <w:color w:val="804000"/>
-                      <w:sz w:val="20"/>
-                    </w:rPr>
-                    <w:t>OpenStudio_branc</w:t>
-                  </w:r>
-                  <w:r>
-                    <w:rPr>
-                      <w:rFonts w:ascii="Courier New" w:hAnsi="Courier New" w:cs="Courier New"/>
-                      <w:color w:val="804000"/>
-                      <w:sz w:val="20"/>
-                    </w:rPr>
-                    <w:t>h</w:t>
-                  </w:r>
-                  <w:r>
-                    <w:rPr>
-                      <w:rFonts w:ascii="Courier New" w:hAnsi="Courier New" w:cs="Courier New"/>
-                      <w:bCs w:val="0"/>
-                      <w:color w:val="804000"/>
-                      <w:sz w:val="20"/>
-                    </w:rPr>
-                    <w:t>/build/OpenStudioCore-prefix/src/OpenStudioCore-build/ruby/Debug/openstudio.rb'</w:t>
+                      <w:bCs w:val="0"/>
+                      <w:color w:val="008000"/>
+                      <w:sz w:val="20"/>
+                    </w:rPr>
+                    <w:t xml:space="preserve"> a model to use in testing this code.</w:t>
                   </w:r>
                 </w:p>
                 <w:p>
@@ -19110,18 +19084,47 @@
                     <w:rPr>
                       <w:rFonts w:ascii="Courier New" w:hAnsi="Courier New" w:cs="Courier New"/>
                       <w:bCs w:val="0"/>
-                      <w:color w:val="804000"/>
-                      <w:sz w:val="20"/>
-                    </w:rPr>
-                  </w:pPr>
-                  <w:r>
-                    <w:rPr>
-                      <w:rFonts w:ascii="Courier New" w:hAnsi="Courier New" w:cs="Courier New"/>
-                      <w:bCs w:val="0"/>
-                      <w:color w:val="804000"/>
-                      <w:sz w:val="20"/>
-                    </w:rPr>
-                    <w:t xml:space="preserve"> </w:t>
+                      <w:color w:val="008000"/>
+                      <w:sz w:val="20"/>
+                    </w:rPr>
+                  </w:pPr>
+                  <w:r>
+                    <w:rPr>
+                      <w:rFonts w:ascii="Courier New" w:hAnsi="Courier New" w:cs="Courier New"/>
+                      <w:bCs w:val="0"/>
+                      <w:color w:val="008000"/>
+                      <w:sz w:val="20"/>
+                    </w:rPr>
+                    <w:tab/>
+                  </w:r>
+                  <w:r>
+                    <w:rPr>
+                      <w:rFonts w:ascii="Courier New" w:hAnsi="Courier New" w:cs="Courier New"/>
+                      <w:bCs w:val="0"/>
+                      <w:color w:val="008000"/>
+                      <w:sz w:val="20"/>
+                    </w:rPr>
+                    <w:tab/>
+                  </w:r>
+                  <w:proofErr w:type="gramStart"/>
+                  <w:r>
+                    <w:rPr>
+                      <w:rFonts w:ascii="Courier New" w:hAnsi="Courier New" w:cs="Courier New"/>
+                      <w:bCs w:val="0"/>
+                      <w:color w:val="008000"/>
+                      <w:sz w:val="20"/>
+                    </w:rPr>
+                    <w:t>require</w:t>
+                  </w:r>
+                  <w:proofErr w:type="gramEnd"/>
+                  <w:r>
+                    <w:rPr>
+                      <w:rFonts w:ascii="Courier New" w:hAnsi="Courier New" w:cs="Courier New"/>
+                      <w:bCs w:val="0"/>
+                      <w:color w:val="008000"/>
+                      <w:sz w:val="20"/>
+                    </w:rPr>
+                    <w:t xml:space="preserve"> 'C:/Projects/OpenStudio_branch/build/OpenStudioCore-prefix/src/OpenStudioCore-build/ruby/Debug/openstudio.rb'</w:t>
                   </w:r>
                 </w:p>
                 <w:p>
@@ -19135,32 +19138,14 @@
                       <w:sz w:val="20"/>
                     </w:rPr>
                   </w:pPr>
-                  <w:proofErr w:type="gramStart"/>
-                  <w:r>
-                    <w:rPr>
-                      <w:rFonts w:ascii="Courier New" w:hAnsi="Courier New"/>
-                      <w:color w:val="804000"/>
-                      <w:sz w:val="20"/>
-                    </w:rPr>
-                    <w:t>model</w:t>
-                  </w:r>
-                  <w:proofErr w:type="gramEnd"/>
-                  <w:r>
-                    <w:rPr>
-                      <w:rFonts w:ascii="Courier New" w:hAnsi="Courier New"/>
-                      <w:color w:val="804000"/>
+                  <w:r>
+                    <w:rPr>
+                      <w:rFonts w:ascii="Courier New" w:hAnsi="Courier New" w:cs="Courier New"/>
+                      <w:bCs w:val="0"/>
+                      <w:color w:val="008000"/>
                       <w:sz w:val="20"/>
                     </w:rPr>
                     <w:t xml:space="preserve"> </w:t>
-                  </w:r>
-                  <w:r>
-                    <w:rPr>
-                      <w:rFonts w:ascii="Courier New" w:hAnsi="Courier New" w:cs="Courier New"/>
-                      <w:bCs w:val="0"/>
-                      <w:color w:val="008000"/>
-                      <w:sz w:val="20"/>
-                    </w:rPr>
-                    <w:t>to use in testing this code.</w:t>
                   </w:r>
                 </w:p>
                 <w:p>
@@ -19168,16 +19153,17 @@
                     <w:shd w:val="clear" w:color="auto" w:fill="FFFFFF"/>
                     <w:spacing w:after="0"/>
                     <w:rPr>
-                      <w:rFonts w:ascii="Courier New" w:hAnsi="Courier New"/>
-                      <w:color w:val="804000"/>
-                      <w:sz w:val="20"/>
-                    </w:rPr>
-                  </w:pPr>
-                  <w:r>
-                    <w:rPr>
-                      <w:rFonts w:ascii="Courier New" w:hAnsi="Courier New" w:cs="Courier New"/>
-                      <w:bCs w:val="0"/>
-                      <w:color w:val="000000"/>
+                      <w:rFonts w:ascii="Courier New" w:hAnsi="Courier New" w:cs="Courier New"/>
+                      <w:bCs w:val="0"/>
+                      <w:color w:val="008000"/>
+                      <w:sz w:val="20"/>
+                    </w:rPr>
+                  </w:pPr>
+                  <w:r>
+                    <w:rPr>
+                      <w:rFonts w:ascii="Courier New" w:hAnsi="Courier New" w:cs="Courier New"/>
+                      <w:bCs w:val="0"/>
+                      <w:color w:val="008000"/>
                       <w:sz w:val="20"/>
                     </w:rPr>
                     <w:t xml:space="preserve">    </w:t>
@@ -19187,7 +19173,7 @@
                     <w:rPr>
                       <w:rFonts w:ascii="Courier New" w:hAnsi="Courier New" w:cs="Courier New"/>
                       <w:bCs w:val="0"/>
-                      <w:color w:val="000000"/>
+                      <w:color w:val="008000"/>
                       <w:sz w:val="20"/>
                     </w:rPr>
                     <w:t>model</w:t>
@@ -19197,52 +19183,37 @@
                     <w:rPr>
                       <w:rFonts w:ascii="Courier New" w:hAnsi="Courier New" w:cs="Courier New"/>
                       <w:bCs w:val="0"/>
-                      <w:color w:val="804000"/>
-                      <w:sz w:val="20"/>
-                    </w:rPr>
-                    <w:t>= OpenStudio</w:t>
-                  </w:r>
-                  <w:r>
-                    <w:rPr>
-                      <w:rFonts w:ascii="Courier New" w:hAnsi="Courier New"/>
-                      <w:color w:val="804000"/>
-                      <w:sz w:val="20"/>
-                    </w:rPr>
-                    <w:t>::Model</w:t>
-                  </w:r>
-                  <w:r>
-                    <w:rPr>
-                      <w:rFonts w:ascii="Courier New" w:hAnsi="Courier New" w:cs="Courier New"/>
-                      <w:bCs w:val="0"/>
-                      <w:color w:val="000000"/>
-                      <w:sz w:val="20"/>
-                    </w:rPr>
-                    <w:t xml:space="preserve"> m</w:t>
-                  </w:r>
-                  <w:r>
-                    <w:rPr>
-                      <w:rFonts w:ascii="Courier New" w:hAnsi="Courier New" w:cs="Courier New"/>
-                      <w:b/>
-                      <w:color w:val="000080"/>
-                      <w:sz w:val="20"/>
-                    </w:rPr>
-                    <w:t>;</w:t>
-                  </w:r>
-                  <w:r>
-                    <w:rPr>
-                      <w:rFonts w:ascii="Courier New" w:hAnsi="Courier New" w:cs="Courier New"/>
-                      <w:bCs w:val="0"/>
-                      <w:color w:val="804000"/>
-                      <w:sz w:val="20"/>
-                    </w:rPr>
-                    <w:t>::</w:t>
+                      <w:color w:val="008000"/>
+                      <w:sz w:val="20"/>
+                    </w:rPr>
+                    <w:t xml:space="preserve">= </w:t>
                   </w:r>
                   <w:proofErr w:type="spellStart"/>
                   <w:r>
                     <w:rPr>
                       <w:rFonts w:ascii="Courier New" w:hAnsi="Courier New" w:cs="Courier New"/>
                       <w:bCs w:val="0"/>
-                      <w:color w:val="804000"/>
+                      <w:color w:val="008000"/>
+                      <w:sz w:val="20"/>
+                    </w:rPr>
+                    <w:t>OpenStudio</w:t>
+                  </w:r>
+                  <w:proofErr w:type="spellEnd"/>
+                  <w:r>
+                    <w:rPr>
+                      <w:rFonts w:ascii="Courier New" w:hAnsi="Courier New" w:cs="Courier New"/>
+                      <w:bCs w:val="0"/>
+                      <w:color w:val="008000"/>
+                      <w:sz w:val="20"/>
+                    </w:rPr>
+                    <w:t>::Model m;::</w:t>
+                  </w:r>
+                  <w:proofErr w:type="spellStart"/>
+                  <w:r>
+                    <w:rPr>
+                      <w:rFonts w:ascii="Courier New" w:hAnsi="Courier New" w:cs="Courier New"/>
+                      <w:bCs w:val="0"/>
+                      <w:color w:val="008000"/>
                       <w:sz w:val="20"/>
                     </w:rPr>
                     <w:t>Model.new</w:t>
@@ -19252,7 +19223,7 @@
                     <w:rPr>
                       <w:rFonts w:ascii="Courier New" w:hAnsi="Courier New" w:cs="Courier New"/>
                       <w:bCs w:val="0"/>
-                      <w:color w:val="804000"/>
+                      <w:color w:val="008000"/>
                       <w:sz w:val="20"/>
                     </w:rPr>
                     <w:t>()</w:t>
@@ -19263,8 +19234,9 @@
                     <w:shd w:val="clear" w:color="auto" w:fill="FFFFFF"/>
                     <w:spacing w:after="0"/>
                     <w:rPr>
-                      <w:rFonts w:ascii="Courier New" w:hAnsi="Courier New"/>
-                      <w:color w:val="804000"/>
+                      <w:rFonts w:ascii="Courier New" w:hAnsi="Courier New" w:cs="Courier New"/>
+                      <w:bCs w:val="0"/>
+                      <w:color w:val="008000"/>
                       <w:sz w:val="20"/>
                     </w:rPr>
                   </w:pPr>
@@ -19274,80 +19246,67 @@
                     <w:shd w:val="clear" w:color="auto" w:fill="FFFFFF"/>
                     <w:spacing w:after="0"/>
                     <w:rPr>
-                      <w:rFonts w:ascii="Courier New" w:hAnsi="Courier New"/>
-                      <w:color w:val="804000"/>
-                      <w:sz w:val="20"/>
-                    </w:rPr>
-                  </w:pPr>
-                  <w:r>
-                    <w:rPr>
-                      <w:rFonts w:ascii="Courier New" w:hAnsi="Courier New" w:cs="Courier New"/>
-                      <w:bCs w:val="0"/>
-                      <w:color w:val="000000"/>
-                      <w:sz w:val="20"/>
-                    </w:rPr>
-                    <w:t xml:space="preserve">    </w:t>
-                  </w:r>
-                  <w:r>
-                    <w:rPr>
                       <w:rFonts w:ascii="Courier New" w:hAnsi="Courier New" w:cs="Courier New"/>
                       <w:bCs w:val="0"/>
                       <w:color w:val="008000"/>
                       <w:sz w:val="20"/>
                     </w:rPr>
-                    <w:t xml:space="preserve">//create a </w:t>
+                  </w:pPr>
+                  <w:r>
+                    <w:rPr>
+                      <w:rFonts w:ascii="Courier New" w:hAnsi="Courier New" w:cs="Courier New"/>
+                      <w:bCs w:val="0"/>
+                      <w:color w:val="008000"/>
+                      <w:sz w:val="20"/>
+                    </w:rPr>
+                    <w:t xml:space="preserve">    #create a </w:t>
                   </w:r>
                   <w:proofErr w:type="spellStart"/>
                   <w:r>
                     <w:rPr>
                       <w:rFonts w:ascii="Courier New" w:hAnsi="Courier New" w:cs="Courier New"/>
                       <w:bCs w:val="0"/>
-                      <w:color w:val="804000"/>
-                      <w:sz w:val="20"/>
-                    </w:rPr>
-                    <w:t>avail_</w:t>
-                  </w:r>
-                  <w:r>
-                    <w:rPr>
-                      <w:rFonts w:ascii="Courier New" w:hAnsi="Courier New"/>
-                      <w:color w:val="804000"/>
-                      <w:sz w:val="20"/>
-                    </w:rPr>
-                    <w:t>schedule</w:t>
+                      <w:color w:val="008000"/>
+                      <w:sz w:val="20"/>
+                    </w:rPr>
+                    <w:t>avail_schedule</w:t>
                   </w:r>
                   <w:proofErr w:type="spellEnd"/>
                   <w:r>
                     <w:rPr>
-                      <w:rFonts w:ascii="Courier New" w:hAnsi="Courier New"/>
-                      <w:color w:val="804000"/>
-                      <w:sz w:val="20"/>
-                    </w:rPr>
-                    <w:t xml:space="preserve"> </w:t>
-                  </w:r>
-                  <w:r>
-                    <w:rPr>
                       <w:rFonts w:ascii="Courier New" w:hAnsi="Courier New" w:cs="Courier New"/>
                       <w:bCs w:val="0"/>
                       <w:color w:val="008000"/>
                       <w:sz w:val="20"/>
                     </w:rPr>
-                    <w:t>and the curves to use in the constructor</w:t>
-                  </w:r>
-                  <w:r>
-                    <w:rPr>
-                      <w:rFonts w:ascii="Courier New" w:hAnsi="Courier New" w:cs="Courier New"/>
-                      <w:bCs w:val="0"/>
-                      <w:color w:val="804000"/>
-                      <w:sz w:val="20"/>
-                    </w:rPr>
-                    <w:t>= OpenStudio:</w:t>
+                    <w:t xml:space="preserve"> and the curves to use in the constructor= </w:t>
+                  </w:r>
+                  <w:proofErr w:type="spellStart"/>
+                  <w:r>
+                    <w:rPr>
+                      <w:rFonts w:ascii="Courier New" w:hAnsi="Courier New" w:cs="Courier New"/>
+                      <w:bCs w:val="0"/>
+                      <w:color w:val="008000"/>
+                      <w:sz w:val="20"/>
+                    </w:rPr>
+                    <w:t>OpenStudio</w:t>
+                  </w:r>
+                  <w:proofErr w:type="spellEnd"/>
+                  <w:r>
+                    <w:rPr>
+                      <w:rFonts w:ascii="Courier New" w:hAnsi="Courier New" w:cs="Courier New"/>
+                      <w:bCs w:val="0"/>
+                      <w:color w:val="008000"/>
+                      <w:sz w:val="20"/>
+                    </w:rPr>
+                    <w:t>:</w:t>
                   </w:r>
                   <w:proofErr w:type="gramStart"/>
                   <w:r>
                     <w:rPr>
                       <w:rFonts w:ascii="Courier New" w:hAnsi="Courier New" w:cs="Courier New"/>
                       <w:bCs w:val="0"/>
-                      <w:color w:val="804000"/>
+                      <w:color w:val="008000"/>
                       <w:sz w:val="20"/>
                     </w:rPr>
                     <w:t>:Model</w:t>
@@ -19357,7 +19316,7 @@
                     <w:rPr>
                       <w:rFonts w:ascii="Courier New" w:hAnsi="Courier New" w:cs="Courier New"/>
                       <w:bCs w:val="0"/>
-                      <w:color w:val="804000"/>
+                      <w:color w:val="008000"/>
                       <w:sz w:val="20"/>
                     </w:rPr>
                     <w:t>::</w:t>
@@ -19367,7 +19326,7 @@
                     <w:rPr>
                       <w:rFonts w:ascii="Courier New" w:hAnsi="Courier New" w:cs="Courier New"/>
                       <w:bCs w:val="0"/>
-                      <w:color w:val="804000"/>
+                      <w:color w:val="008000"/>
                       <w:sz w:val="20"/>
                     </w:rPr>
                     <w:t>ScheduleConstant.new</w:t>
@@ -19377,7 +19336,7 @@
                     <w:rPr>
                       <w:rFonts w:ascii="Courier New" w:hAnsi="Courier New" w:cs="Courier New"/>
                       <w:bCs w:val="0"/>
-                      <w:color w:val="804000"/>
+                      <w:color w:val="008000"/>
                       <w:sz w:val="20"/>
                     </w:rPr>
                     <w:t>(model)</w:t>
@@ -19388,35 +19347,27 @@
                     <w:shd w:val="clear" w:color="auto" w:fill="FFFFFF"/>
                     <w:spacing w:after="0"/>
                     <w:rPr>
-                      <w:rFonts w:ascii="Courier New" w:hAnsi="Courier New"/>
-                      <w:color w:val="804000"/>
-                      <w:sz w:val="20"/>
-                    </w:rPr>
-                  </w:pPr>
-                  <w:r>
-                    <w:rPr>
-                      <w:rFonts w:ascii="Courier New" w:hAnsi="Courier New" w:cs="Courier New"/>
-                      <w:bCs w:val="0"/>
-                      <w:color w:val="000000"/>
-                      <w:sz w:val="20"/>
-                    </w:rPr>
-                    <w:t xml:space="preserve">    model</w:t>
-                  </w:r>
-                  <w:r>
-                    <w:rPr>
-                      <w:rFonts w:ascii="Courier New" w:hAnsi="Courier New" w:cs="Courier New"/>
-                      <w:b/>
-                      <w:color w:val="000080"/>
-                      <w:sz w:val="20"/>
-                    </w:rPr>
-                    <w:t>::</w:t>
+                      <w:rFonts w:ascii="Courier New" w:hAnsi="Courier New" w:cs="Courier New"/>
+                      <w:bCs w:val="0"/>
+                      <w:color w:val="008000"/>
+                      <w:sz w:val="20"/>
+                    </w:rPr>
+                  </w:pPr>
+                  <w:r>
+                    <w:rPr>
+                      <w:rFonts w:ascii="Courier New" w:hAnsi="Courier New" w:cs="Courier New"/>
+                      <w:bCs w:val="0"/>
+                      <w:color w:val="008000"/>
+                      <w:sz w:val="20"/>
+                    </w:rPr>
+                    <w:t xml:space="preserve">    model::</w:t>
                   </w:r>
                   <w:proofErr w:type="spellStart"/>
                   <w:r>
                     <w:rPr>
                       <w:rFonts w:ascii="Courier New" w:hAnsi="Courier New" w:cs="Courier New"/>
                       <w:bCs w:val="0"/>
-                      <w:color w:val="000000"/>
+                      <w:color w:val="008000"/>
                       <w:sz w:val="20"/>
                     </w:rPr>
                     <w:t>ScheduleCompact</w:t>
@@ -19426,7 +19377,7 @@
                     <w:rPr>
                       <w:rFonts w:ascii="Courier New" w:hAnsi="Courier New" w:cs="Courier New"/>
                       <w:bCs w:val="0"/>
-                      <w:color w:val="000000"/>
+                      <w:color w:val="008000"/>
                       <w:sz w:val="20"/>
                     </w:rPr>
                     <w:t xml:space="preserve"> </w:t>
@@ -19436,7 +19387,7 @@
                     <w:rPr>
                       <w:rFonts w:ascii="Courier New" w:hAnsi="Courier New" w:cs="Courier New"/>
                       <w:bCs w:val="0"/>
-                      <w:color w:val="804000"/>
+                      <w:color w:val="008000"/>
                       <w:sz w:val="20"/>
                     </w:rPr>
                     <w:t>avail_</w:t>
@@ -19444,8 +19395,9 @@
                   <w:proofErr w:type="gramStart"/>
                   <w:r>
                     <w:rPr>
-                      <w:rFonts w:ascii="Courier New" w:hAnsi="Courier New"/>
-                      <w:color w:val="804000"/>
+                      <w:rFonts w:ascii="Courier New" w:hAnsi="Courier New" w:cs="Courier New"/>
+                      <w:bCs w:val="0"/>
+                      <w:color w:val="008000"/>
                       <w:sz w:val="20"/>
                     </w:rPr>
                     <w:t>schedule</w:t>
@@ -19454,8 +19406,8 @@
                   <w:r>
                     <w:rPr>
                       <w:rFonts w:ascii="Courier New" w:hAnsi="Courier New" w:cs="Courier New"/>
-                      <w:b/>
-                      <w:color w:val="000080"/>
+                      <w:bCs w:val="0"/>
+                      <w:color w:val="008000"/>
                       <w:sz w:val="20"/>
                     </w:rPr>
                     <w:t>(</w:t>
@@ -19465,35 +19417,17 @@
                     <w:rPr>
                       <w:rFonts w:ascii="Courier New" w:hAnsi="Courier New" w:cs="Courier New"/>
                       <w:bCs w:val="0"/>
-                      <w:color w:val="000000"/>
-                      <w:sz w:val="20"/>
-                    </w:rPr>
-                    <w:t>m</w:t>
-                  </w:r>
-                  <w:r>
-                    <w:rPr>
-                      <w:rFonts w:ascii="Courier New" w:hAnsi="Courier New" w:cs="Courier New"/>
-                      <w:b/>
-                      <w:color w:val="000080"/>
-                      <w:sz w:val="20"/>
-                    </w:rPr>
-                    <w:t>);</w:t>
-                  </w:r>
-                  <w:r>
-                    <w:rPr>
-                      <w:rFonts w:ascii="Courier New" w:hAnsi="Courier New" w:cs="Courier New"/>
-                      <w:bCs w:val="0"/>
-                      <w:color w:val="804000"/>
-                      <w:sz w:val="20"/>
-                    </w:rPr>
-                    <w:t>.</w:t>
+                      <w:color w:val="008000"/>
+                      <w:sz w:val="20"/>
+                    </w:rPr>
+                    <w:t>m);.</w:t>
                   </w:r>
                   <w:proofErr w:type="spellStart"/>
                   <w:r>
                     <w:rPr>
                       <w:rFonts w:ascii="Courier New" w:hAnsi="Courier New" w:cs="Courier New"/>
                       <w:bCs w:val="0"/>
-                      <w:color w:val="804000"/>
+                      <w:color w:val="008000"/>
                       <w:sz w:val="20"/>
                     </w:rPr>
                     <w:t>setValue</w:t>
@@ -19503,7 +19437,7 @@
                     <w:rPr>
                       <w:rFonts w:ascii="Courier New" w:hAnsi="Courier New" w:cs="Courier New"/>
                       <w:bCs w:val="0"/>
-                      <w:color w:val="804000"/>
+                      <w:color w:val="008000"/>
                       <w:sz w:val="20"/>
                     </w:rPr>
                     <w:t>(1.0)</w:t>
@@ -19516,34 +19450,25 @@
                     <w:rPr>
                       <w:rFonts w:ascii="Courier New" w:hAnsi="Courier New" w:cs="Courier New"/>
                       <w:bCs w:val="0"/>
-                      <w:color w:val="000000"/>
-                      <w:sz w:val="20"/>
-                    </w:rPr>
-                  </w:pPr>
-                  <w:r>
-                    <w:rPr>
-                      <w:rFonts w:ascii="Courier New" w:hAnsi="Courier New" w:cs="Courier New"/>
-                      <w:bCs w:val="0"/>
-                      <w:color w:val="000000"/>
-                      <w:sz w:val="20"/>
-                    </w:rPr>
-                    <w:t xml:space="preserve">    model</w:t>
-                  </w:r>
-                  <w:r>
-                    <w:rPr>
-                      <w:rFonts w:ascii="Courier New" w:hAnsi="Courier New" w:cs="Courier New"/>
-                      <w:b/>
-                      <w:color w:val="000080"/>
-                      <w:sz w:val="20"/>
-                    </w:rPr>
-                    <w:t>::</w:t>
+                      <w:color w:val="008000"/>
+                      <w:sz w:val="20"/>
+                    </w:rPr>
+                  </w:pPr>
+                  <w:r>
+                    <w:rPr>
+                      <w:rFonts w:ascii="Courier New" w:hAnsi="Courier New" w:cs="Courier New"/>
+                      <w:bCs w:val="0"/>
+                      <w:color w:val="008000"/>
+                      <w:sz w:val="20"/>
+                    </w:rPr>
+                    <w:t xml:space="preserve">    model::</w:t>
                   </w:r>
                   <w:proofErr w:type="spellStart"/>
                   <w:r>
                     <w:rPr>
                       <w:rFonts w:ascii="Courier New" w:hAnsi="Courier New" w:cs="Courier New"/>
                       <w:bCs w:val="0"/>
-                      <w:color w:val="000000"/>
+                      <w:color w:val="008000"/>
                       <w:sz w:val="20"/>
                     </w:rPr>
                     <w:t>CurveBiquadratic</w:t>
@@ -19553,7 +19478,7 @@
                     <w:rPr>
                       <w:rFonts w:ascii="Courier New" w:hAnsi="Courier New" w:cs="Courier New"/>
                       <w:bCs w:val="0"/>
-                      <w:color w:val="000000"/>
+                      <w:color w:val="008000"/>
                       <w:sz w:val="20"/>
                     </w:rPr>
                     <w:t xml:space="preserve"> </w:t>
@@ -19563,38 +19488,20 @@
                     <w:rPr>
                       <w:rFonts w:ascii="Courier New" w:hAnsi="Courier New" w:cs="Courier New"/>
                       <w:bCs w:val="0"/>
-                      <w:color w:val="000000"/>
-                      <w:sz w:val="20"/>
-                    </w:rPr>
-                    <w:t>ccfot1</w:t>
-                  </w:r>
-                  <w:r>
-                    <w:rPr>
-                      <w:rFonts w:ascii="Courier New" w:hAnsi="Courier New" w:cs="Courier New"/>
-                      <w:b/>
-                      <w:color w:val="000080"/>
-                      <w:sz w:val="20"/>
-                    </w:rPr>
-                    <w:t>(</w:t>
+                      <w:color w:val="008000"/>
+                      <w:sz w:val="20"/>
+                    </w:rPr>
+                    <w:t>ccfot1(</w:t>
                   </w:r>
                   <w:proofErr w:type="gramEnd"/>
                   <w:r>
                     <w:rPr>
                       <w:rFonts w:ascii="Courier New" w:hAnsi="Courier New" w:cs="Courier New"/>
                       <w:bCs w:val="0"/>
-                      <w:color w:val="000000"/>
-                      <w:sz w:val="20"/>
-                    </w:rPr>
-                    <w:t>m</w:t>
-                  </w:r>
-                  <w:r>
-                    <w:rPr>
-                      <w:rFonts w:ascii="Courier New" w:hAnsi="Courier New" w:cs="Courier New"/>
-                      <w:b/>
-                      <w:color w:val="000080"/>
-                      <w:sz w:val="20"/>
-                    </w:rPr>
-                    <w:t>);</w:t>
+                      <w:color w:val="008000"/>
+                      <w:sz w:val="20"/>
+                    </w:rPr>
+                    <w:t>m);</w:t>
                   </w:r>
                 </w:p>
                 <w:p>
@@ -19604,34 +19511,25 @@
                     <w:rPr>
                       <w:rFonts w:ascii="Courier New" w:hAnsi="Courier New" w:cs="Courier New"/>
                       <w:bCs w:val="0"/>
-                      <w:color w:val="000000"/>
-                      <w:sz w:val="20"/>
-                    </w:rPr>
-                  </w:pPr>
-                  <w:r>
-                    <w:rPr>
-                      <w:rFonts w:ascii="Courier New" w:hAnsi="Courier New" w:cs="Courier New"/>
-                      <w:bCs w:val="0"/>
-                      <w:color w:val="000000"/>
-                      <w:sz w:val="20"/>
-                    </w:rPr>
-                    <w:t xml:space="preserve">    model</w:t>
-                  </w:r>
-                  <w:r>
-                    <w:rPr>
-                      <w:rFonts w:ascii="Courier New" w:hAnsi="Courier New" w:cs="Courier New"/>
-                      <w:b/>
-                      <w:color w:val="000080"/>
-                      <w:sz w:val="20"/>
-                    </w:rPr>
-                    <w:t>::</w:t>
+                      <w:color w:val="008000"/>
+                      <w:sz w:val="20"/>
+                    </w:rPr>
+                  </w:pPr>
+                  <w:r>
+                    <w:rPr>
+                      <w:rFonts w:ascii="Courier New" w:hAnsi="Courier New" w:cs="Courier New"/>
+                      <w:bCs w:val="0"/>
+                      <w:color w:val="008000"/>
+                      <w:sz w:val="20"/>
+                    </w:rPr>
+                    <w:t xml:space="preserve">    model::</w:t>
                   </w:r>
                   <w:proofErr w:type="spellStart"/>
                   <w:r>
                     <w:rPr>
                       <w:rFonts w:ascii="Courier New" w:hAnsi="Courier New" w:cs="Courier New"/>
                       <w:bCs w:val="0"/>
-                      <w:color w:val="000000"/>
+                      <w:color w:val="008000"/>
                       <w:sz w:val="20"/>
                     </w:rPr>
                     <w:t>CurveCubic</w:t>
@@ -19641,7 +19539,7 @@
                     <w:rPr>
                       <w:rFonts w:ascii="Courier New" w:hAnsi="Courier New" w:cs="Courier New"/>
                       <w:bCs w:val="0"/>
-                      <w:color w:val="000000"/>
+                      <w:color w:val="008000"/>
                       <w:sz w:val="20"/>
                     </w:rPr>
                     <w:t xml:space="preserve"> </w:t>
@@ -19651,38 +19549,20 @@
                     <w:rPr>
                       <w:rFonts w:ascii="Courier New" w:hAnsi="Courier New" w:cs="Courier New"/>
                       <w:bCs w:val="0"/>
-                      <w:color w:val="000000"/>
-                      <w:sz w:val="20"/>
-                    </w:rPr>
-                    <w:t>ccfof2</w:t>
-                  </w:r>
-                  <w:r>
-                    <w:rPr>
-                      <w:rFonts w:ascii="Courier New" w:hAnsi="Courier New" w:cs="Courier New"/>
-                      <w:b/>
-                      <w:color w:val="000080"/>
-                      <w:sz w:val="20"/>
-                    </w:rPr>
-                    <w:t>(</w:t>
+                      <w:color w:val="008000"/>
+                      <w:sz w:val="20"/>
+                    </w:rPr>
+                    <w:t>ccfof2(</w:t>
                   </w:r>
                   <w:proofErr w:type="gramEnd"/>
                   <w:r>
                     <w:rPr>
                       <w:rFonts w:ascii="Courier New" w:hAnsi="Courier New" w:cs="Courier New"/>
                       <w:bCs w:val="0"/>
-                      <w:color w:val="000000"/>
-                      <w:sz w:val="20"/>
-                    </w:rPr>
-                    <w:t>m</w:t>
-                  </w:r>
-                  <w:r>
-                    <w:rPr>
-                      <w:rFonts w:ascii="Courier New" w:hAnsi="Courier New" w:cs="Courier New"/>
-                      <w:b/>
-                      <w:color w:val="000080"/>
-                      <w:sz w:val="20"/>
-                    </w:rPr>
-                    <w:t>);</w:t>
+                      <w:color w:val="008000"/>
+                      <w:sz w:val="20"/>
+                    </w:rPr>
+                    <w:t>m);</w:t>
                   </w:r>
                 </w:p>
                 <w:p>
@@ -19692,34 +19572,25 @@
                     <w:rPr>
                       <w:rFonts w:ascii="Courier New" w:hAnsi="Courier New" w:cs="Courier New"/>
                       <w:bCs w:val="0"/>
-                      <w:color w:val="000000"/>
-                      <w:sz w:val="20"/>
-                    </w:rPr>
-                  </w:pPr>
-                  <w:r>
-                    <w:rPr>
-                      <w:rFonts w:ascii="Courier New" w:hAnsi="Courier New" w:cs="Courier New"/>
-                      <w:bCs w:val="0"/>
-                      <w:color w:val="000000"/>
-                      <w:sz w:val="20"/>
-                    </w:rPr>
-                    <w:t xml:space="preserve">    model</w:t>
-                  </w:r>
-                  <w:r>
-                    <w:rPr>
-                      <w:rFonts w:ascii="Courier New" w:hAnsi="Courier New" w:cs="Courier New"/>
-                      <w:b/>
-                      <w:color w:val="000080"/>
-                      <w:sz w:val="20"/>
-                    </w:rPr>
-                    <w:t>::</w:t>
+                      <w:color w:val="008000"/>
+                      <w:sz w:val="20"/>
+                    </w:rPr>
+                  </w:pPr>
+                  <w:r>
+                    <w:rPr>
+                      <w:rFonts w:ascii="Courier New" w:hAnsi="Courier New" w:cs="Courier New"/>
+                      <w:bCs w:val="0"/>
+                      <w:color w:val="008000"/>
+                      <w:sz w:val="20"/>
+                    </w:rPr>
+                    <w:t xml:space="preserve">    model::</w:t>
                   </w:r>
                   <w:proofErr w:type="spellStart"/>
                   <w:r>
                     <w:rPr>
                       <w:rFonts w:ascii="Courier New" w:hAnsi="Courier New" w:cs="Courier New"/>
                       <w:bCs w:val="0"/>
-                      <w:color w:val="000000"/>
+                      <w:color w:val="008000"/>
                       <w:sz w:val="20"/>
                     </w:rPr>
                     <w:t>CurveBiquadratic</w:t>
@@ -19729,7 +19600,7 @@
                     <w:rPr>
                       <w:rFonts w:ascii="Courier New" w:hAnsi="Courier New" w:cs="Courier New"/>
                       <w:bCs w:val="0"/>
-                      <w:color w:val="000000"/>
+                      <w:color w:val="008000"/>
                       <w:sz w:val="20"/>
                     </w:rPr>
                     <w:t xml:space="preserve"> </w:t>
@@ -19739,38 +19610,20 @@
                     <w:rPr>
                       <w:rFonts w:ascii="Courier New" w:hAnsi="Courier New" w:cs="Courier New"/>
                       <w:bCs w:val="0"/>
-                      <w:color w:val="000000"/>
-                      <w:sz w:val="20"/>
-                    </w:rPr>
-                    <w:t>eirfot3</w:t>
-                  </w:r>
-                  <w:r>
-                    <w:rPr>
-                      <w:rFonts w:ascii="Courier New" w:hAnsi="Courier New" w:cs="Courier New"/>
-                      <w:b/>
-                      <w:color w:val="000080"/>
-                      <w:sz w:val="20"/>
-                    </w:rPr>
-                    <w:t>(</w:t>
+                      <w:color w:val="008000"/>
+                      <w:sz w:val="20"/>
+                    </w:rPr>
+                    <w:t>eirfot3(</w:t>
                   </w:r>
                   <w:proofErr w:type="gramEnd"/>
                   <w:r>
                     <w:rPr>
                       <w:rFonts w:ascii="Courier New" w:hAnsi="Courier New" w:cs="Courier New"/>
                       <w:bCs w:val="0"/>
-                      <w:color w:val="000000"/>
-                      <w:sz w:val="20"/>
-                    </w:rPr>
-                    <w:t>m</w:t>
-                  </w:r>
-                  <w:r>
-                    <w:rPr>
-                      <w:rFonts w:ascii="Courier New" w:hAnsi="Courier New" w:cs="Courier New"/>
-                      <w:b/>
-                      <w:color w:val="000080"/>
-                      <w:sz w:val="20"/>
-                    </w:rPr>
-                    <w:t>);</w:t>
+                      <w:color w:val="008000"/>
+                      <w:sz w:val="20"/>
+                    </w:rPr>
+                    <w:t>m);</w:t>
                   </w:r>
                 </w:p>
                 <w:p>
@@ -19780,34 +19633,25 @@
                     <w:rPr>
                       <w:rFonts w:ascii="Courier New" w:hAnsi="Courier New" w:cs="Courier New"/>
                       <w:bCs w:val="0"/>
-                      <w:color w:val="000000"/>
-                      <w:sz w:val="20"/>
-                    </w:rPr>
-                  </w:pPr>
-                  <w:r>
-                    <w:rPr>
-                      <w:rFonts w:ascii="Courier New" w:hAnsi="Courier New" w:cs="Courier New"/>
-                      <w:bCs w:val="0"/>
-                      <w:color w:val="000000"/>
-                      <w:sz w:val="20"/>
-                    </w:rPr>
-                    <w:t xml:space="preserve">    model</w:t>
-                  </w:r>
-                  <w:r>
-                    <w:rPr>
-                      <w:rFonts w:ascii="Courier New" w:hAnsi="Courier New" w:cs="Courier New"/>
-                      <w:b/>
-                      <w:color w:val="000080"/>
-                      <w:sz w:val="20"/>
-                    </w:rPr>
-                    <w:t>::</w:t>
+                      <w:color w:val="008000"/>
+                      <w:sz w:val="20"/>
+                    </w:rPr>
+                  </w:pPr>
+                  <w:r>
+                    <w:rPr>
+                      <w:rFonts w:ascii="Courier New" w:hAnsi="Courier New" w:cs="Courier New"/>
+                      <w:bCs w:val="0"/>
+                      <w:color w:val="008000"/>
+                      <w:sz w:val="20"/>
+                    </w:rPr>
+                    <w:t xml:space="preserve">    model::</w:t>
                   </w:r>
                   <w:proofErr w:type="spellStart"/>
                   <w:r>
                     <w:rPr>
                       <w:rFonts w:ascii="Courier New" w:hAnsi="Courier New" w:cs="Courier New"/>
                       <w:bCs w:val="0"/>
-                      <w:color w:val="000000"/>
+                      <w:color w:val="008000"/>
                       <w:sz w:val="20"/>
                     </w:rPr>
                     <w:t>CurveQuadratic</w:t>
@@ -19817,7 +19661,7 @@
                     <w:rPr>
                       <w:rFonts w:ascii="Courier New" w:hAnsi="Courier New" w:cs="Courier New"/>
                       <w:bCs w:val="0"/>
-                      <w:color w:val="000000"/>
+                      <w:color w:val="008000"/>
                       <w:sz w:val="20"/>
                     </w:rPr>
                     <w:t xml:space="preserve"> </w:t>
@@ -19827,38 +19671,20 @@
                     <w:rPr>
                       <w:rFonts w:ascii="Courier New" w:hAnsi="Courier New" w:cs="Courier New"/>
                       <w:bCs w:val="0"/>
-                      <w:color w:val="000000"/>
-                      <w:sz w:val="20"/>
-                    </w:rPr>
-                    <w:t>eirfof4</w:t>
-                  </w:r>
-                  <w:r>
-                    <w:rPr>
-                      <w:rFonts w:ascii="Courier New" w:hAnsi="Courier New" w:cs="Courier New"/>
-                      <w:b/>
-                      <w:color w:val="000080"/>
-                      <w:sz w:val="20"/>
-                    </w:rPr>
-                    <w:t>(</w:t>
+                      <w:color w:val="008000"/>
+                      <w:sz w:val="20"/>
+                    </w:rPr>
+                    <w:t>eirfof4(</w:t>
                   </w:r>
                   <w:proofErr w:type="gramEnd"/>
                   <w:r>
                     <w:rPr>
                       <w:rFonts w:ascii="Courier New" w:hAnsi="Courier New" w:cs="Courier New"/>
                       <w:bCs w:val="0"/>
-                      <w:color w:val="000000"/>
-                      <w:sz w:val="20"/>
-                    </w:rPr>
-                    <w:t>m</w:t>
-                  </w:r>
-                  <w:r>
-                    <w:rPr>
-                      <w:rFonts w:ascii="Courier New" w:hAnsi="Courier New" w:cs="Courier New"/>
-                      <w:b/>
-                      <w:color w:val="000080"/>
-                      <w:sz w:val="20"/>
-                    </w:rPr>
-                    <w:t>);</w:t>
+                      <w:color w:val="008000"/>
+                      <w:sz w:val="20"/>
+                    </w:rPr>
+                    <w:t>m);</w:t>
                   </w:r>
                 </w:p>
                 <w:p>
@@ -19868,34 +19694,25 @@
                     <w:rPr>
                       <w:rFonts w:ascii="Courier New" w:hAnsi="Courier New" w:cs="Courier New"/>
                       <w:bCs w:val="0"/>
-                      <w:color w:val="000000"/>
-                      <w:sz w:val="20"/>
-                    </w:rPr>
-                  </w:pPr>
-                  <w:r>
-                    <w:rPr>
-                      <w:rFonts w:ascii="Courier New" w:hAnsi="Courier New" w:cs="Courier New"/>
-                      <w:bCs w:val="0"/>
-                      <w:color w:val="000000"/>
-                      <w:sz w:val="20"/>
-                    </w:rPr>
-                    <w:t xml:space="preserve">    model</w:t>
-                  </w:r>
-                  <w:r>
-                    <w:rPr>
-                      <w:rFonts w:ascii="Courier New" w:hAnsi="Courier New" w:cs="Courier New"/>
-                      <w:b/>
-                      <w:color w:val="000080"/>
-                      <w:sz w:val="20"/>
-                    </w:rPr>
-                    <w:t>::</w:t>
+                      <w:color w:val="008000"/>
+                      <w:sz w:val="20"/>
+                    </w:rPr>
+                  </w:pPr>
+                  <w:r>
+                    <w:rPr>
+                      <w:rFonts w:ascii="Courier New" w:hAnsi="Courier New" w:cs="Courier New"/>
+                      <w:bCs w:val="0"/>
+                      <w:color w:val="008000"/>
+                      <w:sz w:val="20"/>
+                    </w:rPr>
+                    <w:t xml:space="preserve">    model::</w:t>
                   </w:r>
                   <w:proofErr w:type="spellStart"/>
                   <w:r>
                     <w:rPr>
                       <w:rFonts w:ascii="Courier New" w:hAnsi="Courier New" w:cs="Courier New"/>
                       <w:bCs w:val="0"/>
-                      <w:color w:val="000000"/>
+                      <w:color w:val="008000"/>
                       <w:sz w:val="20"/>
                     </w:rPr>
                     <w:t>CurveCubic</w:t>
@@ -19905,7 +19722,7 @@
                     <w:rPr>
                       <w:rFonts w:ascii="Courier New" w:hAnsi="Courier New" w:cs="Courier New"/>
                       <w:bCs w:val="0"/>
-                      <w:color w:val="000000"/>
+                      <w:color w:val="008000"/>
                       <w:sz w:val="20"/>
                     </w:rPr>
                     <w:t xml:space="preserve"> </w:t>
@@ -19915,38 +19732,20 @@
                     <w:rPr>
                       <w:rFonts w:ascii="Courier New" w:hAnsi="Courier New" w:cs="Courier New"/>
                       <w:bCs w:val="0"/>
-                      <w:color w:val="000000"/>
-                      <w:sz w:val="20"/>
-                    </w:rPr>
-                    <w:t>plf5</w:t>
-                  </w:r>
-                  <w:r>
-                    <w:rPr>
-                      <w:rFonts w:ascii="Courier New" w:hAnsi="Courier New" w:cs="Courier New"/>
-                      <w:b/>
-                      <w:color w:val="000080"/>
-                      <w:sz w:val="20"/>
-                    </w:rPr>
-                    <w:t>(</w:t>
+                      <w:color w:val="008000"/>
+                      <w:sz w:val="20"/>
+                    </w:rPr>
+                    <w:t>plf5(</w:t>
                   </w:r>
                   <w:proofErr w:type="gramEnd"/>
                   <w:r>
                     <w:rPr>
                       <w:rFonts w:ascii="Courier New" w:hAnsi="Courier New" w:cs="Courier New"/>
                       <w:bCs w:val="0"/>
-                      <w:color w:val="000000"/>
-                      <w:sz w:val="20"/>
-                    </w:rPr>
-                    <w:t>m</w:t>
-                  </w:r>
-                  <w:r>
-                    <w:rPr>
-                      <w:rFonts w:ascii="Courier New" w:hAnsi="Courier New" w:cs="Courier New"/>
-                      <w:b/>
-                      <w:color w:val="000080"/>
-                      <w:sz w:val="20"/>
-                    </w:rPr>
-                    <w:t>);</w:t>
+                      <w:color w:val="008000"/>
+                      <w:sz w:val="20"/>
+                    </w:rPr>
+                    <w:t>m);</w:t>
                   </w:r>
                 </w:p>
                 <w:p>
@@ -19956,34 +19755,25 @@
                     <w:rPr>
                       <w:rFonts w:ascii="Courier New" w:hAnsi="Courier New" w:cs="Courier New"/>
                       <w:bCs w:val="0"/>
-                      <w:color w:val="000000"/>
-                      <w:sz w:val="20"/>
-                    </w:rPr>
-                  </w:pPr>
-                  <w:r>
-                    <w:rPr>
-                      <w:rFonts w:ascii="Courier New" w:hAnsi="Courier New" w:cs="Courier New"/>
-                      <w:bCs w:val="0"/>
-                      <w:color w:val="000000"/>
-                      <w:sz w:val="20"/>
-                    </w:rPr>
-                    <w:t xml:space="preserve">    model</w:t>
-                  </w:r>
-                  <w:r>
-                    <w:rPr>
-                      <w:rFonts w:ascii="Courier New" w:hAnsi="Courier New" w:cs="Courier New"/>
-                      <w:b/>
-                      <w:color w:val="000080"/>
-                      <w:sz w:val="20"/>
-                    </w:rPr>
-                    <w:t>::</w:t>
+                      <w:color w:val="008000"/>
+                      <w:sz w:val="20"/>
+                    </w:rPr>
+                  </w:pPr>
+                  <w:r>
+                    <w:rPr>
+                      <w:rFonts w:ascii="Courier New" w:hAnsi="Courier New" w:cs="Courier New"/>
+                      <w:bCs w:val="0"/>
+                      <w:color w:val="008000"/>
+                      <w:sz w:val="20"/>
+                    </w:rPr>
+                    <w:t xml:space="preserve">    model::</w:t>
                   </w:r>
                   <w:proofErr w:type="spellStart"/>
                   <w:r>
                     <w:rPr>
                       <w:rFonts w:ascii="Courier New" w:hAnsi="Courier New" w:cs="Courier New"/>
                       <w:bCs w:val="0"/>
-                      <w:color w:val="000000"/>
+                      <w:color w:val="008000"/>
                       <w:sz w:val="20"/>
                     </w:rPr>
                     <w:t>CurveBiquadratic</w:t>
@@ -19993,7 +19783,7 @@
                     <w:rPr>
                       <w:rFonts w:ascii="Courier New" w:hAnsi="Courier New" w:cs="Courier New"/>
                       <w:bCs w:val="0"/>
-                      <w:color w:val="000000"/>
+                      <w:color w:val="008000"/>
                       <w:sz w:val="20"/>
                     </w:rPr>
                     <w:t xml:space="preserve"> </w:t>
@@ -20003,38 +19793,20 @@
                     <w:rPr>
                       <w:rFonts w:ascii="Courier New" w:hAnsi="Courier New" w:cs="Courier New"/>
                       <w:bCs w:val="0"/>
-                      <w:color w:val="000000"/>
-                      <w:sz w:val="20"/>
-                    </w:rPr>
-                    <w:t>lsccfot6</w:t>
-                  </w:r>
-                  <w:r>
-                    <w:rPr>
-                      <w:rFonts w:ascii="Courier New" w:hAnsi="Courier New" w:cs="Courier New"/>
-                      <w:b/>
-                      <w:color w:val="000080"/>
-                      <w:sz w:val="20"/>
-                    </w:rPr>
-                    <w:t>(</w:t>
+                      <w:color w:val="008000"/>
+                      <w:sz w:val="20"/>
+                    </w:rPr>
+                    <w:t>lsccfot6(</w:t>
                   </w:r>
                   <w:proofErr w:type="gramEnd"/>
                   <w:r>
                     <w:rPr>
                       <w:rFonts w:ascii="Courier New" w:hAnsi="Courier New" w:cs="Courier New"/>
                       <w:bCs w:val="0"/>
-                      <w:color w:val="000000"/>
-                      <w:sz w:val="20"/>
-                    </w:rPr>
-                    <w:t>m</w:t>
-                  </w:r>
-                  <w:r>
-                    <w:rPr>
-                      <w:rFonts w:ascii="Courier New" w:hAnsi="Courier New" w:cs="Courier New"/>
-                      <w:b/>
-                      <w:color w:val="000080"/>
-                      <w:sz w:val="20"/>
-                    </w:rPr>
-                    <w:t>);</w:t>
+                      <w:color w:val="008000"/>
+                      <w:sz w:val="20"/>
+                    </w:rPr>
+                    <w:t>m);</w:t>
                   </w:r>
                 </w:p>
                 <w:p>
@@ -20044,34 +19816,25 @@
                     <w:rPr>
                       <w:rFonts w:ascii="Courier New" w:hAnsi="Courier New" w:cs="Courier New"/>
                       <w:bCs w:val="0"/>
-                      <w:color w:val="000000"/>
-                      <w:sz w:val="20"/>
-                    </w:rPr>
-                  </w:pPr>
-                  <w:r>
-                    <w:rPr>
-                      <w:rFonts w:ascii="Courier New" w:hAnsi="Courier New" w:cs="Courier New"/>
-                      <w:bCs w:val="0"/>
-                      <w:color w:val="000000"/>
-                      <w:sz w:val="20"/>
-                    </w:rPr>
-                    <w:t xml:space="preserve">    model</w:t>
-                  </w:r>
-                  <w:r>
-                    <w:rPr>
-                      <w:rFonts w:ascii="Courier New" w:hAnsi="Courier New" w:cs="Courier New"/>
-                      <w:b/>
-                      <w:color w:val="000080"/>
-                      <w:sz w:val="20"/>
-                    </w:rPr>
-                    <w:t>::</w:t>
+                      <w:color w:val="008000"/>
+                      <w:sz w:val="20"/>
+                    </w:rPr>
+                  </w:pPr>
+                  <w:r>
+                    <w:rPr>
+                      <w:rFonts w:ascii="Courier New" w:hAnsi="Courier New" w:cs="Courier New"/>
+                      <w:bCs w:val="0"/>
+                      <w:color w:val="008000"/>
+                      <w:sz w:val="20"/>
+                    </w:rPr>
+                    <w:t xml:space="preserve">    model::</w:t>
                   </w:r>
                   <w:proofErr w:type="spellStart"/>
                   <w:r>
                     <w:rPr>
                       <w:rFonts w:ascii="Courier New" w:hAnsi="Courier New" w:cs="Courier New"/>
                       <w:bCs w:val="0"/>
-                      <w:color w:val="000000"/>
+                      <w:color w:val="008000"/>
                       <w:sz w:val="20"/>
                     </w:rPr>
                     <w:t>CurveBiquadratic</w:t>
@@ -20081,7 +19844,7 @@
                     <w:rPr>
                       <w:rFonts w:ascii="Courier New" w:hAnsi="Courier New" w:cs="Courier New"/>
                       <w:bCs w:val="0"/>
-                      <w:color w:val="000000"/>
+                      <w:color w:val="008000"/>
                       <w:sz w:val="20"/>
                     </w:rPr>
                     <w:t xml:space="preserve"> </w:t>
@@ -20091,38 +19854,20 @@
                     <w:rPr>
                       <w:rFonts w:ascii="Courier New" w:hAnsi="Courier New" w:cs="Courier New"/>
                       <w:bCs w:val="0"/>
-                      <w:color w:val="000000"/>
-                      <w:sz w:val="20"/>
-                    </w:rPr>
-                    <w:t>lseirfot7</w:t>
-                  </w:r>
-                  <w:r>
-                    <w:rPr>
-                      <w:rFonts w:ascii="Courier New" w:hAnsi="Courier New" w:cs="Courier New"/>
-                      <w:b/>
-                      <w:color w:val="000080"/>
-                      <w:sz w:val="20"/>
-                    </w:rPr>
-                    <w:t>(</w:t>
+                      <w:color w:val="008000"/>
+                      <w:sz w:val="20"/>
+                    </w:rPr>
+                    <w:t>lseirfot7(</w:t>
                   </w:r>
                   <w:proofErr w:type="gramEnd"/>
                   <w:r>
                     <w:rPr>
                       <w:rFonts w:ascii="Courier New" w:hAnsi="Courier New" w:cs="Courier New"/>
                       <w:bCs w:val="0"/>
-                      <w:color w:val="000000"/>
-                      <w:sz w:val="20"/>
-                    </w:rPr>
-                    <w:t>m</w:t>
-                  </w:r>
-                  <w:r>
-                    <w:rPr>
-                      <w:rFonts w:ascii="Courier New" w:hAnsi="Courier New" w:cs="Courier New"/>
-                      <w:b/>
-                      <w:color w:val="000080"/>
-                      <w:sz w:val="20"/>
-                    </w:rPr>
-                    <w:t>);</w:t>
+                      <w:color w:val="008000"/>
+                      <w:sz w:val="20"/>
+                    </w:rPr>
+                    <w:t>m);</w:t>
                   </w:r>
                 </w:p>
                 <w:p>
@@ -20132,7 +19877,7 @@
                     <w:rPr>
                       <w:rFonts w:ascii="Courier New" w:hAnsi="Courier New" w:cs="Courier New"/>
                       <w:bCs w:val="0"/>
-                      <w:color w:val="000000"/>
+                      <w:color w:val="008000"/>
                       <w:sz w:val="20"/>
                     </w:rPr>
                   </w:pPr>
@@ -20152,19 +19897,30 @@
                     <w:rPr>
                       <w:rFonts w:ascii="Courier New" w:hAnsi="Courier New" w:cs="Courier New"/>
                       <w:bCs w:val="0"/>
-                      <w:color w:val="000000"/>
-                      <w:sz w:val="20"/>
-                    </w:rPr>
-                    <w:t xml:space="preserve">    </w:t>
-                  </w:r>
-                  <w:r>
-                    <w:rPr>
-                      <w:rFonts w:ascii="Courier New" w:hAnsi="Courier New" w:cs="Courier New"/>
-                      <w:bCs w:val="0"/>
                       <w:color w:val="008000"/>
                       <w:sz w:val="20"/>
                     </w:rPr>
-                    <w:t>//make a coil to do the testing on</w:t>
+                    <w:t xml:space="preserve">    #</w:t>
+                  </w:r>
+                  <w:proofErr w:type="gramStart"/>
+                  <w:r>
+                    <w:rPr>
+                      <w:rFonts w:ascii="Courier New" w:hAnsi="Courier New" w:cs="Courier New"/>
+                      <w:bCs w:val="0"/>
+                      <w:color w:val="008000"/>
+                      <w:sz w:val="20"/>
+                    </w:rPr>
+                    <w:t>make</w:t>
+                  </w:r>
+                  <w:proofErr w:type="gramEnd"/>
+                  <w:r>
+                    <w:rPr>
+                      <w:rFonts w:ascii="Courier New" w:hAnsi="Courier New" w:cs="Courier New"/>
+                      <w:bCs w:val="0"/>
+                      <w:color w:val="008000"/>
+                      <w:sz w:val="20"/>
+                    </w:rPr>
+                    <w:t xml:space="preserve"> a coil to do the testing on</w:t>
                   </w:r>
                 </w:p>
                 <w:p>
@@ -20174,15 +19930,15 @@
                     <w:rPr>
                       <w:rFonts w:ascii="Courier New" w:hAnsi="Courier New" w:cs="Courier New"/>
                       <w:bCs w:val="0"/>
-                      <w:color w:val="000000"/>
-                      <w:sz w:val="20"/>
-                    </w:rPr>
-                  </w:pPr>
-                  <w:r>
-                    <w:rPr>
-                      <w:rFonts w:ascii="Courier New" w:hAnsi="Courier New" w:cs="Courier New"/>
-                      <w:bCs w:val="0"/>
-                      <w:color w:val="000000"/>
+                      <w:color w:val="008000"/>
+                      <w:sz w:val="20"/>
+                    </w:rPr>
+                  </w:pPr>
+                  <w:r>
+                    <w:rPr>
+                      <w:rFonts w:ascii="Courier New" w:hAnsi="Courier New" w:cs="Courier New"/>
+                      <w:bCs w:val="0"/>
+                      <w:color w:val="008000"/>
                       <w:sz w:val="20"/>
                     </w:rPr>
                     <w:t xml:space="preserve">    </w:t>
@@ -20192,26 +19948,17 @@
                     <w:rPr>
                       <w:rFonts w:ascii="Courier New" w:hAnsi="Courier New" w:cs="Courier New"/>
                       <w:bCs w:val="0"/>
-                      <w:color w:val="000000"/>
-                      <w:sz w:val="20"/>
-                    </w:rPr>
-                    <w:t>model</w:t>
-                  </w:r>
-                  <w:r>
-                    <w:rPr>
-                      <w:rFonts w:ascii="Courier New" w:hAnsi="Courier New" w:cs="Courier New"/>
-                      <w:b/>
-                      <w:color w:val="000080"/>
-                      <w:sz w:val="20"/>
-                    </w:rPr>
-                    <w:t>::</w:t>
+                      <w:color w:val="008000"/>
+                      <w:sz w:val="20"/>
+                    </w:rPr>
+                    <w:t>model::</w:t>
                   </w:r>
                   <w:proofErr w:type="spellStart"/>
                   <w:r>
                     <w:rPr>
                       <w:rFonts w:ascii="Courier New" w:hAnsi="Courier New" w:cs="Courier New"/>
                       <w:bCs w:val="0"/>
-                      <w:color w:val="000000"/>
+                      <w:color w:val="008000"/>
                       <w:sz w:val="20"/>
                     </w:rPr>
                     <w:t>CoilCoolingDXTwoSpeed</w:t>
@@ -20222,37 +19969,10 @@
                     <w:rPr>
                       <w:rFonts w:ascii="Courier New" w:hAnsi="Courier New" w:cs="Courier New"/>
                       <w:bCs w:val="0"/>
-                      <w:color w:val="000000"/>
-                      <w:sz w:val="20"/>
-                    </w:rPr>
-                    <w:t xml:space="preserve"> coil</w:t>
-                  </w:r>
-                  <w:r>
-                    <w:rPr>
-                      <w:rFonts w:ascii="Courier New" w:hAnsi="Courier New" w:cs="Courier New"/>
-                      <w:b/>
-                      <w:color w:val="000080"/>
-                      <w:sz w:val="20"/>
-                    </w:rPr>
-                    <w:t>(</w:t>
-                  </w:r>
-                  <w:r>
-                    <w:rPr>
-                      <w:rFonts w:ascii="Courier New" w:hAnsi="Courier New" w:cs="Courier New"/>
-                      <w:bCs w:val="0"/>
-                      <w:color w:val="000000"/>
-                      <w:sz w:val="20"/>
-                    </w:rPr>
-                    <w:t>m</w:t>
-                  </w:r>
-                  <w:r>
-                    <w:rPr>
-                      <w:rFonts w:ascii="Courier New" w:hAnsi="Courier New" w:cs="Courier New"/>
-                      <w:b/>
-                      <w:color w:val="000080"/>
-                      <w:sz w:val="20"/>
-                    </w:rPr>
-                    <w:t>,</w:t>
+                      <w:color w:val="008000"/>
+                      <w:sz w:val="20"/>
+                    </w:rPr>
+                    <w:t xml:space="preserve"> coil(m,</w:t>
                   </w:r>
                 </w:p>
                 <w:p>
@@ -20262,15 +19982,15 @@
                     <w:rPr>
                       <w:rFonts w:ascii="Courier New" w:hAnsi="Courier New" w:cs="Courier New"/>
                       <w:bCs w:val="0"/>
-                      <w:color w:val="000000"/>
-                      <w:sz w:val="20"/>
-                    </w:rPr>
-                  </w:pPr>
-                  <w:r>
-                    <w:rPr>
-                      <w:rFonts w:ascii="Courier New" w:hAnsi="Courier New" w:cs="Courier New"/>
-                      <w:bCs w:val="0"/>
-                      <w:color w:val="000000"/>
+                      <w:color w:val="008000"/>
+                      <w:sz w:val="20"/>
+                    </w:rPr>
+                  </w:pPr>
+                  <w:r>
+                    <w:rPr>
+                      <w:rFonts w:ascii="Courier New" w:hAnsi="Courier New" w:cs="Courier New"/>
+                      <w:bCs w:val="0"/>
+                      <w:color w:val="008000"/>
                       <w:sz w:val="20"/>
                     </w:rPr>
                     <w:t xml:space="preserve">                                      </w:t>
@@ -20280,7 +20000,7 @@
                     <w:rPr>
                       <w:rFonts w:ascii="Courier New" w:hAnsi="Courier New" w:cs="Courier New"/>
                       <w:bCs w:val="0"/>
-                      <w:color w:val="000000"/>
+                      <w:color w:val="008000"/>
                       <w:sz w:val="20"/>
                     </w:rPr>
                     <w:t>schedule</w:t>
@@ -20289,8 +20009,8 @@
                   <w:r>
                     <w:rPr>
                       <w:rFonts w:ascii="Courier New" w:hAnsi="Courier New" w:cs="Courier New"/>
-                      <w:b/>
-                      <w:color w:val="000080"/>
+                      <w:bCs w:val="0"/>
+                      <w:color w:val="008000"/>
                       <w:sz w:val="20"/>
                     </w:rPr>
                     <w:t>,</w:t>
@@ -20303,27 +20023,18 @@
                     <w:rPr>
                       <w:rFonts w:ascii="Courier New" w:hAnsi="Courier New" w:cs="Courier New"/>
                       <w:bCs w:val="0"/>
-                      <w:color w:val="000000"/>
-                      <w:sz w:val="20"/>
-                    </w:rPr>
-                  </w:pPr>
-                  <w:r>
-                    <w:rPr>
-                      <w:rFonts w:ascii="Courier New" w:hAnsi="Courier New" w:cs="Courier New"/>
-                      <w:bCs w:val="0"/>
-                      <w:color w:val="000000"/>
-                      <w:sz w:val="20"/>
-                    </w:rPr>
-                    <w:t xml:space="preserve">                                      ccfot1</w:t>
-                  </w:r>
-                  <w:r>
-                    <w:rPr>
-                      <w:rFonts w:ascii="Courier New" w:hAnsi="Courier New" w:cs="Courier New"/>
-                      <w:b/>
-                      <w:color w:val="000080"/>
-                      <w:sz w:val="20"/>
-                    </w:rPr>
-                    <w:t>,</w:t>
+                      <w:color w:val="008000"/>
+                      <w:sz w:val="20"/>
+                    </w:rPr>
+                  </w:pPr>
+                  <w:r>
+                    <w:rPr>
+                      <w:rFonts w:ascii="Courier New" w:hAnsi="Courier New" w:cs="Courier New"/>
+                      <w:bCs w:val="0"/>
+                      <w:color w:val="008000"/>
+                      <w:sz w:val="20"/>
+                    </w:rPr>
+                    <w:t xml:space="preserve">                                      ccfot1,</w:t>
                   </w:r>
                 </w:p>
                 <w:p>
@@ -20333,27 +20044,18 @@
                     <w:rPr>
                       <w:rFonts w:ascii="Courier New" w:hAnsi="Courier New" w:cs="Courier New"/>
                       <w:bCs w:val="0"/>
-                      <w:color w:val="000000"/>
-                      <w:sz w:val="20"/>
-                    </w:rPr>
-                  </w:pPr>
-                  <w:r>
-                    <w:rPr>
-                      <w:rFonts w:ascii="Courier New" w:hAnsi="Courier New" w:cs="Courier New"/>
-                      <w:bCs w:val="0"/>
-                      <w:color w:val="000000"/>
-                      <w:sz w:val="20"/>
-                    </w:rPr>
-                    <w:t xml:space="preserve">                                      ccfof2</w:t>
-                  </w:r>
-                  <w:r>
-                    <w:rPr>
-                      <w:rFonts w:ascii="Courier New" w:hAnsi="Courier New" w:cs="Courier New"/>
-                      <w:b/>
-                      <w:color w:val="000080"/>
-                      <w:sz w:val="20"/>
-                    </w:rPr>
-                    <w:t>,</w:t>
+                      <w:color w:val="008000"/>
+                      <w:sz w:val="20"/>
+                    </w:rPr>
+                  </w:pPr>
+                  <w:r>
+                    <w:rPr>
+                      <w:rFonts w:ascii="Courier New" w:hAnsi="Courier New" w:cs="Courier New"/>
+                      <w:bCs w:val="0"/>
+                      <w:color w:val="008000"/>
+                      <w:sz w:val="20"/>
+                    </w:rPr>
+                    <w:t xml:space="preserve">                                      ccfof2,</w:t>
                   </w:r>
                 </w:p>
                 <w:p>
@@ -20363,27 +20065,18 @@
                     <w:rPr>
                       <w:rFonts w:ascii="Courier New" w:hAnsi="Courier New" w:cs="Courier New"/>
                       <w:bCs w:val="0"/>
-                      <w:color w:val="000000"/>
-                      <w:sz w:val="20"/>
-                    </w:rPr>
-                  </w:pPr>
-                  <w:r>
-                    <w:rPr>
-                      <w:rFonts w:ascii="Courier New" w:hAnsi="Courier New" w:cs="Courier New"/>
-                      <w:bCs w:val="0"/>
-                      <w:color w:val="000000"/>
-                      <w:sz w:val="20"/>
-                    </w:rPr>
-                    <w:t xml:space="preserve">                                      eirfot3</w:t>
-                  </w:r>
-                  <w:r>
-                    <w:rPr>
-                      <w:rFonts w:ascii="Courier New" w:hAnsi="Courier New" w:cs="Courier New"/>
-                      <w:b/>
-                      <w:color w:val="000080"/>
-                      <w:sz w:val="20"/>
-                    </w:rPr>
-                    <w:t>,</w:t>
+                      <w:color w:val="008000"/>
+                      <w:sz w:val="20"/>
+                    </w:rPr>
+                  </w:pPr>
+                  <w:r>
+                    <w:rPr>
+                      <w:rFonts w:ascii="Courier New" w:hAnsi="Courier New" w:cs="Courier New"/>
+                      <w:bCs w:val="0"/>
+                      <w:color w:val="008000"/>
+                      <w:sz w:val="20"/>
+                    </w:rPr>
+                    <w:t xml:space="preserve">                                      eirfot3,</w:t>
                   </w:r>
                 </w:p>
                 <w:p>
@@ -20393,27 +20086,18 @@
                     <w:rPr>
                       <w:rFonts w:ascii="Courier New" w:hAnsi="Courier New" w:cs="Courier New"/>
                       <w:bCs w:val="0"/>
-                      <w:color w:val="000000"/>
-                      <w:sz w:val="20"/>
-                    </w:rPr>
-                  </w:pPr>
-                  <w:r>
-                    <w:rPr>
-                      <w:rFonts w:ascii="Courier New" w:hAnsi="Courier New" w:cs="Courier New"/>
-                      <w:bCs w:val="0"/>
-                      <w:color w:val="000000"/>
-                      <w:sz w:val="20"/>
-                    </w:rPr>
-                    <w:t xml:space="preserve">                                      eirfof4</w:t>
-                  </w:r>
-                  <w:r>
-                    <w:rPr>
-                      <w:rFonts w:ascii="Courier New" w:hAnsi="Courier New" w:cs="Courier New"/>
-                      <w:b/>
-                      <w:color w:val="000080"/>
-                      <w:sz w:val="20"/>
-                    </w:rPr>
-                    <w:t>,</w:t>
+                      <w:color w:val="008000"/>
+                      <w:sz w:val="20"/>
+                    </w:rPr>
+                  </w:pPr>
+                  <w:r>
+                    <w:rPr>
+                      <w:rFonts w:ascii="Courier New" w:hAnsi="Courier New" w:cs="Courier New"/>
+                      <w:bCs w:val="0"/>
+                      <w:color w:val="008000"/>
+                      <w:sz w:val="20"/>
+                    </w:rPr>
+                    <w:t xml:space="preserve">                                      eirfof4,</w:t>
                   </w:r>
                 </w:p>
                 <w:p>
@@ -20423,27 +20107,18 @@
                     <w:rPr>
                       <w:rFonts w:ascii="Courier New" w:hAnsi="Courier New" w:cs="Courier New"/>
                       <w:bCs w:val="0"/>
-                      <w:color w:val="000000"/>
-                      <w:sz w:val="20"/>
-                    </w:rPr>
-                  </w:pPr>
-                  <w:r>
-                    <w:rPr>
-                      <w:rFonts w:ascii="Courier New" w:hAnsi="Courier New" w:cs="Courier New"/>
-                      <w:bCs w:val="0"/>
-                      <w:color w:val="000000"/>
-                      <w:sz w:val="20"/>
-                    </w:rPr>
-                    <w:t xml:space="preserve">                                      plf5</w:t>
-                  </w:r>
-                  <w:r>
-                    <w:rPr>
-                      <w:rFonts w:ascii="Courier New" w:hAnsi="Courier New" w:cs="Courier New"/>
-                      <w:b/>
-                      <w:color w:val="000080"/>
-                      <w:sz w:val="20"/>
-                    </w:rPr>
-                    <w:t>,</w:t>
+                      <w:color w:val="008000"/>
+                      <w:sz w:val="20"/>
+                    </w:rPr>
+                  </w:pPr>
+                  <w:r>
+                    <w:rPr>
+                      <w:rFonts w:ascii="Courier New" w:hAnsi="Courier New" w:cs="Courier New"/>
+                      <w:bCs w:val="0"/>
+                      <w:color w:val="008000"/>
+                      <w:sz w:val="20"/>
+                    </w:rPr>
+                    <w:t xml:space="preserve">                                      plf5,</w:t>
                   </w:r>
                 </w:p>
                 <w:p>
@@ -20453,27 +20128,18 @@
                     <w:rPr>
                       <w:rFonts w:ascii="Courier New" w:hAnsi="Courier New" w:cs="Courier New"/>
                       <w:bCs w:val="0"/>
-                      <w:color w:val="000000"/>
-                      <w:sz w:val="20"/>
-                    </w:rPr>
-                  </w:pPr>
-                  <w:r>
-                    <w:rPr>
-                      <w:rFonts w:ascii="Courier New" w:hAnsi="Courier New" w:cs="Courier New"/>
-                      <w:bCs w:val="0"/>
-                      <w:color w:val="000000"/>
-                      <w:sz w:val="20"/>
-                    </w:rPr>
-                    <w:t xml:space="preserve">                                      lsccfot6</w:t>
-                  </w:r>
-                  <w:r>
-                    <w:rPr>
-                      <w:rFonts w:ascii="Courier New" w:hAnsi="Courier New" w:cs="Courier New"/>
-                      <w:b/>
-                      <w:color w:val="000080"/>
-                      <w:sz w:val="20"/>
-                    </w:rPr>
-                    <w:t>,</w:t>
+                      <w:color w:val="008000"/>
+                      <w:sz w:val="20"/>
+                    </w:rPr>
+                  </w:pPr>
+                  <w:r>
+                    <w:rPr>
+                      <w:rFonts w:ascii="Courier New" w:hAnsi="Courier New" w:cs="Courier New"/>
+                      <w:bCs w:val="0"/>
+                      <w:color w:val="008000"/>
+                      <w:sz w:val="20"/>
+                    </w:rPr>
+                    <w:t xml:space="preserve">                                      lsccfot6,</w:t>
                   </w:r>
                 </w:p>
                 <w:p>
@@ -20483,27 +20149,18 @@
                     <w:rPr>
                       <w:rFonts w:ascii="Courier New" w:hAnsi="Courier New" w:cs="Courier New"/>
                       <w:bCs w:val="0"/>
-                      <w:color w:val="000000"/>
-                      <w:sz w:val="20"/>
-                    </w:rPr>
-                  </w:pPr>
-                  <w:r>
-                    <w:rPr>
-                      <w:rFonts w:ascii="Courier New" w:hAnsi="Courier New" w:cs="Courier New"/>
-                      <w:bCs w:val="0"/>
-                      <w:color w:val="000000"/>
-                      <w:sz w:val="20"/>
-                    </w:rPr>
-                    <w:t xml:space="preserve">                                      lseirfot7</w:t>
-                  </w:r>
-                  <w:r>
-                    <w:rPr>
-                      <w:rFonts w:ascii="Courier New" w:hAnsi="Courier New" w:cs="Courier New"/>
-                      <w:b/>
-                      <w:color w:val="000080"/>
-                      <w:sz w:val="20"/>
-                    </w:rPr>
-                    <w:t>);</w:t>
+                      <w:color w:val="008000"/>
+                      <w:sz w:val="20"/>
+                    </w:rPr>
+                  </w:pPr>
+                  <w:r>
+                    <w:rPr>
+                      <w:rFonts w:ascii="Courier New" w:hAnsi="Courier New" w:cs="Courier New"/>
+                      <w:bCs w:val="0"/>
+                      <w:color w:val="008000"/>
+                      <w:sz w:val="20"/>
+                    </w:rPr>
+                    <w:t xml:space="preserve">                                      lseirfot7);</w:t>
                   </w:r>
                 </w:p>
                 <w:p>
@@ -20513,7 +20170,7 @@
                     <w:rPr>
                       <w:rFonts w:ascii="Courier New" w:hAnsi="Courier New" w:cs="Courier New"/>
                       <w:bCs w:val="0"/>
-                      <w:color w:val="000000"/>
+                      <w:color w:val="008000"/>
                       <w:sz w:val="20"/>
                     </w:rPr>
                   </w:pPr>
@@ -20533,11 +20190,12 @@
                     <w:rPr>
                       <w:rFonts w:ascii="Courier New" w:hAnsi="Courier New" w:cs="Courier New"/>
                       <w:bCs w:val="0"/>
-                      <w:color w:val="000000"/>
+                      <w:color w:val="008000"/>
                       <w:sz w:val="20"/>
                     </w:rPr>
                     <w:t xml:space="preserve">    </w:t>
                   </w:r>
+                  <w:proofErr w:type="gramStart"/>
                   <w:r>
                     <w:rPr>
                       <w:rFonts w:ascii="Courier New" w:hAnsi="Courier New" w:cs="Courier New"/>
@@ -20545,17 +20203,7 @@
                       <w:color w:val="008000"/>
                       <w:sz w:val="20"/>
                     </w:rPr>
-                    <w:t>/</w:t>
-                  </w:r>
-                  <w:proofErr w:type="gramStart"/>
-                  <w:r>
-                    <w:rPr>
-                      <w:rFonts w:ascii="Courier New" w:hAnsi="Courier New" w:cs="Courier New"/>
-                      <w:bCs w:val="0"/>
-                      <w:color w:val="008000"/>
-                      <w:sz w:val="20"/>
-                    </w:rPr>
-                    <w:t>/  A2</w:t>
+                    <w:t>#  A2</w:t>
                   </w:r>
                   <w:proofErr w:type="gramEnd"/>
                   <w:r>
@@ -20575,15 +20223,15 @@
                     <w:rPr>
                       <w:rFonts w:ascii="Courier New" w:hAnsi="Courier New" w:cs="Courier New"/>
                       <w:bCs w:val="0"/>
-                      <w:color w:val="000000"/>
-                      <w:sz w:val="20"/>
-                    </w:rPr>
-                  </w:pPr>
-                  <w:r>
-                    <w:rPr>
-                      <w:rFonts w:ascii="Courier New" w:hAnsi="Courier New" w:cs="Courier New"/>
-                      <w:bCs w:val="0"/>
-                      <w:color w:val="000000"/>
+                      <w:color w:val="008000"/>
+                      <w:sz w:val="20"/>
+                    </w:rPr>
+                  </w:pPr>
+                  <w:r>
+                    <w:rPr>
+                      <w:rFonts w:ascii="Courier New" w:hAnsi="Courier New" w:cs="Courier New"/>
+                      <w:bCs w:val="0"/>
+                      <w:color w:val="008000"/>
                       <w:sz w:val="20"/>
                     </w:rPr>
                     <w:t xml:space="preserve">    </w:t>
@@ -20593,26 +20241,17 @@
                     <w:rPr>
                       <w:rFonts w:ascii="Courier New" w:hAnsi="Courier New" w:cs="Courier New"/>
                       <w:bCs w:val="0"/>
-                      <w:color w:val="000000"/>
-                      <w:sz w:val="20"/>
-                    </w:rPr>
-                    <w:t>model</w:t>
-                  </w:r>
-                  <w:r>
-                    <w:rPr>
-                      <w:rFonts w:ascii="Courier New" w:hAnsi="Courier New" w:cs="Courier New"/>
-                      <w:b/>
-                      <w:color w:val="000080"/>
-                      <w:sz w:val="20"/>
-                    </w:rPr>
-                    <w:t>::</w:t>
+                      <w:color w:val="008000"/>
+                      <w:sz w:val="20"/>
+                    </w:rPr>
+                    <w:t>model::</w:t>
                   </w:r>
                   <w:proofErr w:type="spellStart"/>
                   <w:r>
                     <w:rPr>
                       <w:rFonts w:ascii="Courier New" w:hAnsi="Courier New" w:cs="Courier New"/>
                       <w:bCs w:val="0"/>
-                      <w:color w:val="000000"/>
+                      <w:color w:val="008000"/>
                       <w:sz w:val="20"/>
                     </w:rPr>
                     <w:t>ScheduleCompact</w:t>
@@ -20623,7 +20262,7 @@
                     <w:rPr>
                       <w:rFonts w:ascii="Courier New" w:hAnsi="Courier New" w:cs="Courier New"/>
                       <w:bCs w:val="0"/>
-                      <w:color w:val="000000"/>
+                      <w:color w:val="008000"/>
                       <w:sz w:val="20"/>
                     </w:rPr>
                     <w:t xml:space="preserve"> </w:t>
@@ -20633,7 +20272,7 @@
                     <w:rPr>
                       <w:rFonts w:ascii="Courier New" w:hAnsi="Courier New" w:cs="Courier New"/>
                       <w:bCs w:val="0"/>
-                      <w:color w:val="000000"/>
+                      <w:color w:val="008000"/>
                       <w:sz w:val="20"/>
                     </w:rPr>
                     <w:t>availSch</w:t>
@@ -20642,29 +20281,11 @@
                   <w:r>
                     <w:rPr>
                       <w:rFonts w:ascii="Courier New" w:hAnsi="Courier New" w:cs="Courier New"/>
-                      <w:b/>
-                      <w:color w:val="000080"/>
-                      <w:sz w:val="20"/>
-                    </w:rPr>
-                    <w:t>(</w:t>
-                  </w:r>
-                  <w:r>
-                    <w:rPr>
-                      <w:rFonts w:ascii="Courier New" w:hAnsi="Courier New" w:cs="Courier New"/>
-                      <w:bCs w:val="0"/>
-                      <w:color w:val="000000"/>
-                      <w:sz w:val="20"/>
-                    </w:rPr>
-                    <w:t>m</w:t>
-                  </w:r>
-                  <w:r>
-                    <w:rPr>
-                      <w:rFonts w:ascii="Courier New" w:hAnsi="Courier New" w:cs="Courier New"/>
-                      <w:b/>
-                      <w:color w:val="000080"/>
-                      <w:sz w:val="20"/>
-                    </w:rPr>
-                    <w:t>);</w:t>
+                      <w:bCs w:val="0"/>
+                      <w:color w:val="008000"/>
+                      <w:sz w:val="20"/>
+                    </w:rPr>
+                    <w:t>(m);</w:t>
                   </w:r>
                 </w:p>
                 <w:p>
@@ -20674,15 +20295,15 @@
                     <w:rPr>
                       <w:rFonts w:ascii="Courier New" w:hAnsi="Courier New" w:cs="Courier New"/>
                       <w:bCs w:val="0"/>
-                      <w:color w:val="000000"/>
-                      <w:sz w:val="20"/>
-                    </w:rPr>
-                  </w:pPr>
-                  <w:r>
-                    <w:rPr>
-                      <w:rFonts w:ascii="Courier New" w:hAnsi="Courier New" w:cs="Courier New"/>
-                      <w:bCs w:val="0"/>
-                      <w:color w:val="000000"/>
+                      <w:color w:val="008000"/>
+                      <w:sz w:val="20"/>
+                    </w:rPr>
+                  </w:pPr>
+                  <w:r>
+                    <w:rPr>
+                      <w:rFonts w:ascii="Courier New" w:hAnsi="Courier New" w:cs="Courier New"/>
+                      <w:bCs w:val="0"/>
+                      <w:color w:val="008000"/>
                       <w:sz w:val="20"/>
                     </w:rPr>
                     <w:t xml:space="preserve">    </w:t>
@@ -20693,35 +20314,17 @@
                     <w:rPr>
                       <w:rFonts w:ascii="Courier New" w:hAnsi="Courier New" w:cs="Courier New"/>
                       <w:bCs w:val="0"/>
-                      <w:color w:val="000000"/>
-                      <w:sz w:val="20"/>
-                    </w:rPr>
-                    <w:t>coil</w:t>
-                  </w:r>
-                  <w:r>
-                    <w:rPr>
-                      <w:rFonts w:ascii="Courier New" w:hAnsi="Courier New" w:cs="Courier New"/>
-                      <w:b/>
-                      <w:color w:val="000080"/>
-                      <w:sz w:val="20"/>
-                    </w:rPr>
-                    <w:t>.</w:t>
-                  </w:r>
-                  <w:r>
-                    <w:rPr>
-                      <w:rFonts w:ascii="Courier New" w:hAnsi="Courier New" w:cs="Courier New"/>
-                      <w:bCs w:val="0"/>
-                      <w:color w:val="000000"/>
-                      <w:sz w:val="20"/>
-                    </w:rPr>
-                    <w:t>setAvailabilitySchedule</w:t>
+                      <w:color w:val="008000"/>
+                      <w:sz w:val="20"/>
+                    </w:rPr>
+                    <w:t>coil.setAvailabilitySchedule</w:t>
                   </w:r>
                   <w:proofErr w:type="spellEnd"/>
                   <w:r>
                     <w:rPr>
                       <w:rFonts w:ascii="Courier New" w:hAnsi="Courier New" w:cs="Courier New"/>
-                      <w:b/>
-                      <w:color w:val="000080"/>
+                      <w:bCs w:val="0"/>
+                      <w:color w:val="008000"/>
                       <w:sz w:val="20"/>
                     </w:rPr>
                     <w:t>(</w:t>
@@ -20732,7 +20335,7 @@
                     <w:rPr>
                       <w:rFonts w:ascii="Courier New" w:hAnsi="Courier New" w:cs="Courier New"/>
                       <w:bCs w:val="0"/>
-                      <w:color w:val="000000"/>
+                      <w:color w:val="008000"/>
                       <w:sz w:val="20"/>
                     </w:rPr>
                     <w:t>availSch</w:t>
@@ -20741,8 +20344,8 @@
                   <w:r>
                     <w:rPr>
                       <w:rFonts w:ascii="Courier New" w:hAnsi="Courier New" w:cs="Courier New"/>
-                      <w:b/>
-                      <w:color w:val="000080"/>
+                      <w:bCs w:val="0"/>
+                      <w:color w:val="008000"/>
                       <w:sz w:val="20"/>
                     </w:rPr>
                     <w:t>);</w:t>
@@ -20753,16 +20356,17 @@
                     <w:shd w:val="clear" w:color="auto" w:fill="FFFFFF"/>
                     <w:spacing w:after="0"/>
                     <w:rPr>
-                      <w:rFonts w:cs="Times New Roman"/>
-                      <w:bCs w:val="0"/>
-                      <w:sz w:val="24"/>
-                    </w:rPr>
-                  </w:pPr>
-                  <w:r>
-                    <w:rPr>
-                      <w:rFonts w:ascii="Courier New" w:hAnsi="Courier New" w:cs="Courier New"/>
-                      <w:bCs w:val="0"/>
-                      <w:color w:val="000000"/>
+                      <w:rFonts w:ascii="Courier New" w:hAnsi="Courier New" w:cs="Courier New"/>
+                      <w:bCs w:val="0"/>
+                      <w:color w:val="008000"/>
+                      <w:sz w:val="20"/>
+                    </w:rPr>
+                  </w:pPr>
+                  <w:r>
+                    <w:rPr>
+                      <w:rFonts w:ascii="Courier New" w:hAnsi="Courier New" w:cs="Courier New"/>
+                      <w:bCs w:val="0"/>
+                      <w:color w:val="008000"/>
                       <w:sz w:val="20"/>
                     </w:rPr>
                     <w:t xml:space="preserve">    ASSERT_</w:t>
@@ -20772,19 +20376,10 @@
                     <w:rPr>
                       <w:rFonts w:ascii="Courier New" w:hAnsi="Courier New" w:cs="Courier New"/>
                       <w:bCs w:val="0"/>
-                      <w:color w:val="000000"/>
-                      <w:sz w:val="20"/>
-                    </w:rPr>
-                    <w:t>EQ</w:t>
-                  </w:r>
-                  <w:r>
-                    <w:rPr>
-                      <w:rFonts w:ascii="Courier New" w:hAnsi="Courier New" w:cs="Courier New"/>
-                      <w:b/>
-                      <w:color w:val="000080"/>
-                      <w:sz w:val="20"/>
-                    </w:rPr>
-                    <w:t>(</w:t>
+                      <w:color w:val="008000"/>
+                      <w:sz w:val="20"/>
+                    </w:rPr>
+                    <w:t>EQ(</w:t>
                   </w:r>
                   <w:proofErr w:type="spellStart"/>
                   <w:proofErr w:type="gramEnd"/>
@@ -20792,53 +20387,17 @@
                     <w:rPr>
                       <w:rFonts w:ascii="Courier New" w:hAnsi="Courier New" w:cs="Courier New"/>
                       <w:bCs w:val="0"/>
-                      <w:color w:val="000000"/>
-                      <w:sz w:val="20"/>
-                    </w:rPr>
-                    <w:t>availSch</w:t>
-                  </w:r>
-                  <w:r>
-                    <w:rPr>
-                      <w:rFonts w:ascii="Courier New" w:hAnsi="Courier New" w:cs="Courier New"/>
-                      <w:b/>
-                      <w:color w:val="000080"/>
-                      <w:sz w:val="20"/>
-                    </w:rPr>
-                    <w:t>,</w:t>
-                  </w:r>
-                  <w:r>
-                    <w:rPr>
-                      <w:rFonts w:ascii="Courier New" w:hAnsi="Courier New" w:cs="Courier New"/>
-                      <w:bCs w:val="0"/>
-                      <w:color w:val="000000"/>
-                      <w:sz w:val="20"/>
-                    </w:rPr>
-                    <w:t>coil</w:t>
-                  </w:r>
-                  <w:r>
-                    <w:rPr>
-                      <w:rFonts w:ascii="Courier New" w:hAnsi="Courier New" w:cs="Courier New"/>
-                      <w:b/>
-                      <w:color w:val="000080"/>
-                      <w:sz w:val="20"/>
-                    </w:rPr>
-                    <w:t>.</w:t>
-                  </w:r>
-                  <w:r>
-                    <w:rPr>
-                      <w:rFonts w:ascii="Courier New" w:hAnsi="Courier New" w:cs="Courier New"/>
-                      <w:bCs w:val="0"/>
-                      <w:color w:val="000000"/>
-                      <w:sz w:val="20"/>
-                    </w:rPr>
-                    <w:t>getAvailabilitySchedule</w:t>
+                      <w:color w:val="008000"/>
+                      <w:sz w:val="20"/>
+                    </w:rPr>
+                    <w:t>availSch,coil.getAvailabilitySchedule</w:t>
                   </w:r>
                   <w:proofErr w:type="spellEnd"/>
                   <w:r>
                     <w:rPr>
                       <w:rFonts w:ascii="Courier New" w:hAnsi="Courier New" w:cs="Courier New"/>
-                      <w:b/>
-                      <w:color w:val="000080"/>
+                      <w:bCs w:val="0"/>
+                      <w:color w:val="008000"/>
                       <w:sz w:val="20"/>
                     </w:rPr>
                     <w:t>());</w:t>
@@ -20851,7 +20410,7 @@
                     <w:rPr>
                       <w:rFonts w:ascii="Courier New" w:hAnsi="Courier New" w:cs="Courier New"/>
                       <w:bCs w:val="0"/>
-                      <w:color w:val="804000"/>
+                      <w:color w:val="008000"/>
                       <w:sz w:val="20"/>
                     </w:rPr>
                   </w:pPr>
@@ -20863,7 +20422,7 @@
                     <w:rPr>
                       <w:rFonts w:ascii="Courier New" w:hAnsi="Courier New" w:cs="Courier New"/>
                       <w:bCs w:val="0"/>
-                      <w:color w:val="804000"/>
+                      <w:color w:val="008000"/>
                       <w:sz w:val="20"/>
                     </w:rPr>
                   </w:pPr>
@@ -20873,7 +20432,7 @@
                     <w:rPr>
                       <w:rFonts w:ascii="Courier New" w:hAnsi="Courier New" w:cs="Courier New"/>
                       <w:bCs w:val="0"/>
-                      <w:color w:val="804000"/>
+                      <w:color w:val="008000"/>
                       <w:sz w:val="20"/>
                     </w:rPr>
                     <w:t>coilheatbb</w:t>
@@ -20884,17 +20443,37 @@
                     <w:rPr>
                       <w:rFonts w:ascii="Courier New" w:hAnsi="Courier New" w:cs="Courier New"/>
                       <w:bCs w:val="0"/>
-                      <w:color w:val="804000"/>
-                      <w:sz w:val="20"/>
-                    </w:rPr>
-                    <w:t xml:space="preserve"> = OpenStudio::Model::</w:t>
+                      <w:color w:val="008000"/>
+                      <w:sz w:val="20"/>
+                    </w:rPr>
+                    <w:t xml:space="preserve"> = </w:t>
                   </w:r>
                   <w:proofErr w:type="spellStart"/>
                   <w:r>
                     <w:rPr>
                       <w:rFonts w:ascii="Courier New" w:hAnsi="Courier New" w:cs="Courier New"/>
                       <w:bCs w:val="0"/>
-                      <w:color w:val="804000"/>
+                      <w:color w:val="008000"/>
+                      <w:sz w:val="20"/>
+                    </w:rPr>
+                    <w:t>OpenStudio</w:t>
+                  </w:r>
+                  <w:proofErr w:type="spellEnd"/>
+                  <w:r>
+                    <w:rPr>
+                      <w:rFonts w:ascii="Courier New" w:hAnsi="Courier New" w:cs="Courier New"/>
+                      <w:bCs w:val="0"/>
+                      <w:color w:val="008000"/>
+                      <w:sz w:val="20"/>
+                    </w:rPr>
+                    <w:t>::Model::</w:t>
+                  </w:r>
+                  <w:proofErr w:type="spellStart"/>
+                  <w:r>
+                    <w:rPr>
+                      <w:rFonts w:ascii="Courier New" w:hAnsi="Courier New" w:cs="Courier New"/>
+                      <w:bCs w:val="0"/>
+                      <w:color w:val="008000"/>
                       <w:sz w:val="20"/>
                     </w:rPr>
                     <w:t>CoilHeatingWaterBaseboard.new</w:t>
@@ -20904,7 +20483,7 @@
                     <w:rPr>
                       <w:rFonts w:ascii="Courier New" w:hAnsi="Courier New" w:cs="Courier New"/>
                       <w:bCs w:val="0"/>
-                      <w:color w:val="804000"/>
+                      <w:color w:val="008000"/>
                       <w:sz w:val="20"/>
                     </w:rPr>
                     <w:t>(model)</w:t>
@@ -20917,7 +20496,7 @@
                     <w:rPr>
                       <w:rFonts w:ascii="Courier New" w:hAnsi="Courier New" w:cs="Courier New"/>
                       <w:bCs w:val="0"/>
-                      <w:color w:val="804000"/>
+                      <w:color w:val="008000"/>
                       <w:sz w:val="20"/>
                     </w:rPr>
                   </w:pPr>
@@ -20926,7 +20505,7 @@
                     <w:rPr>
                       <w:rFonts w:ascii="Courier New" w:hAnsi="Courier New" w:cs="Courier New"/>
                       <w:bCs w:val="0"/>
-                      <w:color w:val="804000"/>
+                      <w:color w:val="008000"/>
                       <w:sz w:val="20"/>
                     </w:rPr>
                     <w:t>baseboard</w:t>
@@ -20936,7 +20515,7 @@
                     <w:rPr>
                       <w:rFonts w:ascii="Courier New" w:hAnsi="Courier New" w:cs="Courier New"/>
                       <w:bCs w:val="0"/>
-                      <w:color w:val="804000"/>
+                      <w:color w:val="008000"/>
                       <w:sz w:val="20"/>
                     </w:rPr>
                     <w:t xml:space="preserve"> = OpenStudio::Model::ZoneHVACBaseboardConvectiveWater.new(model,avail_schedule,coilheatbb)</w:t>
@@ -20949,7 +20528,7 @@
                     <w:rPr>
                       <w:rFonts w:ascii="Courier New" w:hAnsi="Courier New" w:cs="Courier New"/>
                       <w:bCs w:val="0"/>
-                      <w:color w:val="804000"/>
+                      <w:color w:val="008000"/>
                       <w:sz w:val="20"/>
                     </w:rPr>
                   </w:pPr>
@@ -20961,15 +20540,15 @@
                     <w:rPr>
                       <w:rFonts w:ascii="Courier New" w:hAnsi="Courier New" w:cs="Courier New"/>
                       <w:bCs w:val="0"/>
-                      <w:color w:val="804000"/>
-                      <w:sz w:val="20"/>
-                    </w:rPr>
-                  </w:pPr>
-                  <w:r>
-                    <w:rPr>
-                      <w:rFonts w:ascii="Courier New" w:hAnsi="Courier New" w:cs="Courier New"/>
-                      <w:bCs w:val="0"/>
-                      <w:color w:val="804000"/>
+                      <w:color w:val="008000"/>
+                      <w:sz w:val="20"/>
+                    </w:rPr>
+                  </w:pPr>
+                  <w:r>
+                    <w:rPr>
+                      <w:rFonts w:ascii="Courier New" w:hAnsi="Courier New" w:cs="Courier New"/>
+                      <w:bCs w:val="0"/>
+                      <w:color w:val="008000"/>
                       <w:sz w:val="20"/>
                     </w:rPr>
                     <w:t xml:space="preserve">f = </w:t>
@@ -20980,7 +20559,7 @@
                     <w:rPr>
                       <w:rFonts w:ascii="Courier New" w:hAnsi="Courier New" w:cs="Courier New"/>
                       <w:bCs w:val="0"/>
-                      <w:color w:val="804000"/>
+                      <w:color w:val="008000"/>
                       <w:sz w:val="20"/>
                     </w:rPr>
                     <w:t>File.new</w:t>
@@ -20990,7 +20569,7 @@
                     <w:rPr>
                       <w:rFonts w:ascii="Courier New" w:hAnsi="Courier New" w:cs="Courier New"/>
                       <w:bCs w:val="0"/>
-                      <w:color w:val="804000"/>
+                      <w:color w:val="008000"/>
                       <w:sz w:val="20"/>
                     </w:rPr>
                     <w:t>(</w:t>
@@ -21000,48 +20579,30 @@
                     <w:rPr>
                       <w:rFonts w:ascii="Courier New" w:hAnsi="Courier New" w:cs="Courier New"/>
                       <w:bCs w:val="0"/>
-                      <w:color w:val="804000"/>
-                      <w:sz w:val="20"/>
-                    </w:rPr>
-                    <w:t>'C:/Projects/</w:t>
+                      <w:color w:val="008000"/>
+                      <w:sz w:val="20"/>
+                    </w:rPr>
+                    <w:t>'C:/Projects/add_to_hvac_libary.</w:t>
                   </w:r>
                   <w:proofErr w:type="spellStart"/>
                   <w:r>
                     <w:rPr>
                       <w:rFonts w:ascii="Courier New" w:hAnsi="Courier New" w:cs="Courier New"/>
                       <w:bCs w:val="0"/>
-                      <w:color w:val="804000"/>
-                      <w:sz w:val="20"/>
-                    </w:rPr>
-                    <w:t>add_to_hvac_libary.osm</w:t>
-                  </w:r>
-                  <w:r>
-                    <w:rPr>
-                      <w:rFonts w:ascii="Courier New" w:hAnsi="Courier New" w:cs="Courier New"/>
-                      <w:bCs w:val="0"/>
-                      <w:color w:val="804000"/>
-                      <w:sz w:val="20"/>
-                    </w:rPr>
-                    <w:t>','w</w:t>
+                      <w:color w:val="008000"/>
+                      <w:sz w:val="20"/>
+                    </w:rPr>
+                    <w:t>osm</w:t>
                   </w:r>
                   <w:proofErr w:type="spellEnd"/>
                   <w:r>
                     <w:rPr>
                       <w:rFonts w:ascii="Courier New" w:hAnsi="Courier New" w:cs="Courier New"/>
                       <w:bCs w:val="0"/>
-                      <w:color w:val="804000"/>
-                      <w:sz w:val="20"/>
-                    </w:rPr>
-                    <w:t>+'</w:t>
-                  </w:r>
-                  <w:r>
-                    <w:rPr>
-                      <w:rFonts w:ascii="Courier New" w:hAnsi="Courier New" w:cs="Courier New"/>
-                      <w:bCs w:val="0"/>
-                      <w:color w:val="804000"/>
-                      <w:sz w:val="20"/>
-                    </w:rPr>
-                    <w:t>)</w:t>
+                      <w:color w:val="008000"/>
+                      <w:sz w:val="20"/>
+                    </w:rPr>
+                    <w:t>','w+')</w:t>
                   </w:r>
                 </w:p>
                 <w:p>
@@ -21051,27 +20612,18 @@
                     <w:rPr>
                       <w:rFonts w:ascii="Courier New" w:hAnsi="Courier New" w:cs="Courier New"/>
                       <w:bCs w:val="0"/>
-                      <w:color w:val="804000"/>
-                      <w:sz w:val="20"/>
-                    </w:rPr>
-                  </w:pPr>
-                  <w:r>
-                    <w:rPr>
-                      <w:rFonts w:ascii="Courier New" w:hAnsi="Courier New" w:cs="Courier New"/>
-                      <w:bCs w:val="0"/>
-                      <w:color w:val="804000"/>
-                      <w:sz w:val="20"/>
-                    </w:rPr>
-                    <w:t>f &lt;&lt; m</w:t>
-                  </w:r>
-                  <w:r>
-                    <w:rPr>
-                      <w:rFonts w:ascii="Courier New" w:hAnsi="Courier New" w:cs="Courier New"/>
-                      <w:bCs w:val="0"/>
-                      <w:color w:val="804000"/>
-                      <w:sz w:val="20"/>
-                    </w:rPr>
-                    <w:t>odel</w:t>
+                      <w:color w:val="008000"/>
+                      <w:sz w:val="20"/>
+                    </w:rPr>
+                  </w:pPr>
+                  <w:r>
+                    <w:rPr>
+                      <w:rFonts w:ascii="Courier New" w:hAnsi="Courier New" w:cs="Courier New"/>
+                      <w:bCs w:val="0"/>
+                      <w:color w:val="008000"/>
+                      <w:sz w:val="20"/>
+                    </w:rPr>
+                    <w:t>f &lt;&lt; model</w:t>
                   </w:r>
                 </w:p>
                 <w:p>
@@ -21081,7 +20633,7 @@
                     <w:rPr>
                       <w:rFonts w:ascii="Courier New" w:hAnsi="Courier New" w:cs="Courier New"/>
                       <w:bCs w:val="0"/>
-                      <w:color w:val="804000"/>
+                      <w:color w:val="008000"/>
                       <w:sz w:val="20"/>
                     </w:rPr>
                   </w:pPr>
@@ -21090,7 +20642,7 @@
                     <w:rPr>
                       <w:rFonts w:ascii="Courier New" w:hAnsi="Courier New" w:cs="Courier New"/>
                       <w:bCs w:val="0"/>
-                      <w:color w:val="804000"/>
+                      <w:color w:val="008000"/>
                       <w:sz w:val="20"/>
                     </w:rPr>
                     <w:t>f.close</w:t>
@@ -21108,6 +20660,15 @@
                       <w:sz w:val="20"/>
                     </w:rPr>
                   </w:pPr>
+                  <w:r>
+                    <w:rPr>
+                      <w:rFonts w:ascii="Courier New" w:hAnsi="Courier New" w:cs="Courier New"/>
+                      <w:bCs w:val="0"/>
+                      <w:color w:val="008000"/>
+                      <w:sz w:val="20"/>
+                    </w:rPr>
+                    <w:t>}</w:t>
+                  </w:r>
                 </w:p>
                 <w:p>
                   <w:pPr>
@@ -21135,6 +20696,8 @@
           <w:numId w:val="17"/>
         </w:numPr>
       </w:pPr>
+      <w:bookmarkStart w:id="42" w:name="_GoBack"/>
+      <w:bookmarkEnd w:id="42"/>
       <w:r>
         <w:t>Open the Command Prompt from the Start Menu -&gt; All Programs -&gt; Accessories -&gt; Command Prompt</w:t>
       </w:r>
@@ -21165,8 +20728,8 @@
       </w:pPr>
       <w:r>
         <w:pict>
-          <v:shape id="_x0000_s1031" type="#_x0000_t202" style="width:467.15pt;height:21.75pt;mso-width-percent:1000;mso-height-percent:200;mso-position-horizontal-relative:char;mso-position-vertical-relative:line;mso-width-percent:1000;mso-height-percent:200;mso-width-relative:margin;mso-height-relative:margin" filled="f" fillcolor="#f2f2f2 [3052]" strokecolor="#a5a5a5 [2092]">
-            <v:textbox style="mso-next-textbox:#_x0000_s1031;mso-fit-shape-to-text:t">
+          <v:shape id="_x0000_s1078" type="#_x0000_t202" style="width:467.15pt;height:21.75pt;mso-width-percent:1000;mso-height-percent:200;mso-left-percent:-10001;mso-top-percent:-10001;mso-position-horizontal:absolute;mso-position-horizontal-relative:char;mso-position-vertical:absolute;mso-position-vertical-relative:line;mso-width-percent:1000;mso-height-percent:200;mso-left-percent:-10001;mso-top-percent:-10001;mso-width-relative:margin;mso-height-relative:margin" filled="f" fillcolor="#f2f2f2 [3052]" strokecolor="#a5a5a5 [2092]">
+            <v:textbox style="mso-next-textbox:#_x0000_s1078;mso-fit-shape-to-text:t">
               <w:txbxContent>
                 <w:p>
                   <w:pPr>
@@ -21232,12 +20795,12 @@
       <w:pPr>
         <w:pStyle w:val="Heading1"/>
       </w:pPr>
-      <w:bookmarkStart w:id="42" w:name="_Toc226475558"/>
+      <w:bookmarkStart w:id="43" w:name="_Toc226475558"/>
       <w:r>
         <w:lastRenderedPageBreak/>
         <w:t>Create New Functional Tests</w:t>
       </w:r>
-      <w:bookmarkEnd w:id="42"/>
+      <w:bookmarkEnd w:id="43"/>
     </w:p>
     <w:p>
       <w:pPr>
@@ -21322,7 +20885,7 @@
       <w:r>
         <w:t xml:space="preserve">The functional tests are not part of the main OpenStudio repository.  Instead they are located at </w:t>
       </w:r>
-      <w:hyperlink r:id="rId13" w:history="1">
+      <w:hyperlink r:id="rId14" w:history="1">
         <w:r>
           <w:rPr>
             <w:rStyle w:val="Hyperlink"/>
@@ -21346,11 +20909,11 @@
       <w:pPr>
         <w:pStyle w:val="Heading2"/>
       </w:pPr>
-      <w:bookmarkStart w:id="43" w:name="_Toc226475559"/>
+      <w:bookmarkStart w:id="44" w:name="_Toc226475559"/>
       <w:r>
         <w:t>Create API Functional Tests</w:t>
       </w:r>
-      <w:bookmarkEnd w:id="43"/>
+      <w:bookmarkEnd w:id="44"/>
     </w:p>
     <w:p>
       <w:pPr>
@@ -21619,8 +21182,8 @@
       </w:pPr>
       <w:r>
         <w:pict>
-          <v:shape id="_x0000_s1030" type="#_x0000_t202" style="width:467.15pt;height:21.75pt;mso-width-percent:1000;mso-height-percent:200;mso-position-horizontal-relative:char;mso-position-vertical-relative:line;mso-width-percent:1000;mso-height-percent:200;mso-width-relative:margin;mso-height-relative:margin" filled="f" fillcolor="#f2f2f2 [3052]" strokecolor="#a5a5a5 [2092]">
-            <v:textbox style="mso-next-textbox:#_x0000_s1030;mso-fit-shape-to-text:t">
+          <v:shape id="_x0000_s1077" type="#_x0000_t202" style="width:467.15pt;height:21.75pt;mso-width-percent:1000;mso-height-percent:200;mso-left-percent:-10001;mso-top-percent:-10001;mso-position-horizontal:absolute;mso-position-horizontal-relative:char;mso-position-vertical:absolute;mso-position-vertical-relative:line;mso-width-percent:1000;mso-height-percent:200;mso-left-percent:-10001;mso-top-percent:-10001;mso-width-relative:margin;mso-height-relative:margin" filled="f" fillcolor="#f2f2f2 [3052]" strokecolor="#a5a5a5 [2092]">
+            <v:textbox style="mso-next-textbox:#_x0000_s1077;mso-fit-shape-to-text:t">
               <w:txbxContent>
                 <w:p>
                   <w:pPr>
@@ -21634,12 +21197,10 @@
                   <w:r>
                     <w:t xml:space="preserve">&gt; </w:t>
                   </w:r>
-                  <w:proofErr w:type="spellStart"/>
                   <w:proofErr w:type="gramStart"/>
                   <w:r>
                     <w:t>cd</w:t>
                   </w:r>
-                  <w:proofErr w:type="spellEnd"/>
                   <w:proofErr w:type="gramEnd"/>
                   <w:r>
                     <w:t xml:space="preserve"> C:\Projects\openstudio-resources\build</w:t>
@@ -21747,8 +21308,8 @@
       </w:pPr>
       <w:r>
         <w:pict>
-          <v:shape id="_x0000_s1029" type="#_x0000_t202" style="width:467.15pt;height:21.75pt;mso-width-percent:1000;mso-height-percent:200;mso-position-horizontal-relative:char;mso-position-vertical-relative:line;mso-width-percent:1000;mso-height-percent:200;mso-width-relative:margin;mso-height-relative:margin" filled="f" fillcolor="#f2f2f2 [3052]" strokecolor="#a5a5a5 [2092]">
-            <v:textbox style="mso-next-textbox:#_x0000_s1029;mso-fit-shape-to-text:t">
+          <v:shape id="_x0000_s1076" type="#_x0000_t202" style="width:467.15pt;height:21.75pt;mso-width-percent:1000;mso-height-percent:200;mso-left-percent:-10001;mso-top-percent:-10001;mso-position-horizontal:absolute;mso-position-horizontal-relative:char;mso-position-vertical:absolute;mso-position-vertical-relative:line;mso-width-percent:1000;mso-height-percent:200;mso-left-percent:-10001;mso-top-percent:-10001;mso-width-relative:margin;mso-height-relative:margin" filled="f" fillcolor="#f2f2f2 [3052]" strokecolor="#a5a5a5 [2092]">
+            <v:textbox style="mso-next-textbox:#_x0000_s1076;mso-fit-shape-to-text:t">
               <w:txbxContent>
                 <w:p>
                   <w:pPr>
@@ -21780,9 +21341,19 @@
                   <w:r>
                     <w:t xml:space="preserve"> -R “</w:t>
                   </w:r>
-                  <w:r>
-                    <w:t>ModelSimulationFixture.*rb</w:t>
-                  </w:r>
+                  <w:proofErr w:type="spellStart"/>
+                  <w:r>
+                    <w:t>ModelSimulationFixture</w:t>
+                  </w:r>
+                  <w:proofErr w:type="spellEnd"/>
+                  <w:r>
+                    <w:t>.*</w:t>
+                  </w:r>
+                  <w:proofErr w:type="spellStart"/>
+                  <w:r>
+                    <w:t>rb</w:t>
+                  </w:r>
+                  <w:proofErr w:type="spellEnd"/>
                   <w:r>
                     <w:t>”</w:t>
                   </w:r>
@@ -21846,8 +21417,6 @@
       <w:r>
         <w:t>-resources/build/testing/temporary/lasttest.log</w:t>
       </w:r>
-      <w:bookmarkStart w:id="44" w:name="_GoBack"/>
-      <w:bookmarkEnd w:id="44"/>
     </w:p>
     <w:p>
       <w:pPr>
@@ -22060,8 +21629,8 @@
       </w:pPr>
       <w:r>
         <w:pict>
-          <v:shape id="_x0000_s1028" type="#_x0000_t202" style="width:467.15pt;height:21.75pt;mso-width-percent:1000;mso-height-percent:200;mso-position-horizontal-relative:char;mso-position-vertical-relative:line;mso-width-percent:1000;mso-height-percent:200;mso-width-relative:margin;mso-height-relative:margin" filled="f" fillcolor="#f2f2f2 [3052]" strokecolor="#a5a5a5 [2092]">
-            <v:textbox style="mso-next-textbox:#_x0000_s1028;mso-fit-shape-to-text:t">
+          <v:shape id="_x0000_s1075" type="#_x0000_t202" style="width:467.15pt;height:21.75pt;mso-width-percent:1000;mso-height-percent:200;mso-left-percent:-10001;mso-top-percent:-10001;mso-position-horizontal:absolute;mso-position-horizontal-relative:char;mso-position-vertical:absolute;mso-position-vertical-relative:line;mso-width-percent:1000;mso-height-percent:200;mso-left-percent:-10001;mso-top-percent:-10001;mso-width-relative:margin;mso-height-relative:margin" filled="f" fillcolor="#f2f2f2 [3052]" strokecolor="#a5a5a5 [2092]">
+            <v:textbox style="mso-next-textbox:#_x0000_s1075;mso-fit-shape-to-text:t">
               <w:txbxContent>
                 <w:p>
                   <w:pPr>
@@ -22075,12 +21644,10 @@
                   <w:r>
                     <w:t xml:space="preserve">&gt; </w:t>
                   </w:r>
-                  <w:proofErr w:type="spellStart"/>
                   <w:proofErr w:type="gramStart"/>
                   <w:r>
                     <w:t>cd</w:t>
                   </w:r>
-                  <w:proofErr w:type="spellEnd"/>
                   <w:proofErr w:type="gramEnd"/>
                   <w:r>
                     <w:t xml:space="preserve"> C:\Projects\openstudio-resources\build</w:t>
@@ -22128,8 +21695,8 @@
       </w:pPr>
       <w:r>
         <w:pict>
-          <v:shape id="_x0000_s1027" type="#_x0000_t202" style="width:467.15pt;height:21.75pt;mso-width-percent:1000;mso-height-percent:200;mso-position-horizontal-relative:char;mso-position-vertical-relative:line;mso-width-percent:1000;mso-height-percent:200;mso-width-relative:margin;mso-height-relative:margin" filled="f" fillcolor="#f2f2f2 [3052]" strokecolor="#a5a5a5 [2092]">
-            <v:textbox style="mso-next-textbox:#_x0000_s1027;mso-fit-shape-to-text:t">
+          <v:shape id="_x0000_s1074" type="#_x0000_t202" style="width:467.15pt;height:21.75pt;mso-width-percent:1000;mso-height-percent:200;mso-left-percent:-10001;mso-top-percent:-10001;mso-position-horizontal:absolute;mso-position-horizontal-relative:char;mso-position-vertical:absolute;mso-position-vertical-relative:line;mso-width-percent:1000;mso-height-percent:200;mso-left-percent:-10001;mso-top-percent:-10001;mso-width-relative:margin;mso-height-relative:margin" filled="f" fillcolor="#f2f2f2 [3052]" strokecolor="#a5a5a5 [2092]">
+            <v:textbox style="mso-next-textbox:#_x0000_s1074;mso-fit-shape-to-text:t">
               <w:txbxContent>
                 <w:p>
                   <w:pPr>
@@ -22222,8 +21789,8 @@
       </w:pPr>
       <w:r>
         <w:pict>
-          <v:shape id="_x0000_s1026" type="#_x0000_t202" style="width:467.15pt;height:21.75pt;mso-width-percent:1000;mso-height-percent:200;mso-position-horizontal-relative:char;mso-position-vertical-relative:line;mso-width-percent:1000;mso-height-percent:200;mso-width-relative:margin;mso-height-relative:margin" filled="f" fillcolor="#f2f2f2 [3052]" strokecolor="#a5a5a5 [2092]">
-            <v:textbox style="mso-next-textbox:#_x0000_s1026;mso-fit-shape-to-text:t">
+          <v:shape id="_x0000_s1073" type="#_x0000_t202" style="width:467.15pt;height:21.75pt;mso-width-percent:1000;mso-height-percent:200;mso-left-percent:-10001;mso-top-percent:-10001;mso-position-horizontal:absolute;mso-position-horizontal-relative:char;mso-position-vertical:absolute;mso-position-vertical-relative:line;mso-width-percent:1000;mso-height-percent:200;mso-left-percent:-10001;mso-top-percent:-10001;mso-width-relative:margin;mso-height-relative:margin" filled="f" fillcolor="#f2f2f2 [3052]" strokecolor="#a5a5a5 [2092]">
+            <v:textbox style="mso-next-textbox:#_x0000_s1073;mso-fit-shape-to-text:t">
               <w:txbxContent>
                 <w:p>
                   <w:pPr>
@@ -22255,9 +21822,11 @@
                   <w:r>
                     <w:t xml:space="preserve"> -R “</w:t>
                   </w:r>
+                  <w:proofErr w:type="spellStart"/>
                   <w:r>
                     <w:t>ModelSimulationFixture</w:t>
                   </w:r>
+                  <w:proofErr w:type="spellEnd"/>
                   <w:r>
                     <w:t>.</w:t>
                   </w:r>
@@ -22287,8 +21856,8 @@
       </w:pPr>
     </w:p>
     <w:sectPr>
-      <w:headerReference w:type="default" r:id="rId14"/>
-      <w:footerReference w:type="default" r:id="rId15"/>
+      <w:headerReference w:type="default" r:id="rId15"/>
+      <w:footerReference w:type="default" r:id="rId16"/>
       <w:pgSz w:w="12240" w:h="15840"/>
       <w:pgMar w:top="1440" w:right="1440" w:bottom="1440" w:left="1440" w:header="720" w:footer="720" w:gutter="0"/>
       <w:cols w:space="720"/>
@@ -22299,7 +21868,7 @@
 </file>
 
 <file path=word/endnotes.xml><?xml version="1.0" encoding="utf-8"?>
-<w:endnotes xmlns:ve="http://schemas.openxmlformats.org/markup-compatibility/2006" xmlns:o="urn:schemas-microsoft-com:office:office" xmlns:r="http://schemas.openxmlformats.org/officeDocument/2006/relationships" xmlns:m="http://schemas.openxmlformats.org/officeDocument/2006/math" xmlns:v="urn:schemas-microsoft-com:vml" xmlns:wp="http://schemas.openxmlformats.org/drawingml/2006/wordprocessingDrawing" xmlns:w10="urn:schemas-microsoft-com:office:word" xmlns:w="http://schemas.openxmlformats.org/wordprocessingml/2006/main" xmlns:wne="http://schemas.microsoft.com/office/word/2006/wordml">
+<w:endnotes xmlns:wpc="http://schemas.microsoft.com/office/word/2010/wordprocessingCanvas" xmlns:mc="http://schemas.openxmlformats.org/markup-compatibility/2006" xmlns:o="urn:schemas-microsoft-com:office:office" xmlns:r="http://schemas.openxmlformats.org/officeDocument/2006/relationships" xmlns:m="http://schemas.openxmlformats.org/officeDocument/2006/math" xmlns:v="urn:schemas-microsoft-com:vml" xmlns:wp14="http://schemas.microsoft.com/office/word/2010/wordprocessingDrawing" xmlns:wp="http://schemas.openxmlformats.org/drawingml/2006/wordprocessingDrawing" xmlns:w10="urn:schemas-microsoft-com:office:word" xmlns:w="http://schemas.openxmlformats.org/wordprocessingml/2006/main" xmlns:w14="http://schemas.microsoft.com/office/word/2010/wordml" xmlns:wpg="http://schemas.microsoft.com/office/word/2010/wordprocessingGroup" xmlns:wpi="http://schemas.microsoft.com/office/word/2010/wordprocessingInk" xmlns:wne="http://schemas.microsoft.com/office/word/2006/wordml" xmlns:wps="http://schemas.microsoft.com/office/word/2010/wordprocessingShape" mc:Ignorable="w14 wp14">
   <w:endnote w:type="separator" w:id="-1">
     <w:p>
       <w:pPr>
@@ -22324,7 +21893,7 @@
 </file>
 
 <file path=word/footer1.xml><?xml version="1.0" encoding="utf-8"?>
-<w:ftr xmlns:ve="http://schemas.openxmlformats.org/markup-compatibility/2006" xmlns:o="urn:schemas-microsoft-com:office:office" xmlns:r="http://schemas.openxmlformats.org/officeDocument/2006/relationships" xmlns:m="http://schemas.openxmlformats.org/officeDocument/2006/math" xmlns:v="urn:schemas-microsoft-com:vml" xmlns:wp="http://schemas.openxmlformats.org/drawingml/2006/wordprocessingDrawing" xmlns:w10="urn:schemas-microsoft-com:office:word" xmlns:w="http://schemas.openxmlformats.org/wordprocessingml/2006/main" xmlns:wne="http://schemas.microsoft.com/office/word/2006/wordml">
+<w:ftr xmlns:wpc="http://schemas.microsoft.com/office/word/2010/wordprocessingCanvas" xmlns:mc="http://schemas.openxmlformats.org/markup-compatibility/2006" xmlns:o="urn:schemas-microsoft-com:office:office" xmlns:r="http://schemas.openxmlformats.org/officeDocument/2006/relationships" xmlns:m="http://schemas.openxmlformats.org/officeDocument/2006/math" xmlns:v="urn:schemas-microsoft-com:vml" xmlns:wp14="http://schemas.microsoft.com/office/word/2010/wordprocessingDrawing" xmlns:wp="http://schemas.openxmlformats.org/drawingml/2006/wordprocessingDrawing" xmlns:w10="urn:schemas-microsoft-com:office:word" xmlns:w="http://schemas.openxmlformats.org/wordprocessingml/2006/main" xmlns:w14="http://schemas.microsoft.com/office/word/2010/wordml" xmlns:wpg="http://schemas.microsoft.com/office/word/2010/wordprocessingGroup" xmlns:wpi="http://schemas.microsoft.com/office/word/2010/wordprocessingInk" xmlns:wne="http://schemas.microsoft.com/office/word/2006/wordml" xmlns:wps="http://schemas.microsoft.com/office/word/2010/wordprocessingShape" mc:Ignorable="w14 wp14">
   <w:p>
     <w:pPr>
       <w:pStyle w:val="Footer"/>
@@ -22334,7 +21903,7 @@
 </file>
 
 <file path=word/footnotes.xml><?xml version="1.0" encoding="utf-8"?>
-<w:footnotes xmlns:ve="http://schemas.openxmlformats.org/markup-compatibility/2006" xmlns:o="urn:schemas-microsoft-com:office:office" xmlns:r="http://schemas.openxmlformats.org/officeDocument/2006/relationships" xmlns:m="http://schemas.openxmlformats.org/officeDocument/2006/math" xmlns:v="urn:schemas-microsoft-com:vml" xmlns:wp="http://schemas.openxmlformats.org/drawingml/2006/wordprocessingDrawing" xmlns:w10="urn:schemas-microsoft-com:office:word" xmlns:w="http://schemas.openxmlformats.org/wordprocessingml/2006/main" xmlns:wne="http://schemas.microsoft.com/office/word/2006/wordml">
+<w:footnotes xmlns:wpc="http://schemas.microsoft.com/office/word/2010/wordprocessingCanvas" xmlns:mc="http://schemas.openxmlformats.org/markup-compatibility/2006" xmlns:o="urn:schemas-microsoft-com:office:office" xmlns:r="http://schemas.openxmlformats.org/officeDocument/2006/relationships" xmlns:m="http://schemas.openxmlformats.org/officeDocument/2006/math" xmlns:v="urn:schemas-microsoft-com:vml" xmlns:wp14="http://schemas.microsoft.com/office/word/2010/wordprocessingDrawing" xmlns:wp="http://schemas.openxmlformats.org/drawingml/2006/wordprocessingDrawing" xmlns:w10="urn:schemas-microsoft-com:office:word" xmlns:w="http://schemas.openxmlformats.org/wordprocessingml/2006/main" xmlns:w14="http://schemas.microsoft.com/office/word/2010/wordml" xmlns:wpg="http://schemas.microsoft.com/office/word/2010/wordprocessingGroup" xmlns:wpi="http://schemas.microsoft.com/office/word/2010/wordprocessingInk" xmlns:wne="http://schemas.microsoft.com/office/word/2006/wordml" xmlns:wps="http://schemas.microsoft.com/office/word/2010/wordprocessingShape" mc:Ignorable="w14 wp14">
   <w:footnote w:type="separator" w:id="-1">
     <w:p>
       <w:pPr>
@@ -22359,7 +21928,7 @@
 </file>
 
 <file path=word/header1.xml><?xml version="1.0" encoding="utf-8"?>
-<w:hdr xmlns:ve="http://schemas.openxmlformats.org/markup-compatibility/2006" xmlns:o="urn:schemas-microsoft-com:office:office" xmlns:r="http://schemas.openxmlformats.org/officeDocument/2006/relationships" xmlns:m="http://schemas.openxmlformats.org/officeDocument/2006/math" xmlns:v="urn:schemas-microsoft-com:vml" xmlns:wp="http://schemas.openxmlformats.org/drawingml/2006/wordprocessingDrawing" xmlns:w10="urn:schemas-microsoft-com:office:word" xmlns:w="http://schemas.openxmlformats.org/wordprocessingml/2006/main" xmlns:wne="http://schemas.microsoft.com/office/word/2006/wordml">
+<w:hdr xmlns:wpc="http://schemas.microsoft.com/office/word/2010/wordprocessingCanvas" xmlns:mc="http://schemas.openxmlformats.org/markup-compatibility/2006" xmlns:o="urn:schemas-microsoft-com:office:office" xmlns:r="http://schemas.openxmlformats.org/officeDocument/2006/relationships" xmlns:m="http://schemas.openxmlformats.org/officeDocument/2006/math" xmlns:v="urn:schemas-microsoft-com:vml" xmlns:wp14="http://schemas.microsoft.com/office/word/2010/wordprocessingDrawing" xmlns:wp="http://schemas.openxmlformats.org/drawingml/2006/wordprocessingDrawing" xmlns:w10="urn:schemas-microsoft-com:office:word" xmlns:w="http://schemas.openxmlformats.org/wordprocessingml/2006/main" xmlns:w14="http://schemas.microsoft.com/office/word/2010/wordml" xmlns:wpg="http://schemas.microsoft.com/office/word/2010/wordprocessingGroup" xmlns:wpi="http://schemas.microsoft.com/office/word/2010/wordprocessingInk" xmlns:wne="http://schemas.microsoft.com/office/word/2006/wordml" xmlns:wps="http://schemas.microsoft.com/office/word/2010/wordprocessingShape" mc:Ignorable="w14 wp14">
   <w:p>
     <w:pPr>
       <w:pStyle w:val="Header"/>
@@ -22369,7 +21938,7 @@
 </file>
 
 <file path=word/numbering.xml><?xml version="1.0" encoding="utf-8"?>
-<w:numbering xmlns:ve="http://schemas.openxmlformats.org/markup-compatibility/2006" xmlns:o="urn:schemas-microsoft-com:office:office" xmlns:r="http://schemas.openxmlformats.org/officeDocument/2006/relationships" xmlns:m="http://schemas.openxmlformats.org/officeDocument/2006/math" xmlns:v="urn:schemas-microsoft-com:vml" xmlns:wp="http://schemas.openxmlformats.org/drawingml/2006/wordprocessingDrawing" xmlns:w10="urn:schemas-microsoft-com:office:word" xmlns:w="http://schemas.openxmlformats.org/wordprocessingml/2006/main" xmlns:wne="http://schemas.microsoft.com/office/word/2006/wordml">
+<w:numbering xmlns:wpc="http://schemas.microsoft.com/office/word/2010/wordprocessingCanvas" xmlns:mc="http://schemas.openxmlformats.org/markup-compatibility/2006" xmlns:o="urn:schemas-microsoft-com:office:office" xmlns:r="http://schemas.openxmlformats.org/officeDocument/2006/relationships" xmlns:m="http://schemas.openxmlformats.org/officeDocument/2006/math" xmlns:v="urn:schemas-microsoft-com:vml" xmlns:wp14="http://schemas.microsoft.com/office/word/2010/wordprocessingDrawing" xmlns:wp="http://schemas.openxmlformats.org/drawingml/2006/wordprocessingDrawing" xmlns:w10="urn:schemas-microsoft-com:office:word" xmlns:w="http://schemas.openxmlformats.org/wordprocessingml/2006/main" xmlns:w14="http://schemas.microsoft.com/office/word/2010/wordml" xmlns:wpg="http://schemas.microsoft.com/office/word/2010/wordprocessingGroup" xmlns:wpi="http://schemas.microsoft.com/office/word/2010/wordprocessingInk" xmlns:wne="http://schemas.microsoft.com/office/word/2006/wordml" xmlns:wps="http://schemas.microsoft.com/office/word/2010/wordprocessingShape" mc:Ignorable="w14 wp14">
   <w:abstractNum w:abstractNumId="0">
     <w:nsid w:val="FFFFFF89"/>
     <w:multiLevelType w:val="singleLevel"/>
@@ -25090,7 +24659,7 @@
 </file>
 
 <file path=word/styles.xml><?xml version="1.0" encoding="utf-8"?>
-<w:styles xmlns:r="http://schemas.openxmlformats.org/officeDocument/2006/relationships" xmlns:w="http://schemas.openxmlformats.org/wordprocessingml/2006/main">
+<w:styles xmlns:mc="http://schemas.openxmlformats.org/markup-compatibility/2006" xmlns:r="http://schemas.openxmlformats.org/officeDocument/2006/relationships" xmlns:w="http://schemas.openxmlformats.org/wordprocessingml/2006/main" xmlns:w14="http://schemas.microsoft.com/office/word/2010/wordml" mc:Ignorable="w14">
   <w:docDefaults>
     <w:rPrDefault>
       <w:rPr>
@@ -25507,14 +25076,12 @@
     <w:uiPriority w:val="1"/>
     <w:semiHidden/>
     <w:unhideWhenUsed/>
-    <w:rsid w:val="00974A24"/>
   </w:style>
   <w:style w:type="table" w:default="1" w:styleId="TableNormal">
     <w:name w:val="Normal Table"/>
     <w:uiPriority w:val="99"/>
     <w:semiHidden/>
     <w:unhideWhenUsed/>
-    <w:qFormat/>
     <w:tblPr>
       <w:tblInd w:w="0" w:type="dxa"/>
       <w:tblCellMar>
@@ -25530,7 +25097,6 @@
     <w:uiPriority w:val="99"/>
     <w:semiHidden/>
     <w:unhideWhenUsed/>
-    <w:rsid w:val="00974A24"/>
   </w:style>
   <w:style w:type="paragraph" w:styleId="Title">
     <w:name w:val="Title"/>
@@ -26475,7 +26041,10 @@
     <w:semiHidden/>
     <w:rsid w:val="00635C12"/>
     <w:rPr>
+      <w:rFonts w:ascii="Times New Roman" w:eastAsia="Times New Roman" w:hAnsi="Times New Roman" w:cs="Arial"/>
       <w:b/>
+      <w:bCs/>
+      <w:sz w:val="20"/>
       <w:szCs w:val="20"/>
     </w:rPr>
   </w:style>
@@ -26697,8 +26266,9 @@
     <w:link w:val="BodyTextFirstIndent"/>
     <w:rsid w:val="00974A24"/>
     <w:rPr>
-      <w:rFonts w:cs="Arial"/>
+      <w:rFonts w:ascii="Times New Roman" w:eastAsia="Times New Roman" w:hAnsi="Times New Roman" w:cs="Arial"/>
       <w:bCs/>
+      <w:sz w:val="24"/>
       <w:szCs w:val="24"/>
     </w:rPr>
   </w:style>
@@ -26740,6 +26310,12 @@
     <w:basedOn w:val="BodyTextIndentChar"/>
     <w:link w:val="BodyTextFirstIndent2"/>
     <w:rsid w:val="00974A24"/>
+    <w:rPr>
+      <w:rFonts w:ascii="Times New Roman" w:eastAsia="Times New Roman" w:hAnsi="Times New Roman" w:cs="Arial"/>
+      <w:bCs/>
+      <w:sz w:val="24"/>
+      <w:szCs w:val="24"/>
+    </w:rPr>
   </w:style>
   <w:style w:type="paragraph" w:styleId="BodyTextIndent2">
     <w:name w:val="Body Text Indent 2"/>
@@ -27535,7 +27111,7 @@
 </file>
 
 <file path=customXml/itemProps1.xml><?xml version="1.0" encoding="utf-8"?>
-<ds:datastoreItem xmlns:ds="http://schemas.openxmlformats.org/officeDocument/2006/customXml" ds:itemID="{B3A22C21-2D5F-4E96-9465-160CDF0C67CF}">
+<ds:datastoreItem xmlns:ds="http://schemas.openxmlformats.org/officeDocument/2006/customXml" ds:itemID="{0F9E8A63-E67D-483B-8ABA-84C31EF620E1}">
   <ds:schemaRefs>
     <ds:schemaRef ds:uri="http://schemas.openxmlformats.org/officeDocument/2006/bibliography"/>
   </ds:schemaRefs>
@@ -27543,7 +27119,7 @@
 </file>
 
 <file path=customXml/itemProps2.xml><?xml version="1.0" encoding="utf-8"?>
-<ds:datastoreItem xmlns:ds="http://schemas.openxmlformats.org/officeDocument/2006/customXml" ds:itemID="{3D221D96-5C34-4059-93F1-A1ED52C8F7CB}">
+<ds:datastoreItem xmlns:ds="http://schemas.openxmlformats.org/officeDocument/2006/customXml" ds:itemID="{3EAEC0FD-67D0-45A5-9A6C-D34344189761}">
   <ds:schemaRefs>
     <ds:schemaRef ds:uri="http://schemas.openxmlformats.org/officeDocument/2006/bibliography"/>
   </ds:schemaRefs>

</xml_diff>

<commit_message>
Prepare imports for later
</commit_message>
<xml_diff>
--- a/doc/Adding_Model_Object_to_OpenStudio.docx
+++ b/doc/Adding_Model_Object_to_OpenStudio.docx
@@ -1,6 +1,6 @@
 
 <file path=word/document.xml><?xml version="1.0" encoding="utf-8"?>
-<w:document xmlns:wpc="http://schemas.microsoft.com/office/word/2010/wordprocessingCanvas" xmlns:mc="http://schemas.openxmlformats.org/markup-compatibility/2006" xmlns:o="urn:schemas-microsoft-com:office:office" xmlns:r="http://schemas.openxmlformats.org/officeDocument/2006/relationships" xmlns:m="http://schemas.openxmlformats.org/officeDocument/2006/math" xmlns:v="urn:schemas-microsoft-com:vml" xmlns:wp14="http://schemas.microsoft.com/office/word/2010/wordprocessingDrawing" xmlns:wp="http://schemas.openxmlformats.org/drawingml/2006/wordprocessingDrawing" xmlns:w10="urn:schemas-microsoft-com:office:word" xmlns:w="http://schemas.openxmlformats.org/wordprocessingml/2006/main" xmlns:w14="http://schemas.microsoft.com/office/word/2010/wordml" xmlns:wpg="http://schemas.microsoft.com/office/word/2010/wordprocessingGroup" xmlns:wpi="http://schemas.microsoft.com/office/word/2010/wordprocessingInk" xmlns:wne="http://schemas.microsoft.com/office/word/2006/wordml" xmlns:wps="http://schemas.microsoft.com/office/word/2010/wordprocessingShape" mc:Ignorable="w14 wp14">
+<w:document xmlns:wpc="http://schemas.microsoft.com/office/word/2010/wordprocessingCanvas" xmlns:mc="http://schemas.openxmlformats.org/markup-compatibility/2006" xmlns:o="urn:schemas-microsoft-com:office:office" xmlns:r="http://schemas.openxmlformats.org/officeDocument/2006/relationships" xmlns:m="http://schemas.openxmlformats.org/officeDocument/2006/math" xmlns:v="urn:schemas-microsoft-com:vml" xmlns:wp14="http://schemas.microsoft.com/office/word/2010/wordprocessingDrawing" xmlns:wp="http://schemas.openxmlformats.org/drawingml/2006/wordprocessingDrawing" xmlns:w10="urn:schemas-microsoft-com:office:word" xmlns:w="http://schemas.openxmlformats.org/wordprocessingml/2006/main" xmlns:w14="http://schemas.microsoft.com/office/word/2010/wordml" xmlns:w15="http://schemas.microsoft.com/office/word/2012/wordml" xmlns:wpg="http://schemas.microsoft.com/office/word/2010/wordprocessingGroup" xmlns:wpi="http://schemas.microsoft.com/office/word/2010/wordprocessingInk" xmlns:wne="http://schemas.microsoft.com/office/word/2006/wordml" xmlns:wps="http://schemas.microsoft.com/office/word/2010/wordprocessingShape" mc:Ignorable="w14 w15 wp14">
   <w:body>
     <w:p>
       <w:pPr>
@@ -77,7 +77,6 @@
           <w:docPartUnique/>
         </w:docPartObj>
       </w:sdtPr>
-      <w:sdtEndPr/>
       <w:sdtContent>
         <w:p>
           <w:pPr>
@@ -3366,7 +3365,15 @@
         <w:t xml:space="preserve"> in your Branch</w:t>
       </w:r>
       <w:r>
-        <w:t xml:space="preserve"> on your local computer.  When you get to a point where you want the files backed-up, you Commit them to your Branch.  If you later mess up the files on your computer, it’s OK; you simply </w:t>
+        <w:t xml:space="preserve"> on your local computer.  When you get to a point where you want the files backed-up, you </w:t>
+      </w:r>
+      <w:proofErr w:type="gramStart"/>
+      <w:r>
+        <w:t>Commit</w:t>
+      </w:r>
+      <w:proofErr w:type="gramEnd"/>
+      <w:r>
+        <w:t xml:space="preserve"> them to your Branch.  If you later mess up the files on your computer, it’s OK; you simply </w:t>
       </w:r>
       <w:proofErr w:type="gramStart"/>
       <w:r>
@@ -3752,7 +3759,7 @@
       <w:r>
         <w:t xml:space="preserve">In URL of repository, paste:  </w:t>
       </w:r>
-      <w:hyperlink r:id="rId10" w:history="1">
+      <w:hyperlink r:id="rId9" w:history="1">
         <w:r>
           <w:rPr>
             <w:rStyle w:val="Hyperlink"/>
@@ -3843,7 +3850,7 @@
       <w:r>
         <w:tab/>
       </w:r>
-      <w:hyperlink r:id="rId11" w:history="1">
+      <w:hyperlink r:id="rId10" w:history="1">
         <w:r>
           <w:rPr>
             <w:rStyle w:val="Hyperlink"/>
@@ -4325,12 +4332,14 @@
         <w:lastRenderedPageBreak/>
         <w:t xml:space="preserve">Editing the </w:t>
       </w:r>
+      <w:proofErr w:type="spellStart"/>
       <w:r>
         <w:t>OpenStudio</w:t>
       </w:r>
       <w:r>
         <w:t>.idd</w:t>
       </w:r>
+      <w:proofErr w:type="spellEnd"/>
       <w:r>
         <w:t xml:space="preserve"> file</w:t>
       </w:r>
@@ -4413,35 +4422,43 @@
       </w:r>
       <w:proofErr w:type="spellEnd"/>
       <w:r>
-        <w:t xml:space="preserve"> and </w:t>
+        <w:t xml:space="preserve"> and OpenStudio .</w:t>
       </w:r>
       <w:proofErr w:type="spellStart"/>
       <w:r>
-        <w:t>OpenStudio</w:t>
+        <w:t>idd</w:t>
       </w:r>
       <w:proofErr w:type="spellEnd"/>
       <w:r>
-        <w:t xml:space="preserve"> .</w:t>
+        <w:t xml:space="preserve"> files aren’t </w:t>
+      </w:r>
+      <w:r>
+        <w:t>the</w:t>
+      </w:r>
+      <w:r>
+        <w:t xml:space="preserve"> same.</w:t>
+      </w:r>
+      <w:r>
+        <w:t xml:space="preserve"> </w:t>
+      </w:r>
+      <w:r>
+        <w:t xml:space="preserve"> Thinking through what fields each object has (e.g. the data that is saved in an OSM file) is an important part of the design of a new OpenStudio object.  In many cases the new OpenStudio object will have very similar fields to an </w:t>
       </w:r>
       <w:proofErr w:type="spellStart"/>
       <w:r>
-        <w:t>idd</w:t>
+        <w:t>EnergyPlus</w:t>
       </w:r>
       <w:proofErr w:type="spellEnd"/>
       <w:r>
-        <w:t xml:space="preserve"> files aren’t </w:t>
-      </w:r>
-      <w:r>
-        <w:t>the</w:t>
-      </w:r>
-      <w:r>
-        <w:t xml:space="preserve"> same.</w:t>
-      </w:r>
-      <w:r>
-        <w:t xml:space="preserve"> </w:t>
-      </w:r>
-      <w:r>
-        <w:t xml:space="preserve"> Thinking through what fields each object has (e.g. the data that is saved in an OSM file) is an important part of the design of a new OpenStudio object.  In many cases the new OpenStudio object will have very similar fields to an EnergyPlus object.  However, there are also cases where the OpenStudio object does not need certain fields, needs additional fields, or the object does not correspond to an EnergyPlus object at all!  Thinking about these concerns in the design is very important because if the fields of an OpenStudio object change the model object will need to be changed and code will have to be implemented to version translate old versions of the object to the new version.</w:t>
+        <w:t xml:space="preserve"> object.  However, there are also cases where the OpenStudio object does not need certain fields, needs additional fields, or the object does not correspond to an </w:t>
+      </w:r>
+      <w:proofErr w:type="spellStart"/>
+      <w:r>
+        <w:t>EnergyPlus</w:t>
+      </w:r>
+      <w:proofErr w:type="spellEnd"/>
+      <w:r>
+        <w:t xml:space="preserve"> object at all!  Thinking about these concerns in the design is very important because if the fields of an OpenStudio object change the model object will need to be changed and code will have to be implemented to version translate old versions of the object to the new version.</w:t>
       </w:r>
     </w:p>
     <w:p>
@@ -4458,26 +4475,42 @@
         <w:t xml:space="preserve"> new</w:t>
       </w:r>
       <w:r>
-        <w:t xml:space="preserve"> object to the OpenStudio.idd file.</w:t>
-      </w:r>
-      <w:r>
-        <w:t xml:space="preserve">  Depending on how similar the object is to an existing EnergyPlus object it may be useful to copy the </w:t>
+        <w:t xml:space="preserve"> object to the </w:t>
       </w:r>
       <w:proofErr w:type="spellStart"/>
       <w:r>
+        <w:t>OpenStudio.idd</w:t>
+      </w:r>
+      <w:proofErr w:type="spellEnd"/>
+      <w:r>
+        <w:t xml:space="preserve"> file.</w:t>
+      </w:r>
+      <w:r>
+        <w:t xml:space="preserve">  Depending on how similar the object is to an existing </w:t>
+      </w:r>
+      <w:proofErr w:type="spellStart"/>
+      <w:r>
+        <w:t>EnergyPlus</w:t>
+      </w:r>
+      <w:proofErr w:type="spellEnd"/>
+      <w:r>
+        <w:t xml:space="preserve"> object it may be useful to copy the </w:t>
+      </w:r>
+      <w:proofErr w:type="spellStart"/>
+      <w:r>
         <w:t>idd</w:t>
       </w:r>
       <w:proofErr w:type="spellEnd"/>
       <w:r>
-        <w:t xml:space="preserve"> entry for the EnergyPlus object to use as a starting point for the </w:t>
+        <w:t xml:space="preserve"> entry for the </w:t>
       </w:r>
       <w:proofErr w:type="spellStart"/>
       <w:r>
-        <w:t>OpenStudio</w:t>
+        <w:t>EnergyPlus</w:t>
       </w:r>
       <w:proofErr w:type="spellEnd"/>
       <w:r>
-        <w:t xml:space="preserve"> </w:t>
+        <w:t xml:space="preserve"> object to use as a starting point for the OpenStudio </w:t>
       </w:r>
       <w:proofErr w:type="spellStart"/>
       <w:r>
@@ -4496,7 +4529,15 @@
         <w:pStyle w:val="BodyText"/>
       </w:pPr>
       <w:r>
-        <w:t>The OpenStudio.idd can be found at:</w:t>
+        <w:t xml:space="preserve">The </w:t>
+      </w:r>
+      <w:proofErr w:type="spellStart"/>
+      <w:r>
+        <w:t>OpenStudio.idd</w:t>
+      </w:r>
+      <w:proofErr w:type="spellEnd"/>
+      <w:r>
+        <w:t xml:space="preserve"> can be found at:</w:t>
       </w:r>
     </w:p>
     <w:p>
@@ -4529,13 +4570,8 @@
           <w:numId w:val="9"/>
         </w:numPr>
       </w:pPr>
-      <w:proofErr w:type="spellStart"/>
-      <w:r>
-        <w:t>OpenStudio</w:t>
-      </w:r>
-      <w:proofErr w:type="spellEnd"/>
-      <w:r>
-        <w:t xml:space="preserve"> </w:t>
+      <w:r>
+        <w:t xml:space="preserve">OpenStudio </w:t>
       </w:r>
       <w:proofErr w:type="spellStart"/>
       <w:r>
@@ -4554,20 +4590,15 @@
           <w:numId w:val="9"/>
         </w:numPr>
       </w:pPr>
+      <w:r>
+        <w:t xml:space="preserve">OpenStudio </w:t>
+      </w:r>
       <w:proofErr w:type="spellStart"/>
       <w:r>
-        <w:t>OpenStudio</w:t>
+        <w:t>idd</w:t>
       </w:r>
       <w:proofErr w:type="spellEnd"/>
       <w:r>
-        <w:t xml:space="preserve"> </w:t>
-      </w:r>
-      <w:proofErr w:type="spellStart"/>
-      <w:r>
-        <w:t>idd</w:t>
-      </w:r>
-      <w:proofErr w:type="spellEnd"/>
-      <w:r>
         <w:t xml:space="preserve"> objects have a </w:t>
       </w:r>
       <w:r>
@@ -4579,13 +4610,8 @@
       <w:r>
         <w:t xml:space="preserve"> from another </w:t>
       </w:r>
-      <w:proofErr w:type="spellStart"/>
-      <w:r>
-        <w:t>OpenStudio</w:t>
-      </w:r>
-      <w:proofErr w:type="spellEnd"/>
-      <w:r>
-        <w:t xml:space="preserve"> </w:t>
+      <w:r>
+        <w:t xml:space="preserve">OpenStudio </w:t>
       </w:r>
       <w:proofErr w:type="spellStart"/>
       <w:r>
@@ -4676,6 +4702,26 @@
       <w:proofErr w:type="spellEnd"/>
       <w:r>
         <w:t xml:space="preserve"> to nodes</w:t>
+      </w:r>
+    </w:p>
+    <w:p>
+      <w:pPr>
+        <w:pStyle w:val="ListBulletTight"/>
+        <w:numPr>
+          <w:ilvl w:val="1"/>
+          <w:numId w:val="9"/>
+        </w:numPr>
+      </w:pPr>
+      <w:r>
+        <w:t xml:space="preserve">You MUST include two blank lines at the end the </w:t>
+      </w:r>
+      <w:proofErr w:type="spellStart"/>
+      <w:r>
+        <w:t>OpenStudio.idd</w:t>
+      </w:r>
+      <w:proofErr w:type="spellEnd"/>
+      <w:r>
+        <w:t xml:space="preserve"> file</w:t>
       </w:r>
       <w:r>
         <w:br/>
@@ -4789,7 +4835,6 @@
                 </w:p>
               </w:txbxContent>
             </v:textbox>
-            <w10:wrap type="none"/>
             <w10:anchorlock/>
           </v:shape>
         </w:pict>
@@ -4918,7 +4963,6 @@
                 </w:p>
               </w:txbxContent>
             </v:textbox>
-            <w10:wrap type="none"/>
             <w10:anchorlock/>
           </v:shape>
         </w:pict>
@@ -4943,7 +4987,23 @@
         </w:numPr>
       </w:pPr>
       <w:r>
-        <w:t>Below is an example of the same object in the Energy+.idd and the OpenStudio.idd file.</w:t>
+        <w:t>Below is an example of the same object in the Energy+.</w:t>
+      </w:r>
+      <w:proofErr w:type="spellStart"/>
+      <w:r>
+        <w:t>idd</w:t>
+      </w:r>
+      <w:proofErr w:type="spellEnd"/>
+      <w:r>
+        <w:t xml:space="preserve"> and the </w:t>
+      </w:r>
+      <w:proofErr w:type="spellStart"/>
+      <w:r>
+        <w:t>OpenStudio.idd</w:t>
+      </w:r>
+      <w:proofErr w:type="spellEnd"/>
+      <w:r>
+        <w:t xml:space="preserve"> file.</w:t>
       </w:r>
     </w:p>
     <w:p>
@@ -4967,7 +5027,15 @@
       </w:pPr>
       <w:r>
         <w:lastRenderedPageBreak/>
-        <w:t>The Energy+.idd.</w:t>
+        <w:t>The Energy+.</w:t>
+      </w:r>
+      <w:proofErr w:type="spellStart"/>
+      <w:r>
+        <w:t>idd</w:t>
+      </w:r>
+      <w:proofErr w:type="spellEnd"/>
+      <w:r>
+        <w:t>.</w:t>
       </w:r>
     </w:p>
     <w:p>
@@ -6325,7 +6393,6 @@
                 </w:p>
               </w:txbxContent>
             </v:textbox>
-            <w10:wrap type="none"/>
             <w10:anchorlock/>
           </v:shape>
         </w:pict>
@@ -6347,8 +6414,13 @@
       </w:pPr>
       <w:r>
         <w:lastRenderedPageBreak/>
-        <w:t>The same object in the OpenStudio.idd</w:t>
-      </w:r>
+        <w:t xml:space="preserve">The same object in the </w:t>
+      </w:r>
+      <w:proofErr w:type="spellStart"/>
+      <w:r>
+        <w:t>OpenStudio.idd</w:t>
+      </w:r>
+      <w:proofErr w:type="spellEnd"/>
     </w:p>
     <w:p>
       <w:pPr>
@@ -7305,7 +7377,27 @@
                       <w:color w:val="000000"/>
                       <w:sz w:val="20"/>
                     </w:rPr>
-                    <w:t xml:space="preserve">  N5, \field Motor In Airstream Fraction</w:t>
+                    <w:t xml:space="preserve">  N5, \field Motor </w:t>
+                  </w:r>
+                  <w:proofErr w:type="gramStart"/>
+                  <w:r>
+                    <w:rPr>
+                      <w:rFonts w:ascii="Courier New" w:hAnsi="Courier New" w:cs="Courier New"/>
+                      <w:bCs w:val="0"/>
+                      <w:color w:val="000000"/>
+                      <w:sz w:val="20"/>
+                    </w:rPr>
+                    <w:t>In</w:t>
+                  </w:r>
+                  <w:proofErr w:type="gramEnd"/>
+                  <w:r>
+                    <w:rPr>
+                      <w:rFonts w:ascii="Courier New" w:hAnsi="Courier New" w:cs="Courier New"/>
+                      <w:bCs w:val="0"/>
+                      <w:color w:val="000000"/>
+                      <w:sz w:val="20"/>
+                    </w:rPr>
+                    <w:t xml:space="preserve"> Airstream Fraction</w:t>
                   </w:r>
                 </w:p>
                 <w:p>
@@ -7718,7 +7810,6 @@
                 </w:p>
               </w:txbxContent>
             </v:textbox>
-            <w10:wrap type="none"/>
             <w10:anchorlock/>
           </v:shape>
         </w:pict>
@@ -7754,7 +7845,15 @@
       </w:r>
       <w:proofErr w:type="spellEnd"/>
       <w:r>
-        <w:t xml:space="preserve"> and creates source files that change whenever the OpenStudio.idd file is updated.  </w:t>
+        <w:t xml:space="preserve"> and creates source files that change whenever the </w:t>
+      </w:r>
+      <w:proofErr w:type="spellStart"/>
+      <w:r>
+        <w:t>OpenStudio.idd</w:t>
+      </w:r>
+      <w:proofErr w:type="spellEnd"/>
+      <w:r>
+        <w:t xml:space="preserve"> file is updated.  </w:t>
       </w:r>
     </w:p>
     <w:p>
@@ -7845,7 +7944,7 @@
                           <pic:cNvPicPr/>
                         </pic:nvPicPr>
                         <pic:blipFill rotWithShape="1">
-                          <a:blip r:embed="rId12"/>
+                          <a:blip r:embed="rId11"/>
                           <a:srcRect l="21131" t="14683" r="39881" b="35419"/>
                           <a:stretch/>
                         </pic:blipFill>
@@ -7959,7 +8058,15 @@
         <w:pStyle w:val="BodyText"/>
       </w:pPr>
       <w:r>
-        <w:t>ObjectName.hpp and the ObjectName_Impl.hpp files contain the declarations of the methods that the object has.  For example, FanConstantVolume has methods like this, which return the fan efficiency as a double (number).</w:t>
+        <w:t xml:space="preserve">ObjectName.hpp and the ObjectName_Impl.hpp files contain the declarations of the methods that the object has.  For example, </w:t>
+      </w:r>
+      <w:proofErr w:type="spellStart"/>
+      <w:r>
+        <w:t>FanConstantVolume</w:t>
+      </w:r>
+      <w:proofErr w:type="spellEnd"/>
+      <w:r>
+        <w:t xml:space="preserve"> has methods like this, which return the fan efficiency as a double (number).</w:t>
       </w:r>
     </w:p>
     <w:p>
@@ -8089,7 +8196,6 @@
                 </w:p>
               </w:txbxContent>
             </v:textbox>
-            <w10:wrap type="none"/>
             <w10:anchorlock/>
           </v:shape>
         </w:pict>
@@ -8256,7 +8362,6 @@
                 </w:p>
               </w:txbxContent>
             </v:textbox>
-            <w10:wrap type="none"/>
             <w10:anchorlock/>
           </v:shape>
         </w:pict>
@@ -8285,7 +8390,15 @@
         <w:t>ObjectName.cpp is where the methods declared in the other files are actually written.  For example</w:t>
       </w:r>
       <w:r>
-        <w:t>, here is how setFanEfficiency is defined in FanConstantVolume.cpp.</w:t>
+        <w:t xml:space="preserve">, here is how </w:t>
+      </w:r>
+      <w:proofErr w:type="spellStart"/>
+      <w:r>
+        <w:t>setFanEfficiency</w:t>
+      </w:r>
+      <w:proofErr w:type="spellEnd"/>
+      <w:r>
+        <w:t xml:space="preserve"> is defined in FanConstantVolume.cpp.</w:t>
       </w:r>
     </w:p>
     <w:p>
@@ -8592,7 +8705,6 @@
                 </w:p>
               </w:txbxContent>
             </v:textbox>
-            <w10:wrap type="none"/>
             <w10:anchorlock/>
           </v:shape>
         </w:pict>
@@ -8636,7 +8748,15 @@
         <w:t>owever, there is a script that can be used to generate files as a starting point.  These files won’t have all of the functionality that needs to be included, but will start you off of the right path.</w:t>
       </w:r>
       <w:r>
-        <w:t xml:space="preserve">  The project will need to be built using the latest OpenStudio.idd file before running this script</w:t>
+        <w:t xml:space="preserve">  The project will need to be built using the latest </w:t>
+      </w:r>
+      <w:proofErr w:type="spellStart"/>
+      <w:r>
+        <w:t>OpenStudio.idd</w:t>
+      </w:r>
+      <w:proofErr w:type="spellEnd"/>
+      <w:r>
+        <w:t xml:space="preserve"> file before running this script</w:t>
       </w:r>
       <w:r>
         <w:t xml:space="preserve"> in order to correctly generate classes for your object</w:t>
@@ -8692,7 +8812,7 @@
       <w:r>
         <w:t xml:space="preserve">”. For information on class inheritance, go to </w:t>
       </w:r>
-      <w:hyperlink r:id="rId13" w:history="1">
+      <w:hyperlink r:id="rId12" w:history="1">
         <w:r>
           <w:rPr>
             <w:rStyle w:val="Hyperlink"/>
@@ -8921,20 +9041,11 @@
                       <w:bCs w:val="0"/>
                       <w:sz w:val="24"/>
                     </w:rPr>
-                    <w:t>"</w:t>
-                  </w:r>
-                  <w:r>
-                    <w:rPr>
-                      <w:rFonts w:cs="Times New Roman"/>
-                      <w:bCs w:val="0"/>
-                      <w:sz w:val="24"/>
-                    </w:rPr>
-                    <w:t>"</w:t>
+                    <w:t>""</w:t>
                   </w:r>
                 </w:p>
               </w:txbxContent>
             </v:textbox>
-            <w10:wrap type="none"/>
             <w10:anchorlock/>
           </v:shape>
         </w:pict>
@@ -9035,7 +9146,15 @@
       <w:proofErr w:type="spellEnd"/>
       <w:proofErr w:type="gramEnd"/>
       <w:r>
-        <w:t xml:space="preserve"> should match the OpenStudio.idd.</w:t>
+        <w:t xml:space="preserve"> should match the </w:t>
+      </w:r>
+      <w:proofErr w:type="spellStart"/>
+      <w:r>
+        <w:t>OpenStudio.idd</w:t>
+      </w:r>
+      <w:proofErr w:type="spellEnd"/>
+      <w:r>
+        <w:t>.</w:t>
       </w:r>
       <w:r>
         <w:t xml:space="preserve">  Press Enter.</w:t>
@@ -9058,6 +9177,8 @@
       <w:r>
         <w:t>.  You should see 3 new files for your component.</w:t>
       </w:r>
+      <w:bookmarkStart w:id="20" w:name="_GoBack"/>
+      <w:bookmarkEnd w:id="20"/>
     </w:p>
     <w:p>
       <w:pPr>
@@ -9074,15 +9195,7 @@
         <w:t xml:space="preserve">files and selecting SVN Add then </w:t>
       </w:r>
       <w:r>
-        <w:t xml:space="preserve">clicking SVN Commit.  Remember, you’ll need the [#identifier] in the commit message, along with a description of what you are doing.  In this case, something </w:t>
-      </w:r>
-      <w:proofErr w:type="gramStart"/>
-      <w:r>
-        <w:t>like</w:t>
-      </w:r>
-      <w:proofErr w:type="gramEnd"/>
-      <w:r>
-        <w:t xml:space="preserve"> “adding new files for </w:t>
+        <w:t xml:space="preserve">clicking SVN Commit.  Remember, you’ll need the [#identifier] in the commit message, along with a description of what you are doing.  In this case, something like “adding new files for </w:t>
       </w:r>
       <w:proofErr w:type="spellStart"/>
       <w:r>
@@ -9096,24 +9209,14 @@
     <w:p>
       <w:pPr>
         <w:pStyle w:val="Heading2"/>
-        <w:numPr>
-          <w:ilvl w:val="0"/>
-          <w:numId w:val="0"/>
-        </w:numPr>
-        <w:ind w:left="630"/>
-      </w:pPr>
-    </w:p>
-    <w:p>
-      <w:pPr>
-        <w:pStyle w:val="Heading2"/>
-      </w:pPr>
-      <w:bookmarkStart w:id="20" w:name="_Toc226475547"/>
-      <w:bookmarkStart w:id="21" w:name="_Toc348088761"/>
+      </w:pPr>
+      <w:bookmarkStart w:id="21" w:name="_Toc226475547"/>
+      <w:bookmarkStart w:id="22" w:name="_Toc348088761"/>
       <w:r>
         <w:t>Making Your Object Available to the Rest of OpenStudio</w:t>
       </w:r>
-      <w:bookmarkEnd w:id="20"/>
       <w:bookmarkEnd w:id="21"/>
+      <w:bookmarkEnd w:id="22"/>
     </w:p>
     <w:p>
       <w:pPr>
@@ -9320,7 +9423,6 @@
                 </w:p>
               </w:txbxContent>
             </v:textbox>
-            <w10:wrap type="none"/>
             <w10:anchorlock/>
           </v:shape>
         </w:pict>
@@ -9341,6 +9443,7 @@
         </w:numPr>
       </w:pPr>
       <w:r>
+        <w:lastRenderedPageBreak/>
         <w:t>C:\Projects\OpenStudio</w:t>
       </w:r>
       <w:r>
@@ -9484,7 +9587,6 @@
                 </w:p>
               </w:txbxContent>
             </v:textbox>
-            <w10:wrap type="none"/>
             <w10:anchorlock/>
           </v:shape>
         </w:pict>
@@ -9684,7 +9786,6 @@
                 </w:p>
               </w:txbxContent>
             </v:textbox>
-            <w10:wrap type="none"/>
             <w10:anchorlock/>
           </v:shape>
         </w:pict>
@@ -9711,7 +9812,15 @@
         <w:t>openstudiocore\src\model\ModelHVAC.i</w:t>
       </w:r>
       <w:r>
-        <w:t xml:space="preserve"> – this exports your model object to other languages using SWIG.  The exact .i file will vary based on the object you are using.  There are also slightly different macros to use if your object is unique (e.g. at most one per model).</w:t>
+        <w:t xml:space="preserve"> – this exports your model object to other languages using SWIG.  The exact .</w:t>
+      </w:r>
+      <w:proofErr w:type="spellStart"/>
+      <w:r>
+        <w:t>i</w:t>
+      </w:r>
+      <w:proofErr w:type="spellEnd"/>
+      <w:r>
+        <w:t xml:space="preserve"> file will vary based on the object you are using.  There are also slightly different macros to use if your object is unique (e.g. at most one per model).</w:t>
       </w:r>
     </w:p>
     <w:p>
@@ -9863,7 +9972,6 @@
                 </w:p>
               </w:txbxContent>
             </v:textbox>
-            <w10:wrap type="none"/>
             <w10:anchorlock/>
           </v:shape>
         </w:pict>
@@ -10080,7 +10188,6 @@
                 </w:p>
               </w:txbxContent>
             </v:textbox>
-            <w10:wrap type="none"/>
             <w10:anchorlock/>
           </v:shape>
         </w:pict>
@@ -10115,11 +10222,7 @@
       <w:proofErr w:type="spellEnd"/>
       <w:proofErr w:type="gramEnd"/>
       <w:r>
-        <w:t xml:space="preserve"> file and prompt you to stop the build and reload the project including the new files.  Press No at the prompt to begin building the </w:t>
-      </w:r>
-      <w:r>
-        <w:lastRenderedPageBreak/>
-        <w:t xml:space="preserve">entire project after reloading.  After the files have been added to the Visual Studio project (they will show up under </w:t>
+        <w:t xml:space="preserve"> file and prompt you to stop the build and reload the project including the new files.  Press No at the prompt to begin building the entire project after reloading.  After the files have been added to the Visual Studio project (they will show up under </w:t>
       </w:r>
       <w:proofErr w:type="spellStart"/>
       <w:r>
@@ -10142,13 +10245,14 @@
       <w:pPr>
         <w:pStyle w:val="Heading2"/>
       </w:pPr>
-      <w:bookmarkStart w:id="22" w:name="_Toc226475548"/>
-      <w:bookmarkStart w:id="23" w:name="_Toc348088762"/>
-      <w:r>
+      <w:bookmarkStart w:id="23" w:name="_Toc226475548"/>
+      <w:bookmarkStart w:id="24" w:name="_Toc348088762"/>
+      <w:r>
+        <w:lastRenderedPageBreak/>
         <w:t>Finishing the Source Code Files</w:t>
       </w:r>
-      <w:bookmarkEnd w:id="22"/>
       <w:bookmarkEnd w:id="23"/>
+      <w:bookmarkEnd w:id="24"/>
     </w:p>
     <w:p>
       <w:pPr>
@@ -10165,13 +10269,13 @@
       <w:pPr>
         <w:pStyle w:val="Heading3"/>
       </w:pPr>
-      <w:bookmarkStart w:id="24" w:name="_Toc226475549"/>
-      <w:bookmarkStart w:id="25" w:name="_Toc348088763"/>
+      <w:bookmarkStart w:id="25" w:name="_Toc226475549"/>
+      <w:bookmarkStart w:id="26" w:name="_Toc348088763"/>
       <w:r>
         <w:t>C++ Cheat Sheet</w:t>
       </w:r>
-      <w:bookmarkEnd w:id="24"/>
       <w:bookmarkEnd w:id="25"/>
+      <w:bookmarkEnd w:id="26"/>
     </w:p>
     <w:p>
       <w:pPr>
@@ -10350,7 +10454,6 @@
                 <w:p/>
               </w:txbxContent>
             </v:textbox>
-            <w10:wrap type="none"/>
             <w10:anchorlock/>
           </v:shape>
         </w:pict>
@@ -10364,7 +10467,15 @@
         <w:pStyle w:val="Heading4"/>
       </w:pPr>
       <w:r>
-        <w:t>Creating a Variable and Assigning it a Value</w:t>
+        <w:t xml:space="preserve">Creating a Variable and </w:t>
+      </w:r>
+      <w:proofErr w:type="gramStart"/>
+      <w:r>
+        <w:t>Assigning</w:t>
+      </w:r>
+      <w:proofErr w:type="gramEnd"/>
+      <w:r>
+        <w:t xml:space="preserve"> it a Value</w:t>
       </w:r>
       <w:r>
         <w:t xml:space="preserve"> on one Line</w:t>
@@ -10521,7 +10632,6 @@
                 </w:p>
               </w:txbxContent>
             </v:textbox>
-            <w10:wrap type="none"/>
             <w10:anchorlock/>
           </v:shape>
         </w:pict>
@@ -10534,16 +10644,26 @@
       <w:pPr>
         <w:pStyle w:val="Heading4"/>
       </w:pPr>
+      <w:proofErr w:type="spellStart"/>
       <w:r>
         <w:t>Optionals</w:t>
       </w:r>
+      <w:proofErr w:type="spellEnd"/>
     </w:p>
     <w:p>
       <w:pPr>
         <w:pStyle w:val="BodyText"/>
       </w:pPr>
       <w:r>
-        <w:t>A boost::optional is a type of variable that is either false (ie the method didn’t return anything) or true.  If an optional is true, in order to get the thing that the method returned, it must be De-Referenced.  There are 2 ways to do this:</w:t>
+        <w:t>A boost::optional is a type of variable that is either false (</w:t>
+      </w:r>
+      <w:proofErr w:type="spellStart"/>
+      <w:r>
+        <w:t>ie</w:t>
+      </w:r>
+      <w:proofErr w:type="spellEnd"/>
+      <w:r>
+        <w:t xml:space="preserve"> the method didn’t return anything) or true.  If an optional is true, in order to get the thing that the method returned, it must be De-Referenced.  There are 2 ways to do this:</w:t>
       </w:r>
     </w:p>
     <w:p>
@@ -11591,7 +11711,6 @@
                 </w:p>
               </w:txbxContent>
             </v:textbox>
-            <w10:wrap type="none"/>
             <w10:anchorlock/>
           </v:shape>
         </w:pict>
@@ -11605,6 +11724,7 @@
         <w:pStyle w:val="Heading4"/>
       </w:pPr>
       <w:r>
+        <w:lastRenderedPageBreak/>
         <w:t>Declaring a Method</w:t>
       </w:r>
     </w:p>
@@ -11616,7 +11736,15 @@
         <w:t>The following example</w:t>
       </w:r>
       <w:r>
-        <w:t xml:space="preserve"> (in a .</w:t>
+        <w:t xml:space="preserve"> (in </w:t>
+      </w:r>
+      <w:proofErr w:type="gramStart"/>
+      <w:r>
+        <w:t>a</w:t>
+      </w:r>
+      <w:proofErr w:type="gramEnd"/>
+      <w:r>
+        <w:t xml:space="preserve"> .</w:t>
       </w:r>
       <w:proofErr w:type="spellStart"/>
       <w:r>
@@ -11786,7 +11914,6 @@
                 </w:p>
               </w:txbxContent>
             </v:textbox>
-            <w10:wrap type="none"/>
             <w10:anchorlock/>
           </v:shape>
         </w:pict>
@@ -11973,7 +12100,6 @@
                     </w:rPr>
                     <w:t xml:space="preserve">  </w:t>
                   </w:r>
-                  <w:proofErr w:type="spellStart"/>
                   <w:proofErr w:type="gramStart"/>
                   <w:r>
                     <w:rPr>
@@ -11984,7 +12110,6 @@
                     </w:rPr>
                     <w:t>bool</w:t>
                   </w:r>
-                  <w:proofErr w:type="spellEnd"/>
                   <w:proofErr w:type="gramEnd"/>
                   <w:r>
                     <w:rPr>
@@ -12393,7 +12518,6 @@
                 </w:p>
               </w:txbxContent>
             </v:textbox>
-            <w10:wrap type="none"/>
             <w10:anchorlock/>
           </v:shape>
         </w:pict>
@@ -12990,7 +13114,6 @@
                 </w:p>
               </w:txbxContent>
             </v:textbox>
-            <w10:wrap type="none"/>
             <w10:anchorlock/>
           </v:shape>
         </w:pict>
@@ -13256,7 +13379,6 @@
                 </w:p>
               </w:txbxContent>
             </v:textbox>
-            <w10:wrap type="none"/>
             <w10:anchorlock/>
           </v:shape>
         </w:pict>
@@ -13266,14 +13388,14 @@
       <w:pPr>
         <w:pStyle w:val="Heading1"/>
       </w:pPr>
-      <w:bookmarkStart w:id="26" w:name="_Toc226475550"/>
-      <w:bookmarkStart w:id="27" w:name="_Toc348088764"/>
+      <w:bookmarkStart w:id="27" w:name="_Toc226475550"/>
+      <w:bookmarkStart w:id="28" w:name="_Toc348088764"/>
       <w:r>
         <w:lastRenderedPageBreak/>
         <w:t>Testing Your Code</w:t>
       </w:r>
-      <w:bookmarkEnd w:id="26"/>
       <w:bookmarkEnd w:id="27"/>
+      <w:bookmarkEnd w:id="28"/>
     </w:p>
     <w:p>
       <w:pPr>
@@ -13304,23 +13426,31 @@
       <w:pPr>
         <w:pStyle w:val="Heading2"/>
       </w:pPr>
-      <w:bookmarkStart w:id="28" w:name="_Toc226475551"/>
-      <w:bookmarkStart w:id="29" w:name="_Toc348088765"/>
+      <w:bookmarkStart w:id="29" w:name="_Toc226475551"/>
+      <w:bookmarkStart w:id="30" w:name="_Toc348088765"/>
       <w:r>
         <w:t>Creating a Test</w:t>
       </w:r>
       <w:r>
         <w:t xml:space="preserve"> File</w:t>
       </w:r>
-      <w:bookmarkEnd w:id="28"/>
       <w:bookmarkEnd w:id="29"/>
+      <w:bookmarkEnd w:id="30"/>
     </w:p>
     <w:p>
       <w:pPr>
         <w:pStyle w:val="BodyText"/>
       </w:pPr>
       <w:r>
-        <w:t>The test framework that OpenStudio uses is called gtest.  To make a new test:</w:t>
+        <w:t xml:space="preserve">The test framework that OpenStudio uses is called </w:t>
+      </w:r>
+      <w:proofErr w:type="spellStart"/>
+      <w:r>
+        <w:t>gtest</w:t>
+      </w:r>
+      <w:proofErr w:type="spellEnd"/>
+      <w:r>
+        <w:t>.  To make a new test:</w:t>
       </w:r>
     </w:p>
     <w:p>
@@ -13467,7 +13597,6 @@
                 </w:p>
               </w:txbxContent>
             </v:textbox>
-            <w10:wrap type="none"/>
             <w10:anchorlock/>
           </v:shape>
         </w:pict>
@@ -13511,13 +13640,13 @@
       <w:pPr>
         <w:pStyle w:val="Heading2"/>
       </w:pPr>
-      <w:bookmarkStart w:id="30" w:name="_Toc226475552"/>
-      <w:bookmarkStart w:id="31" w:name="_Toc348088766"/>
+      <w:bookmarkStart w:id="31" w:name="_Toc226475552"/>
+      <w:bookmarkStart w:id="32" w:name="_Toc348088766"/>
       <w:r>
         <w:t>Writing the Tests</w:t>
       </w:r>
-      <w:bookmarkEnd w:id="30"/>
       <w:bookmarkEnd w:id="31"/>
+      <w:bookmarkEnd w:id="32"/>
     </w:p>
     <w:p>
       <w:pPr>
@@ -13575,18 +13704,18 @@
       <w:r>
         <w:t>.cpp</w:t>
       </w:r>
-      <w:bookmarkStart w:id="32" w:name="_Toc226475553"/>
+      <w:bookmarkStart w:id="33" w:name="_Toc226475553"/>
     </w:p>
     <w:p>
       <w:pPr>
         <w:pStyle w:val="Heading2"/>
       </w:pPr>
-      <w:bookmarkStart w:id="33" w:name="_Toc348088767"/>
+      <w:bookmarkStart w:id="34" w:name="_Toc348088767"/>
       <w:r>
         <w:t>Running the Tests</w:t>
       </w:r>
-      <w:bookmarkEnd w:id="32"/>
       <w:bookmarkEnd w:id="33"/>
+      <w:bookmarkEnd w:id="34"/>
     </w:p>
     <w:p>
       <w:pPr>
@@ -13787,7 +13916,15 @@
         <w:ind w:left="540"/>
       </w:pPr>
       <w:r>
-        <w:t>You can insert break points into the source code or the gtest to debug while the tests are running.  This can help you debug if a test is failing.</w:t>
+        <w:t xml:space="preserve">You can insert break points into the source code or the </w:t>
+      </w:r>
+      <w:proofErr w:type="spellStart"/>
+      <w:r>
+        <w:t>gtest</w:t>
+      </w:r>
+      <w:proofErr w:type="spellEnd"/>
+      <w:r>
+        <w:t xml:space="preserve"> to debug while the tests are running.  This can help you debug if a test is failing.</w:t>
       </w:r>
     </w:p>
     <w:p>
@@ -13798,7 +13935,7 @@
           <w:numId w:val="14"/>
         </w:numPr>
       </w:pPr>
-      <w:bookmarkStart w:id="34" w:name="_Toc226475554"/>
+      <w:bookmarkStart w:id="35" w:name="_Toc226475554"/>
       <w:r>
         <w:t>The debug logs will come out as ModelFixtureTest.log at</w:t>
       </w:r>
@@ -13830,20 +13967,57 @@
       <w:pPr>
         <w:pStyle w:val="Heading1"/>
       </w:pPr>
-      <w:bookmarkStart w:id="35" w:name="_Toc348088768"/>
+      <w:bookmarkStart w:id="36" w:name="_Toc348088768"/>
       <w:r>
         <w:lastRenderedPageBreak/>
-        <w:t>Forward Translation – OpenStudio to EnergyPlus</w:t>
-      </w:r>
-      <w:bookmarkEnd w:id="34"/>
+        <w:t xml:space="preserve">Forward Translation – OpenStudio to </w:t>
+      </w:r>
+      <w:proofErr w:type="spellStart"/>
+      <w:r>
+        <w:t>EnergyPlus</w:t>
+      </w:r>
       <w:bookmarkEnd w:id="35"/>
+      <w:bookmarkEnd w:id="36"/>
+      <w:proofErr w:type="spellEnd"/>
     </w:p>
     <w:p>
       <w:pPr>
         <w:pStyle w:val="BodyText"/>
       </w:pPr>
       <w:r>
-        <w:t>The OpenStudio model (.osm) is different than the EnergyPlus model (.idf).  Not a lot different in most cases, but different enough that in order to create a working EnergyPlus file, translation must be done.  This is done via the EnergyPlus Forward Translator.</w:t>
+        <w:t xml:space="preserve">The OpenStudio model (.osm) is different than the </w:t>
+      </w:r>
+      <w:proofErr w:type="spellStart"/>
+      <w:r>
+        <w:t>EnergyPlus</w:t>
+      </w:r>
+      <w:proofErr w:type="spellEnd"/>
+      <w:r>
+        <w:t xml:space="preserve"> model (.</w:t>
+      </w:r>
+      <w:proofErr w:type="spellStart"/>
+      <w:r>
+        <w:t>idf</w:t>
+      </w:r>
+      <w:proofErr w:type="spellEnd"/>
+      <w:r>
+        <w:t xml:space="preserve">).  Not a lot different in most cases, but different enough that in order to create a working </w:t>
+      </w:r>
+      <w:proofErr w:type="spellStart"/>
+      <w:r>
+        <w:t>EnergyPlus</w:t>
+      </w:r>
+      <w:proofErr w:type="spellEnd"/>
+      <w:r>
+        <w:t xml:space="preserve"> file, translation must be done.  This is done via the </w:t>
+      </w:r>
+      <w:proofErr w:type="spellStart"/>
+      <w:r>
+        <w:t>EnergyPlus</w:t>
+      </w:r>
+      <w:proofErr w:type="spellEnd"/>
+      <w:r>
+        <w:t xml:space="preserve"> Forward Translator.</w:t>
       </w:r>
       <w:r>
         <w:br/>
@@ -13853,13 +14027,21 @@
       <w:pPr>
         <w:pStyle w:val="Heading2"/>
       </w:pPr>
-      <w:bookmarkStart w:id="36" w:name="_Toc226475555"/>
-      <w:bookmarkStart w:id="37" w:name="_Toc348088769"/>
-      <w:r>
-        <w:t>Adding the ForwardTranslate File</w:t>
-      </w:r>
-      <w:bookmarkEnd w:id="36"/>
+      <w:bookmarkStart w:id="37" w:name="_Toc226475555"/>
+      <w:bookmarkStart w:id="38" w:name="_Toc348088769"/>
+      <w:r>
+        <w:t xml:space="preserve">Adding the </w:t>
+      </w:r>
+      <w:proofErr w:type="spellStart"/>
+      <w:r>
+        <w:t>ForwardTranslate</w:t>
+      </w:r>
+      <w:proofErr w:type="spellEnd"/>
+      <w:r>
+        <w:t xml:space="preserve"> File</w:t>
+      </w:r>
       <w:bookmarkEnd w:id="37"/>
+      <w:bookmarkEnd w:id="38"/>
     </w:p>
     <w:p>
       <w:pPr>
@@ -13920,7 +14102,23 @@
         <w:pStyle w:val="BodyText"/>
       </w:pPr>
       <w:r>
-        <w:t>This goal of this file is to take an OpenStudio model object and copy data into the EnergyPlus fields.  For the most part, this simply means using the model object’s getter methods, and using the resulting values to populate an EnergyPlus object’s input fields.</w:t>
+        <w:t xml:space="preserve">This goal of this file is to take an OpenStudio model object and copy data into the </w:t>
+      </w:r>
+      <w:proofErr w:type="spellStart"/>
+      <w:r>
+        <w:t>EnergyPlus</w:t>
+      </w:r>
+      <w:proofErr w:type="spellEnd"/>
+      <w:r>
+        <w:t xml:space="preserve"> fields.  For the most part, this simply means using the model object’s getter methods, and using the resulting values to populate an </w:t>
+      </w:r>
+      <w:proofErr w:type="spellStart"/>
+      <w:r>
+        <w:t>EnergyPlus</w:t>
+      </w:r>
+      <w:proofErr w:type="spellEnd"/>
+      <w:r>
+        <w:t xml:space="preserve"> object’s input fields.</w:t>
       </w:r>
       <w:r>
         <w:t xml:space="preserve">  </w:t>
@@ -14281,6 +14479,7 @@
                     </w:rPr>
                     <w:t>&lt;</w:t>
                   </w:r>
+                  <w:proofErr w:type="spellStart"/>
                   <w:r>
                     <w:rPr>
                       <w:rFonts w:ascii="Courier New" w:hAnsi="Courier New" w:cs="Courier New"/>
@@ -14290,6 +14489,7 @@
                     </w:rPr>
                     <w:t>std</w:t>
                   </w:r>
+                  <w:proofErr w:type="spellEnd"/>
                   <w:r>
                     <w:rPr>
                       <w:rFonts w:ascii="Courier New" w:hAnsi="Courier New" w:cs="Courier New"/>
@@ -14564,7 +14764,6 @@
                     </w:rPr>
                     <w:t>::</w:t>
                   </w:r>
-                  <w:proofErr w:type="spellStart"/>
                   <w:r>
                     <w:rPr>
                       <w:rFonts w:ascii="Courier New" w:hAnsi="Courier New" w:cs="Courier New"/>
@@ -14574,7 +14773,6 @@
                     </w:rPr>
                     <w:t>Coil_Cooling_DX_TwoSpeed</w:t>
                   </w:r>
-                  <w:proofErr w:type="spellEnd"/>
                   <w:r>
                     <w:rPr>
                       <w:rFonts w:ascii="Courier New" w:hAnsi="Courier New" w:cs="Courier New"/>
@@ -15842,7 +16040,6 @@
                 </w:p>
               </w:txbxContent>
             </v:textbox>
-            <w10:wrap type="none"/>
             <w10:anchorlock/>
           </v:shape>
         </w:pict>
@@ -15854,7 +16051,15 @@
       </w:pPr>
       <w:r>
         <w:lastRenderedPageBreak/>
-        <w:t>Once again, the best thing to do is look at other ForwardTranslate files as examples.  Most objects being added will be very similar to something already in OpenStudio.</w:t>
+        <w:t xml:space="preserve">Once again, the best thing to do is look at other </w:t>
+      </w:r>
+      <w:proofErr w:type="spellStart"/>
+      <w:r>
+        <w:t>ForwardTranslate</w:t>
+      </w:r>
+      <w:proofErr w:type="spellEnd"/>
+      <w:r>
+        <w:t xml:space="preserve"> files as examples.  Most objects being added will be very similar to something already in OpenStudio.</w:t>
       </w:r>
       <w:r>
         <w:br/>
@@ -15864,16 +16069,16 @@
       <w:pPr>
         <w:pStyle w:val="Heading2"/>
       </w:pPr>
-      <w:bookmarkStart w:id="38" w:name="_Toc226475556"/>
-      <w:bookmarkStart w:id="39" w:name="_Toc348088770"/>
+      <w:bookmarkStart w:id="39" w:name="_Toc226475556"/>
+      <w:bookmarkStart w:id="40" w:name="_Toc348088770"/>
       <w:r>
         <w:t>Invoking Translation for the</w:t>
       </w:r>
       <w:r>
         <w:t xml:space="preserve"> New Object</w:t>
       </w:r>
-      <w:bookmarkEnd w:id="38"/>
       <w:bookmarkEnd w:id="39"/>
+      <w:bookmarkEnd w:id="40"/>
     </w:p>
     <w:p>
       <w:pPr>
@@ -15998,7 +16203,6 @@
                 </w:p>
               </w:txbxContent>
             </v:textbox>
-            <w10:wrap type="none"/>
             <w10:anchorlock/>
           </v:shape>
         </w:pict>
@@ -16306,7 +16510,6 @@
                 </w:p>
               </w:txbxContent>
             </v:textbox>
-            <w10:wrap type="none"/>
             <w10:anchorlock/>
           </v:shape>
         </w:pict>
@@ -16946,7 +17149,6 @@
                 </w:p>
               </w:txbxContent>
             </v:textbox>
-            <w10:wrap type="none"/>
             <w10:anchorlock/>
           </v:shape>
         </w:pict>
@@ -16959,14 +17161,14 @@
       <w:pPr>
         <w:pStyle w:val="Heading1"/>
       </w:pPr>
-      <w:bookmarkStart w:id="40" w:name="_Toc226475557"/>
-      <w:bookmarkStart w:id="41" w:name="_Toc348088771"/>
+      <w:bookmarkStart w:id="41" w:name="_Toc226475557"/>
+      <w:bookmarkStart w:id="42" w:name="_Toc348088771"/>
       <w:r>
         <w:lastRenderedPageBreak/>
         <w:t>Show the New Object in OpenStudio App</w:t>
       </w:r>
-      <w:bookmarkEnd w:id="40"/>
       <w:bookmarkEnd w:id="41"/>
+      <w:bookmarkEnd w:id="42"/>
     </w:p>
     <w:p>
       <w:pPr>
@@ -17652,7 +17854,6 @@
                 </w:p>
               </w:txbxContent>
             </v:textbox>
-            <w10:wrap type="none"/>
             <w10:anchorlock/>
           </v:shape>
         </w:pict>
@@ -17794,7 +17995,6 @@
                 </w:p>
               </w:txbxContent>
             </v:textbox>
-            <w10:wrap type="none"/>
             <w10:anchorlock/>
           </v:shape>
         </w:pict>
@@ -18192,7 +18392,6 @@
                 </w:p>
               </w:txbxContent>
             </v:textbox>
-            <w10:wrap type="none"/>
             <w10:anchorlock/>
           </v:shape>
         </w:pict>
@@ -18659,7 +18858,6 @@
                 </w:p>
               </w:txbxContent>
             </v:textbox>
-            <w10:wrap type="none"/>
             <w10:anchorlock/>
           </v:shape>
         </w:pict>
@@ -18768,7 +18966,6 @@
                 </w:p>
               </w:txbxContent>
             </v:textbox>
-            <w10:wrap type="none"/>
             <w10:anchorlock/>
           </v:shape>
         </w:pict>
@@ -18806,7 +19003,15 @@
         </w:numPr>
       </w:pPr>
       <w:r>
-        <w:t xml:space="preserve">Open the hvac_libary.osm file in the version of the OpenStudio application that is located in your build directory.  </w:t>
+        <w:t xml:space="preserve">Open the </w:t>
+      </w:r>
+      <w:proofErr w:type="spellStart"/>
+      <w:r>
+        <w:t>hvac_libary.osm</w:t>
+      </w:r>
+      <w:proofErr w:type="spellEnd"/>
+      <w:r>
+        <w:t xml:space="preserve"> file in the version of the OpenStudio application that is located in your build directory.  </w:t>
       </w:r>
       <w:r>
         <w:t>C:\Projects\OpenStudio</w:t>
@@ -18836,15 +19041,13 @@
         </w:numPr>
       </w:pPr>
       <w:r>
-        <w:t xml:space="preserve">The </w:t>
-      </w:r>
-      <w:proofErr w:type="spellStart"/>
-      <w:r>
-        <w:t>OpeStudio</w:t>
-      </w:r>
-      <w:proofErr w:type="spellEnd"/>
-      <w:r>
-        <w:t xml:space="preserve"> application </w:t>
+        <w:t>The Ope</w:t>
+      </w:r>
+      <w:r>
+        <w:t>n</w:t>
+      </w:r>
+      <w:r>
+        <w:t xml:space="preserve">Studio application </w:t>
       </w:r>
       <w:r>
         <w:t>will use the version translator to automatically update the model to the latest version</w:t>
@@ -18865,7 +19068,15 @@
         </w:numPr>
       </w:pPr>
       <w:r>
-        <w:t xml:space="preserve">Save the hvac_library.osm file after it has been </w:t>
+        <w:t xml:space="preserve">Save the </w:t>
+      </w:r>
+      <w:proofErr w:type="spellStart"/>
+      <w:r>
+        <w:t>hvac_library.osm</w:t>
+      </w:r>
+      <w:proofErr w:type="spellEnd"/>
+      <w:r>
+        <w:t xml:space="preserve"> file after it has been </w:t>
       </w:r>
       <w:r>
         <w:t xml:space="preserve">opened and </w:t>
@@ -18874,23 +19085,7 @@
         <w:t>updated to the latest version.</w:t>
       </w:r>
       <w:r>
-        <w:t xml:space="preserve">  It is important that the version of the library </w:t>
-      </w:r>
-      <w:proofErr w:type="spellStart"/>
-      <w:r>
-        <w:t>osm</w:t>
-      </w:r>
-      <w:proofErr w:type="spellEnd"/>
-      <w:r>
-        <w:t xml:space="preserve"> file is current.  You will add at least one instance of your new objects to this file, making them available to the application.  If the version of the </w:t>
-      </w:r>
-      <w:proofErr w:type="spellStart"/>
-      <w:r>
-        <w:t>osm</w:t>
-      </w:r>
-      <w:proofErr w:type="spellEnd"/>
-      <w:r>
-        <w:t xml:space="preserve"> file is older than the version of OpenStudio that introduced the new model object, OpenStudio will </w:t>
+        <w:t xml:space="preserve">  It is important that the version of the library osm file is current.  You will add at least one instance of your new objects to this file, making them available to the application.  If the version of the osm file is older than the version of OpenStudio that introduced the new model object, OpenStudio will </w:t>
       </w:r>
       <w:r>
         <w:t xml:space="preserve">be confused and report that the </w:t>
@@ -18908,7 +19103,15 @@
         </w:numPr>
       </w:pPr>
       <w:r>
-        <w:t>Generate new content for the hvac_library.osm file using the ruby bindings.</w:t>
+        <w:t xml:space="preserve">Generate new content for the </w:t>
+      </w:r>
+      <w:proofErr w:type="spellStart"/>
+      <w:r>
+        <w:t>hvac_library.osm</w:t>
+      </w:r>
+      <w:proofErr w:type="spellEnd"/>
+      <w:r>
+        <w:t xml:space="preserve"> file using the ruby bindings.</w:t>
       </w:r>
     </w:p>
     <w:p>
@@ -19054,27 +19257,7 @@
                       <w:color w:val="008000"/>
                       <w:sz w:val="20"/>
                     </w:rPr>
-                    <w:t xml:space="preserve">    #</w:t>
-                  </w:r>
-                  <w:proofErr w:type="gramStart"/>
-                  <w:r>
-                    <w:rPr>
-                      <w:rFonts w:ascii="Courier New" w:hAnsi="Courier New" w:cs="Courier New"/>
-                      <w:bCs w:val="0"/>
-                      <w:color w:val="008000"/>
-                      <w:sz w:val="20"/>
-                    </w:rPr>
-                    <w:t>create</w:t>
-                  </w:r>
-                  <w:proofErr w:type="gramEnd"/>
-                  <w:r>
-                    <w:rPr>
-                      <w:rFonts w:ascii="Courier New" w:hAnsi="Courier New" w:cs="Courier New"/>
-                      <w:bCs w:val="0"/>
-                      <w:color w:val="008000"/>
-                      <w:sz w:val="20"/>
-                    </w:rPr>
-                    <w:t xml:space="preserve"> a model to use in testing this code.</w:t>
+                    <w:t xml:space="preserve">    #create a model to use in testing this code.</w:t>
                   </w:r>
                 </w:p>
                 <w:p>
@@ -19186,27 +19369,7 @@
                       <w:color w:val="008000"/>
                       <w:sz w:val="20"/>
                     </w:rPr>
-                    <w:t xml:space="preserve">= </w:t>
-                  </w:r>
-                  <w:proofErr w:type="spellStart"/>
-                  <w:r>
-                    <w:rPr>
-                      <w:rFonts w:ascii="Courier New" w:hAnsi="Courier New" w:cs="Courier New"/>
-                      <w:bCs w:val="0"/>
-                      <w:color w:val="008000"/>
-                      <w:sz w:val="20"/>
-                    </w:rPr>
-                    <w:t>OpenStudio</w:t>
-                  </w:r>
-                  <w:proofErr w:type="spellEnd"/>
-                  <w:r>
-                    <w:rPr>
-                      <w:rFonts w:ascii="Courier New" w:hAnsi="Courier New" w:cs="Courier New"/>
-                      <w:bCs w:val="0"/>
-                      <w:color w:val="008000"/>
-                      <w:sz w:val="20"/>
-                    </w:rPr>
-                    <w:t>::Model m;::</w:t>
+                    <w:t>= OpenStudio::Model m;::</w:t>
                   </w:r>
                   <w:proofErr w:type="spellStart"/>
                   <w:r>
@@ -19279,27 +19442,7 @@
                       <w:color w:val="008000"/>
                       <w:sz w:val="20"/>
                     </w:rPr>
-                    <w:t xml:space="preserve"> and the curves to use in the constructor= </w:t>
-                  </w:r>
-                  <w:proofErr w:type="spellStart"/>
-                  <w:r>
-                    <w:rPr>
-                      <w:rFonts w:ascii="Courier New" w:hAnsi="Courier New" w:cs="Courier New"/>
-                      <w:bCs w:val="0"/>
-                      <w:color w:val="008000"/>
-                      <w:sz w:val="20"/>
-                    </w:rPr>
-                    <w:t>OpenStudio</w:t>
-                  </w:r>
-                  <w:proofErr w:type="spellEnd"/>
-                  <w:r>
-                    <w:rPr>
-                      <w:rFonts w:ascii="Courier New" w:hAnsi="Courier New" w:cs="Courier New"/>
-                      <w:bCs w:val="0"/>
-                      <w:color w:val="008000"/>
-                      <w:sz w:val="20"/>
-                    </w:rPr>
-                    <w:t>:</w:t>
+                    <w:t xml:space="preserve"> and the curves to use in the constructor= OpenStudio:</w:t>
                   </w:r>
                   <w:proofErr w:type="gramStart"/>
                   <w:r>
@@ -19900,27 +20043,7 @@
                       <w:color w:val="008000"/>
                       <w:sz w:val="20"/>
                     </w:rPr>
-                    <w:t xml:space="preserve">    #</w:t>
-                  </w:r>
-                  <w:proofErr w:type="gramStart"/>
-                  <w:r>
-                    <w:rPr>
-                      <w:rFonts w:ascii="Courier New" w:hAnsi="Courier New" w:cs="Courier New"/>
-                      <w:bCs w:val="0"/>
-                      <w:color w:val="008000"/>
-                      <w:sz w:val="20"/>
-                    </w:rPr>
-                    <w:t>make</w:t>
-                  </w:r>
-                  <w:proofErr w:type="gramEnd"/>
-                  <w:r>
-                    <w:rPr>
-                      <w:rFonts w:ascii="Courier New" w:hAnsi="Courier New" w:cs="Courier New"/>
-                      <w:bCs w:val="0"/>
-                      <w:color w:val="008000"/>
-                      <w:sz w:val="20"/>
-                    </w:rPr>
-                    <w:t xml:space="preserve"> a coil to do the testing on</w:t>
+                    <w:t xml:space="preserve">    #make a coil to do the testing on</w:t>
                   </w:r>
                 </w:p>
                 <w:p>
@@ -20446,27 +20569,7 @@
                       <w:color w:val="008000"/>
                       <w:sz w:val="20"/>
                     </w:rPr>
-                    <w:t xml:space="preserve"> = </w:t>
-                  </w:r>
-                  <w:proofErr w:type="spellStart"/>
-                  <w:r>
-                    <w:rPr>
-                      <w:rFonts w:ascii="Courier New" w:hAnsi="Courier New" w:cs="Courier New"/>
-                      <w:bCs w:val="0"/>
-                      <w:color w:val="008000"/>
-                      <w:sz w:val="20"/>
-                    </w:rPr>
-                    <w:t>OpenStudio</w:t>
-                  </w:r>
-                  <w:proofErr w:type="spellEnd"/>
-                  <w:r>
-                    <w:rPr>
-                      <w:rFonts w:ascii="Courier New" w:hAnsi="Courier New" w:cs="Courier New"/>
-                      <w:bCs w:val="0"/>
-                      <w:color w:val="008000"/>
-                      <w:sz w:val="20"/>
-                    </w:rPr>
-                    <w:t>::Model::</w:t>
+                    <w:t xml:space="preserve"> = OpenStudio::Model::</w:t>
                   </w:r>
                   <w:proofErr w:type="spellStart"/>
                   <w:r>
@@ -20582,7 +20685,7 @@
                       <w:color w:val="008000"/>
                       <w:sz w:val="20"/>
                     </w:rPr>
-                    <w:t>'C:/Projects/add_to_hvac_libary.</w:t>
+                    <w:t>'C:/Projects/</w:t>
                   </w:r>
                   <w:proofErr w:type="spellStart"/>
                   <w:r>
@@ -20592,7 +20695,7 @@
                       <w:color w:val="008000"/>
                       <w:sz w:val="20"/>
                     </w:rPr>
-                    <w:t>osm</w:t>
+                    <w:t>add_to_hvac_libary.osm','w</w:t>
                   </w:r>
                   <w:proofErr w:type="spellEnd"/>
                   <w:r>
@@ -20602,7 +20705,7 @@
                       <w:color w:val="008000"/>
                       <w:sz w:val="20"/>
                     </w:rPr>
-                    <w:t>','w+')</w:t>
+                    <w:t>+')</w:t>
                   </w:r>
                 </w:p>
                 <w:p>
@@ -20682,7 +20785,6 @@
                 </w:p>
               </w:txbxContent>
             </v:textbox>
-            <w10:wrap type="none"/>
             <w10:anchorlock/>
           </v:shape>
         </w:pict>
@@ -20696,8 +20798,6 @@
           <w:numId w:val="17"/>
         </w:numPr>
       </w:pPr>
-      <w:bookmarkStart w:id="42" w:name="_GoBack"/>
-      <w:bookmarkEnd w:id="42"/>
       <w:r>
         <w:t>Open the Command Prompt from the Start Menu -&gt; All Programs -&gt; Accessories -&gt; Command Prompt</w:t>
       </w:r>
@@ -20754,7 +20854,6 @@
                 </w:p>
               </w:txbxContent>
             </v:textbox>
-            <w10:wrap type="none"/>
             <w10:anchorlock/>
           </v:shape>
         </w:pict>
@@ -20776,10 +20875,26 @@
         <w:t xml:space="preserve">contents of the new file at C:\Projects\add_to_hvac_library.osm </w:t>
       </w:r>
       <w:r>
-        <w:t>into the end of the hvac_library.osm file.</w:t>
-      </w:r>
-      <w:r>
-        <w:t xml:space="preserve">  Exclude the version object from the copy.  The hvac_library.osm file should already contain the correct version object based on the previous steps.</w:t>
+        <w:t xml:space="preserve">into the end of the </w:t>
+      </w:r>
+      <w:proofErr w:type="spellStart"/>
+      <w:r>
+        <w:t>hvac_library.osm</w:t>
+      </w:r>
+      <w:proofErr w:type="spellEnd"/>
+      <w:r>
+        <w:t xml:space="preserve"> file.</w:t>
+      </w:r>
+      <w:r>
+        <w:t xml:space="preserve">  Exclude the version object from the copy.  The </w:t>
+      </w:r>
+      <w:proofErr w:type="spellStart"/>
+      <w:r>
+        <w:t>hvac_library.osm</w:t>
+      </w:r>
+      <w:proofErr w:type="spellEnd"/>
+      <w:r>
+        <w:t xml:space="preserve"> file should already contain the correct version object based on the previous steps.</w:t>
       </w:r>
     </w:p>
     <w:p>
@@ -20828,15 +20943,7 @@
         <w:t>ther type of functional tests is</w:t>
       </w:r>
       <w:r>
-        <w:t xml:space="preserve"> used to make sure that saved </w:t>
-      </w:r>
-      <w:proofErr w:type="spellStart"/>
-      <w:r>
-        <w:t>osm</w:t>
-      </w:r>
-      <w:proofErr w:type="spellEnd"/>
-      <w:r>
-        <w:t xml:space="preserve"> files, </w:t>
+        <w:t xml:space="preserve"> used to make sure that saved osm files, </w:t>
       </w:r>
       <w:r>
         <w:t>utilizing</w:t>
@@ -20845,37 +20952,13 @@
         <w:t xml:space="preserve"> specific features</w:t>
       </w:r>
       <w:r>
-        <w:t xml:space="preserve">, continue to work as OpenStudio evolves.  These tests are based on saved </w:t>
-      </w:r>
-      <w:proofErr w:type="spellStart"/>
-      <w:r>
-        <w:t>osm</w:t>
-      </w:r>
-      <w:proofErr w:type="spellEnd"/>
-      <w:r>
-        <w:t xml:space="preserve"> models that demonstrate each featur</w:t>
+        <w:t>, continue to work as OpenStudio evolves.  These tests are based on saved osm models that demonstrate each featur</w:t>
       </w:r>
       <w:r>
         <w:t>e</w:t>
       </w:r>
       <w:r>
-        <w:t xml:space="preserve">.  The </w:t>
-      </w:r>
-      <w:proofErr w:type="spellStart"/>
-      <w:r>
-        <w:t>osm</w:t>
-      </w:r>
-      <w:proofErr w:type="spellEnd"/>
-      <w:r>
-        <w:t xml:space="preserve"> test files are added to the project and fixed at the OpenStudio version when the feature they test was introduced.   The files are simulated and the results are analyzed to make sure they are reasonable.  Because the </w:t>
-      </w:r>
-      <w:proofErr w:type="spellStart"/>
-      <w:r>
-        <w:t>osm</w:t>
-      </w:r>
-      <w:proofErr w:type="spellEnd"/>
-      <w:r>
-        <w:t xml:space="preserve"> files remain unchanged and OpenStudio continues to evolve, the testing workflow exercises and verifies the correctness of the OpenStudio version translator.</w:t>
+        <w:t>.  The osm test files are added to the project and fixed at the OpenStudio version when the feature they test was introduced.   The files are simulated and the results are analyzed to make sure they are reasonable.  Because the osm files remain unchanged and OpenStudio continues to evolve, the testing workflow exercises and verifies the correctness of the OpenStudio version translator.</w:t>
       </w:r>
     </w:p>
     <w:p>
@@ -20885,7 +20968,7 @@
       <w:r>
         <w:t xml:space="preserve">The functional tests are not part of the main OpenStudio repository.  Instead they are located at </w:t>
       </w:r>
-      <w:hyperlink r:id="rId14" w:history="1">
+      <w:hyperlink r:id="rId13" w:history="1">
         <w:r>
           <w:rPr>
             <w:rStyle w:val="Hyperlink"/>
@@ -21208,7 +21291,6 @@
                 </w:p>
               </w:txbxContent>
             </v:textbox>
-            <w10:wrap type="none"/>
             <w10:anchorlock/>
           </v:shape>
         </w:pict>
@@ -21319,51 +21401,77 @@
                       <w:numId w:val="0"/>
                     </w:numPr>
                     <w:ind w:left="360" w:hanging="360"/>
-                  </w:pPr>
-                  <w:r>
+                    <w:rPr>
+                      <w:lang w:val="fr-FR"/>
+                    </w:rPr>
+                  </w:pPr>
+                  <w:r>
+                    <w:rPr>
+                      <w:lang w:val="fr-FR"/>
+                    </w:rPr>
                     <w:t xml:space="preserve">&gt; </w:t>
                   </w:r>
                   <w:proofErr w:type="spellStart"/>
                   <w:proofErr w:type="gramStart"/>
                   <w:r>
+                    <w:rPr>
+                      <w:lang w:val="fr-FR"/>
+                    </w:rPr>
                     <w:t>ctest</w:t>
                   </w:r>
                   <w:proofErr w:type="spellEnd"/>
                   <w:proofErr w:type="gramEnd"/>
                   <w:r>
+                    <w:rPr>
+                      <w:lang w:val="fr-FR"/>
+                    </w:rPr>
                     <w:t xml:space="preserve"> -</w:t>
                   </w:r>
                   <w:proofErr w:type="spellStart"/>
                   <w:r>
+                    <w:rPr>
+                      <w:lang w:val="fr-FR"/>
+                    </w:rPr>
                     <w:t>jN</w:t>
                   </w:r>
                   <w:proofErr w:type="spellEnd"/>
                   <w:r>
+                    <w:rPr>
+                      <w:lang w:val="fr-FR"/>
+                    </w:rPr>
                     <w:t xml:space="preserve"> -R “</w:t>
                   </w:r>
                   <w:proofErr w:type="spellStart"/>
                   <w:r>
+                    <w:rPr>
+                      <w:lang w:val="fr-FR"/>
+                    </w:rPr>
                     <w:t>ModelSimulationFixture</w:t>
                   </w:r>
                   <w:proofErr w:type="spellEnd"/>
                   <w:r>
+                    <w:rPr>
+                      <w:lang w:val="fr-FR"/>
+                    </w:rPr>
                     <w:t>.*</w:t>
                   </w:r>
                   <w:proofErr w:type="spellStart"/>
                   <w:r>
+                    <w:rPr>
+                      <w:lang w:val="fr-FR"/>
+                    </w:rPr>
                     <w:t>rb</w:t>
                   </w:r>
                   <w:proofErr w:type="spellEnd"/>
                   <w:r>
-                    <w:t>”</w:t>
-                  </w:r>
-                  <w:r>
-                    <w:t xml:space="preserve"> -N</w:t>
+                    <w:rPr>
+                      <w:lang w:val="fr-FR"/>
+                    </w:rPr>
+                    <w:t>” -N</w:t>
                   </w:r>
                 </w:p>
               </w:txbxContent>
             </v:textbox>
-            <w10:wrap type="none"/>
             <w10:anchorlock/>
           </v:shape>
         </w:pict>
@@ -21455,42 +21563,10 @@
         <w:t xml:space="preserve">create </w:t>
       </w:r>
       <w:r>
-        <w:t xml:space="preserve">an </w:t>
-      </w:r>
-      <w:proofErr w:type="spellStart"/>
-      <w:r>
-        <w:t>osm</w:t>
-      </w:r>
-      <w:proofErr w:type="spellEnd"/>
-      <w:r>
-        <w:t xml:space="preserve"> file that can be used to form a new </w:t>
-      </w:r>
-      <w:proofErr w:type="spellStart"/>
-      <w:r>
-        <w:t>osm</w:t>
-      </w:r>
-      <w:proofErr w:type="spellEnd"/>
-      <w:r>
-        <w:t xml:space="preserve"> file test.</w:t>
-      </w:r>
-      <w:r>
-        <w:t xml:space="preserve">  You can find the </w:t>
-      </w:r>
-      <w:proofErr w:type="spellStart"/>
-      <w:r>
-        <w:t>osm</w:t>
-      </w:r>
-      <w:proofErr w:type="spellEnd"/>
-      <w:r>
-        <w:t xml:space="preserve"> file at openstudio-resources/build/testruns/baseline_sys01.rb/Ruby/out.osm, replacing baseline_sys01.rb with your test name.  Copy the generated </w:t>
-      </w:r>
-      <w:proofErr w:type="spellStart"/>
-      <w:r>
-        <w:t>osm</w:t>
-      </w:r>
-      <w:proofErr w:type="spellEnd"/>
-      <w:r>
-        <w:t xml:space="preserve"> file to </w:t>
+        <w:t>an osm file that can be used to form a new osm file test.</w:t>
+      </w:r>
+      <w:r>
+        <w:t xml:space="preserve">  You can find the osm file at openstudio-resources/build/testruns/baseline_sys01.rb/Ruby/out.osm, replacing baseline_sys01.rb with your test name.  Copy the generated osm file to </w:t>
       </w:r>
       <w:proofErr w:type="spellStart"/>
       <w:r>
@@ -21518,15 +21594,7 @@
         </w:numPr>
       </w:pPr>
       <w:r>
-        <w:t xml:space="preserve">Check the new </w:t>
-      </w:r>
-      <w:proofErr w:type="spellStart"/>
-      <w:r>
-        <w:t>osm</w:t>
-      </w:r>
-      <w:proofErr w:type="spellEnd"/>
-      <w:r>
-        <w:t xml:space="preserve"> file into version control.</w:t>
+        <w:t>Check the new osm file into version control.</w:t>
       </w:r>
     </w:p>
     <w:p>
@@ -21655,7 +21723,6 @@
                 </w:p>
               </w:txbxContent>
             </v:textbox>
-            <w10:wrap type="none"/>
             <w10:anchorlock/>
           </v:shape>
         </w:pict>
@@ -21706,51 +21773,63 @@
                       <w:numId w:val="0"/>
                     </w:numPr>
                     <w:ind w:left="360" w:hanging="360"/>
-                  </w:pPr>
-                  <w:r>
+                    <w:rPr>
+                      <w:lang w:val="fr-FR"/>
+                    </w:rPr>
+                  </w:pPr>
+                  <w:r>
+                    <w:rPr>
+                      <w:lang w:val="fr-FR"/>
+                    </w:rPr>
                     <w:t xml:space="preserve">&gt; </w:t>
                   </w:r>
                   <w:proofErr w:type="spellStart"/>
                   <w:proofErr w:type="gramStart"/>
                   <w:r>
+                    <w:rPr>
+                      <w:lang w:val="fr-FR"/>
+                    </w:rPr>
                     <w:t>ctest</w:t>
                   </w:r>
                   <w:proofErr w:type="spellEnd"/>
                   <w:proofErr w:type="gramEnd"/>
                   <w:r>
+                    <w:rPr>
+                      <w:lang w:val="fr-FR"/>
+                    </w:rPr>
                     <w:t xml:space="preserve"> -</w:t>
                   </w:r>
                   <w:proofErr w:type="spellStart"/>
                   <w:r>
+                    <w:rPr>
+                      <w:lang w:val="fr-FR"/>
+                    </w:rPr>
                     <w:t>jN</w:t>
                   </w:r>
                   <w:proofErr w:type="spellEnd"/>
                   <w:r>
+                    <w:rPr>
+                      <w:lang w:val="fr-FR"/>
+                    </w:rPr>
                     <w:t xml:space="preserve"> -R “</w:t>
                   </w:r>
                   <w:proofErr w:type="spellStart"/>
                   <w:r>
+                    <w:rPr>
+                      <w:lang w:val="fr-FR"/>
+                    </w:rPr>
                     <w:t>ModelSimulationFixture</w:t>
                   </w:r>
                   <w:proofErr w:type="spellEnd"/>
                   <w:r>
-                    <w:t>.</w:t>
-                  </w:r>
-                  <w:r>
-                    <w:t>*</w:t>
-                  </w:r>
-                  <w:proofErr w:type="spellStart"/>
-                  <w:r>
-                    <w:t>osm</w:t>
-                  </w:r>
-                  <w:proofErr w:type="spellEnd"/>
-                  <w:r>
-                    <w:t>”</w:t>
+                    <w:rPr>
+                      <w:lang w:val="fr-FR"/>
+                    </w:rPr>
+                    <w:t>.*osm”</w:t>
                   </w:r>
                 </w:p>
               </w:txbxContent>
             </v:textbox>
-            <w10:wrap type="none"/>
             <w10:anchorlock/>
           </v:shape>
         </w:pict>
@@ -21762,15 +21841,7 @@
         <w:ind w:left="720"/>
       </w:pPr>
       <w:r>
-        <w:t xml:space="preserve">To run both the </w:t>
-      </w:r>
-      <w:proofErr w:type="spellStart"/>
-      <w:r>
-        <w:t>osm</w:t>
-      </w:r>
-      <w:proofErr w:type="spellEnd"/>
-      <w:r>
-        <w:t xml:space="preserve"> and </w:t>
+        <w:t xml:space="preserve">To run both the osm and </w:t>
       </w:r>
       <w:proofErr w:type="spellStart"/>
       <w:proofErr w:type="gramStart"/>
@@ -21839,7 +21910,6 @@
                 </w:p>
               </w:txbxContent>
             </v:textbox>
-            <w10:wrap type="none"/>
             <w10:anchorlock/>
           </v:shape>
         </w:pict>
@@ -21856,8 +21926,8 @@
       </w:pPr>
     </w:p>
     <w:sectPr>
-      <w:headerReference w:type="default" r:id="rId15"/>
-      <w:footerReference w:type="default" r:id="rId16"/>
+      <w:headerReference w:type="default" r:id="rId14"/>
+      <w:footerReference w:type="default" r:id="rId15"/>
       <w:pgSz w:w="12240" w:h="15840"/>
       <w:pgMar w:top="1440" w:right="1440" w:bottom="1440" w:left="1440" w:header="720" w:footer="720" w:gutter="0"/>
       <w:cols w:space="720"/>
@@ -21868,7 +21938,7 @@
 </file>
 
 <file path=word/endnotes.xml><?xml version="1.0" encoding="utf-8"?>
-<w:endnotes xmlns:wpc="http://schemas.microsoft.com/office/word/2010/wordprocessingCanvas" xmlns:mc="http://schemas.openxmlformats.org/markup-compatibility/2006" xmlns:o="urn:schemas-microsoft-com:office:office" xmlns:r="http://schemas.openxmlformats.org/officeDocument/2006/relationships" xmlns:m="http://schemas.openxmlformats.org/officeDocument/2006/math" xmlns:v="urn:schemas-microsoft-com:vml" xmlns:wp14="http://schemas.microsoft.com/office/word/2010/wordprocessingDrawing" xmlns:wp="http://schemas.openxmlformats.org/drawingml/2006/wordprocessingDrawing" xmlns:w10="urn:schemas-microsoft-com:office:word" xmlns:w="http://schemas.openxmlformats.org/wordprocessingml/2006/main" xmlns:w14="http://schemas.microsoft.com/office/word/2010/wordml" xmlns:wpg="http://schemas.microsoft.com/office/word/2010/wordprocessingGroup" xmlns:wpi="http://schemas.microsoft.com/office/word/2010/wordprocessingInk" xmlns:wne="http://schemas.microsoft.com/office/word/2006/wordml" xmlns:wps="http://schemas.microsoft.com/office/word/2010/wordprocessingShape" mc:Ignorable="w14 wp14">
+<w:endnotes xmlns:wpc="http://schemas.microsoft.com/office/word/2010/wordprocessingCanvas" xmlns:mc="http://schemas.openxmlformats.org/markup-compatibility/2006" xmlns:o="urn:schemas-microsoft-com:office:office" xmlns:r="http://schemas.openxmlformats.org/officeDocument/2006/relationships" xmlns:m="http://schemas.openxmlformats.org/officeDocument/2006/math" xmlns:v="urn:schemas-microsoft-com:vml" xmlns:wp14="http://schemas.microsoft.com/office/word/2010/wordprocessingDrawing" xmlns:wp="http://schemas.openxmlformats.org/drawingml/2006/wordprocessingDrawing" xmlns:w10="urn:schemas-microsoft-com:office:word" xmlns:w="http://schemas.openxmlformats.org/wordprocessingml/2006/main" xmlns:w14="http://schemas.microsoft.com/office/word/2010/wordml" xmlns:w15="http://schemas.microsoft.com/office/word/2012/wordml" xmlns:wpg="http://schemas.microsoft.com/office/word/2010/wordprocessingGroup" xmlns:wpi="http://schemas.microsoft.com/office/word/2010/wordprocessingInk" xmlns:wne="http://schemas.microsoft.com/office/word/2006/wordml" xmlns:wps="http://schemas.microsoft.com/office/word/2010/wordprocessingShape" mc:Ignorable="w14 w15 wp14">
   <w:endnote w:type="separator" w:id="-1">
     <w:p>
       <w:pPr>
@@ -21893,7 +21963,7 @@
 </file>
 
 <file path=word/footer1.xml><?xml version="1.0" encoding="utf-8"?>
-<w:ftr xmlns:wpc="http://schemas.microsoft.com/office/word/2010/wordprocessingCanvas" xmlns:mc="http://schemas.openxmlformats.org/markup-compatibility/2006" xmlns:o="urn:schemas-microsoft-com:office:office" xmlns:r="http://schemas.openxmlformats.org/officeDocument/2006/relationships" xmlns:m="http://schemas.openxmlformats.org/officeDocument/2006/math" xmlns:v="urn:schemas-microsoft-com:vml" xmlns:wp14="http://schemas.microsoft.com/office/word/2010/wordprocessingDrawing" xmlns:wp="http://schemas.openxmlformats.org/drawingml/2006/wordprocessingDrawing" xmlns:w10="urn:schemas-microsoft-com:office:word" xmlns:w="http://schemas.openxmlformats.org/wordprocessingml/2006/main" xmlns:w14="http://schemas.microsoft.com/office/word/2010/wordml" xmlns:wpg="http://schemas.microsoft.com/office/word/2010/wordprocessingGroup" xmlns:wpi="http://schemas.microsoft.com/office/word/2010/wordprocessingInk" xmlns:wne="http://schemas.microsoft.com/office/word/2006/wordml" xmlns:wps="http://schemas.microsoft.com/office/word/2010/wordprocessingShape" mc:Ignorable="w14 wp14">
+<w:ftr xmlns:wpc="http://schemas.microsoft.com/office/word/2010/wordprocessingCanvas" xmlns:mc="http://schemas.openxmlformats.org/markup-compatibility/2006" xmlns:o="urn:schemas-microsoft-com:office:office" xmlns:r="http://schemas.openxmlformats.org/officeDocument/2006/relationships" xmlns:m="http://schemas.openxmlformats.org/officeDocument/2006/math" xmlns:v="urn:schemas-microsoft-com:vml" xmlns:wp14="http://schemas.microsoft.com/office/word/2010/wordprocessingDrawing" xmlns:wp="http://schemas.openxmlformats.org/drawingml/2006/wordprocessingDrawing" xmlns:w10="urn:schemas-microsoft-com:office:word" xmlns:w="http://schemas.openxmlformats.org/wordprocessingml/2006/main" xmlns:w14="http://schemas.microsoft.com/office/word/2010/wordml" xmlns:w15="http://schemas.microsoft.com/office/word/2012/wordml" xmlns:wpg="http://schemas.microsoft.com/office/word/2010/wordprocessingGroup" xmlns:wpi="http://schemas.microsoft.com/office/word/2010/wordprocessingInk" xmlns:wne="http://schemas.microsoft.com/office/word/2006/wordml" xmlns:wps="http://schemas.microsoft.com/office/word/2010/wordprocessingShape" mc:Ignorable="w14 w15 wp14">
   <w:p>
     <w:pPr>
       <w:pStyle w:val="Footer"/>
@@ -21903,7 +21973,7 @@
 </file>
 
 <file path=word/footnotes.xml><?xml version="1.0" encoding="utf-8"?>
-<w:footnotes xmlns:wpc="http://schemas.microsoft.com/office/word/2010/wordprocessingCanvas" xmlns:mc="http://schemas.openxmlformats.org/markup-compatibility/2006" xmlns:o="urn:schemas-microsoft-com:office:office" xmlns:r="http://schemas.openxmlformats.org/officeDocument/2006/relationships" xmlns:m="http://schemas.openxmlformats.org/officeDocument/2006/math" xmlns:v="urn:schemas-microsoft-com:vml" xmlns:wp14="http://schemas.microsoft.com/office/word/2010/wordprocessingDrawing" xmlns:wp="http://schemas.openxmlformats.org/drawingml/2006/wordprocessingDrawing" xmlns:w10="urn:schemas-microsoft-com:office:word" xmlns:w="http://schemas.openxmlformats.org/wordprocessingml/2006/main" xmlns:w14="http://schemas.microsoft.com/office/word/2010/wordml" xmlns:wpg="http://schemas.microsoft.com/office/word/2010/wordprocessingGroup" xmlns:wpi="http://schemas.microsoft.com/office/word/2010/wordprocessingInk" xmlns:wne="http://schemas.microsoft.com/office/word/2006/wordml" xmlns:wps="http://schemas.microsoft.com/office/word/2010/wordprocessingShape" mc:Ignorable="w14 wp14">
+<w:footnotes xmlns:wpc="http://schemas.microsoft.com/office/word/2010/wordprocessingCanvas" xmlns:mc="http://schemas.openxmlformats.org/markup-compatibility/2006" xmlns:o="urn:schemas-microsoft-com:office:office" xmlns:r="http://schemas.openxmlformats.org/officeDocument/2006/relationships" xmlns:m="http://schemas.openxmlformats.org/officeDocument/2006/math" xmlns:v="urn:schemas-microsoft-com:vml" xmlns:wp14="http://schemas.microsoft.com/office/word/2010/wordprocessingDrawing" xmlns:wp="http://schemas.openxmlformats.org/drawingml/2006/wordprocessingDrawing" xmlns:w10="urn:schemas-microsoft-com:office:word" xmlns:w="http://schemas.openxmlformats.org/wordprocessingml/2006/main" xmlns:w14="http://schemas.microsoft.com/office/word/2010/wordml" xmlns:w15="http://schemas.microsoft.com/office/word/2012/wordml" xmlns:wpg="http://schemas.microsoft.com/office/word/2010/wordprocessingGroup" xmlns:wpi="http://schemas.microsoft.com/office/word/2010/wordprocessingInk" xmlns:wne="http://schemas.microsoft.com/office/word/2006/wordml" xmlns:wps="http://schemas.microsoft.com/office/word/2010/wordprocessingShape" mc:Ignorable="w14 w15 wp14">
   <w:footnote w:type="separator" w:id="-1">
     <w:p>
       <w:pPr>
@@ -21928,7 +21998,7 @@
 </file>
 
 <file path=word/header1.xml><?xml version="1.0" encoding="utf-8"?>
-<w:hdr xmlns:wpc="http://schemas.microsoft.com/office/word/2010/wordprocessingCanvas" xmlns:mc="http://schemas.openxmlformats.org/markup-compatibility/2006" xmlns:o="urn:schemas-microsoft-com:office:office" xmlns:r="http://schemas.openxmlformats.org/officeDocument/2006/relationships" xmlns:m="http://schemas.openxmlformats.org/officeDocument/2006/math" xmlns:v="urn:schemas-microsoft-com:vml" xmlns:wp14="http://schemas.microsoft.com/office/word/2010/wordprocessingDrawing" xmlns:wp="http://schemas.openxmlformats.org/drawingml/2006/wordprocessingDrawing" xmlns:w10="urn:schemas-microsoft-com:office:word" xmlns:w="http://schemas.openxmlformats.org/wordprocessingml/2006/main" xmlns:w14="http://schemas.microsoft.com/office/word/2010/wordml" xmlns:wpg="http://schemas.microsoft.com/office/word/2010/wordprocessingGroup" xmlns:wpi="http://schemas.microsoft.com/office/word/2010/wordprocessingInk" xmlns:wne="http://schemas.microsoft.com/office/word/2006/wordml" xmlns:wps="http://schemas.microsoft.com/office/word/2010/wordprocessingShape" mc:Ignorable="w14 wp14">
+<w:hdr xmlns:wpc="http://schemas.microsoft.com/office/word/2010/wordprocessingCanvas" xmlns:mc="http://schemas.openxmlformats.org/markup-compatibility/2006" xmlns:o="urn:schemas-microsoft-com:office:office" xmlns:r="http://schemas.openxmlformats.org/officeDocument/2006/relationships" xmlns:m="http://schemas.openxmlformats.org/officeDocument/2006/math" xmlns:v="urn:schemas-microsoft-com:vml" xmlns:wp14="http://schemas.microsoft.com/office/word/2010/wordprocessingDrawing" xmlns:wp="http://schemas.openxmlformats.org/drawingml/2006/wordprocessingDrawing" xmlns:w10="urn:schemas-microsoft-com:office:word" xmlns:w="http://schemas.openxmlformats.org/wordprocessingml/2006/main" xmlns:w14="http://schemas.microsoft.com/office/word/2010/wordml" xmlns:w15="http://schemas.microsoft.com/office/word/2012/wordml" xmlns:wpg="http://schemas.microsoft.com/office/word/2010/wordprocessingGroup" xmlns:wpi="http://schemas.microsoft.com/office/word/2010/wordprocessingInk" xmlns:wne="http://schemas.microsoft.com/office/word/2006/wordml" xmlns:wps="http://schemas.microsoft.com/office/word/2010/wordprocessingShape" mc:Ignorable="w14 w15 wp14">
   <w:p>
     <w:pPr>
       <w:pStyle w:val="Header"/>
@@ -21938,8 +22008,8 @@
 </file>
 
 <file path=word/numbering.xml><?xml version="1.0" encoding="utf-8"?>
-<w:numbering xmlns:wpc="http://schemas.microsoft.com/office/word/2010/wordprocessingCanvas" xmlns:mc="http://schemas.openxmlformats.org/markup-compatibility/2006" xmlns:o="urn:schemas-microsoft-com:office:office" xmlns:r="http://schemas.openxmlformats.org/officeDocument/2006/relationships" xmlns:m="http://schemas.openxmlformats.org/officeDocument/2006/math" xmlns:v="urn:schemas-microsoft-com:vml" xmlns:wp14="http://schemas.microsoft.com/office/word/2010/wordprocessingDrawing" xmlns:wp="http://schemas.openxmlformats.org/drawingml/2006/wordprocessingDrawing" xmlns:w10="urn:schemas-microsoft-com:office:word" xmlns:w="http://schemas.openxmlformats.org/wordprocessingml/2006/main" xmlns:w14="http://schemas.microsoft.com/office/word/2010/wordml" xmlns:wpg="http://schemas.microsoft.com/office/word/2010/wordprocessingGroup" xmlns:wpi="http://schemas.microsoft.com/office/word/2010/wordprocessingInk" xmlns:wne="http://schemas.microsoft.com/office/word/2006/wordml" xmlns:wps="http://schemas.microsoft.com/office/word/2010/wordprocessingShape" mc:Ignorable="w14 wp14">
-  <w:abstractNum w:abstractNumId="0">
+<w:numbering xmlns:wpc="http://schemas.microsoft.com/office/word/2010/wordprocessingCanvas" xmlns:mc="http://schemas.openxmlformats.org/markup-compatibility/2006" xmlns:o="urn:schemas-microsoft-com:office:office" xmlns:r="http://schemas.openxmlformats.org/officeDocument/2006/relationships" xmlns:m="http://schemas.openxmlformats.org/officeDocument/2006/math" xmlns:v="urn:schemas-microsoft-com:vml" xmlns:wp14="http://schemas.microsoft.com/office/word/2010/wordprocessingDrawing" xmlns:wp="http://schemas.openxmlformats.org/drawingml/2006/wordprocessingDrawing" xmlns:w10="urn:schemas-microsoft-com:office:word" xmlns:w="http://schemas.openxmlformats.org/wordprocessingml/2006/main" xmlns:w14="http://schemas.microsoft.com/office/word/2010/wordml" xmlns:w15="http://schemas.microsoft.com/office/word/2012/wordml" xmlns:wpg="http://schemas.microsoft.com/office/word/2010/wordprocessingGroup" xmlns:wpi="http://schemas.microsoft.com/office/word/2010/wordprocessingInk" xmlns:wne="http://schemas.microsoft.com/office/word/2006/wordml" xmlns:wps="http://schemas.microsoft.com/office/word/2010/wordprocessingShape" mc:Ignorable="w14 w15 wp14">
+  <w:abstractNum w:abstractNumId="0" w15:restartNumberingAfterBreak="0">
     <w:nsid w:val="FFFFFF89"/>
     <w:multiLevelType w:val="singleLevel"/>
     <w:tmpl w:val="72848E78"/>
@@ -21960,7 +22030,7 @@
       </w:rPr>
     </w:lvl>
   </w:abstractNum>
-  <w:abstractNum w:abstractNumId="1">
+  <w:abstractNum w:abstractNumId="1" w15:restartNumberingAfterBreak="0">
     <w:nsid w:val="00DF132A"/>
     <w:multiLevelType w:val="hybridMultilevel"/>
     <w:tmpl w:val="4992CDE4"/>
@@ -22049,7 +22119,7 @@
       </w:pPr>
     </w:lvl>
   </w:abstractNum>
-  <w:abstractNum w:abstractNumId="2">
+  <w:abstractNum w:abstractNumId="2" w15:restartNumberingAfterBreak="0">
     <w:nsid w:val="03D118C3"/>
     <w:multiLevelType w:val="hybridMultilevel"/>
     <w:tmpl w:val="271E22E0"/>
@@ -22162,7 +22232,7 @@
       </w:rPr>
     </w:lvl>
   </w:abstractNum>
-  <w:abstractNum w:abstractNumId="3">
+  <w:abstractNum w:abstractNumId="3" w15:restartNumberingAfterBreak="0">
     <w:nsid w:val="076B346C"/>
     <w:multiLevelType w:val="multilevel"/>
     <w:tmpl w:val="241EDAD0"/>
@@ -22251,7 +22321,7 @@
       </w:pPr>
     </w:lvl>
   </w:abstractNum>
-  <w:abstractNum w:abstractNumId="4">
+  <w:abstractNum w:abstractNumId="4" w15:restartNumberingAfterBreak="0">
     <w:nsid w:val="094416F5"/>
     <w:multiLevelType w:val="hybridMultilevel"/>
     <w:tmpl w:val="A29486F8"/>
@@ -22340,7 +22410,7 @@
       </w:pPr>
     </w:lvl>
   </w:abstractNum>
-  <w:abstractNum w:abstractNumId="5">
+  <w:abstractNum w:abstractNumId="5" w15:restartNumberingAfterBreak="0">
     <w:nsid w:val="0B70704D"/>
     <w:multiLevelType w:val="hybridMultilevel"/>
     <w:tmpl w:val="0E2E5218"/>
@@ -22426,7 +22496,7 @@
       </w:pPr>
     </w:lvl>
   </w:abstractNum>
-  <w:abstractNum w:abstractNumId="6">
+  <w:abstractNum w:abstractNumId="6" w15:restartNumberingAfterBreak="0">
     <w:nsid w:val="21DB76DB"/>
     <w:multiLevelType w:val="hybridMultilevel"/>
     <w:tmpl w:val="1C5A2F9C"/>
@@ -22515,7 +22585,7 @@
       </w:pPr>
     </w:lvl>
   </w:abstractNum>
-  <w:abstractNum w:abstractNumId="7">
+  <w:abstractNum w:abstractNumId="7" w15:restartNumberingAfterBreak="0">
     <w:nsid w:val="31F836DE"/>
     <w:multiLevelType w:val="hybridMultilevel"/>
     <w:tmpl w:val="D8D050B0"/>
@@ -22604,7 +22674,7 @@
       </w:pPr>
     </w:lvl>
   </w:abstractNum>
-  <w:abstractNum w:abstractNumId="8">
+  <w:abstractNum w:abstractNumId="8" w15:restartNumberingAfterBreak="0">
     <w:nsid w:val="3BDB0DB5"/>
     <w:multiLevelType w:val="hybridMultilevel"/>
     <w:tmpl w:val="B2A849D2"/>
@@ -22693,7 +22763,7 @@
       </w:pPr>
     </w:lvl>
   </w:abstractNum>
-  <w:abstractNum w:abstractNumId="9">
+  <w:abstractNum w:abstractNumId="9" w15:restartNumberingAfterBreak="0">
     <w:nsid w:val="3CD73D30"/>
     <w:multiLevelType w:val="multilevel"/>
     <w:tmpl w:val="3B06A618"/>
@@ -22808,7 +22878,7 @@
       </w:rPr>
     </w:lvl>
   </w:abstractNum>
-  <w:abstractNum w:abstractNumId="10">
+  <w:abstractNum w:abstractNumId="10" w15:restartNumberingAfterBreak="0">
     <w:nsid w:val="3E3A6FB2"/>
     <w:multiLevelType w:val="hybridMultilevel"/>
     <w:tmpl w:val="AED0DA88"/>
@@ -22921,7 +22991,7 @@
       </w:rPr>
     </w:lvl>
   </w:abstractNum>
-  <w:abstractNum w:abstractNumId="11">
+  <w:abstractNum w:abstractNumId="11" w15:restartNumberingAfterBreak="0">
     <w:nsid w:val="4EFF4E1B"/>
     <w:multiLevelType w:val="hybridMultilevel"/>
     <w:tmpl w:val="6A7EF38A"/>
@@ -23007,7 +23077,7 @@
       </w:pPr>
     </w:lvl>
   </w:abstractNum>
-  <w:abstractNum w:abstractNumId="12">
+  <w:abstractNum w:abstractNumId="12" w15:restartNumberingAfterBreak="0">
     <w:nsid w:val="50562983"/>
     <w:multiLevelType w:val="hybridMultilevel"/>
     <w:tmpl w:val="5EA40D5E"/>
@@ -23093,7 +23163,7 @@
       </w:pPr>
     </w:lvl>
   </w:abstractNum>
-  <w:abstractNum w:abstractNumId="13">
+  <w:abstractNum w:abstractNumId="13" w15:restartNumberingAfterBreak="0">
     <w:nsid w:val="58AE5435"/>
     <w:multiLevelType w:val="multilevel"/>
     <w:tmpl w:val="0E2E5218"/>
@@ -23179,7 +23249,7 @@
       </w:pPr>
     </w:lvl>
   </w:abstractNum>
-  <w:abstractNum w:abstractNumId="14">
+  <w:abstractNum w:abstractNumId="14" w15:restartNumberingAfterBreak="0">
     <w:nsid w:val="58FD1B00"/>
     <w:multiLevelType w:val="hybridMultilevel"/>
     <w:tmpl w:val="0C545DDA"/>
@@ -23265,7 +23335,7 @@
       </w:pPr>
     </w:lvl>
   </w:abstractNum>
-  <w:abstractNum w:abstractNumId="15">
+  <w:abstractNum w:abstractNumId="15" w15:restartNumberingAfterBreak="0">
     <w:nsid w:val="594E4EB3"/>
     <w:multiLevelType w:val="hybridMultilevel"/>
     <w:tmpl w:val="2C4815A6"/>
@@ -23378,7 +23448,7 @@
       </w:rPr>
     </w:lvl>
   </w:abstractNum>
-  <w:abstractNum w:abstractNumId="16">
+  <w:abstractNum w:abstractNumId="16" w15:restartNumberingAfterBreak="0">
     <w:nsid w:val="61CE72A0"/>
     <w:multiLevelType w:val="multilevel"/>
     <w:tmpl w:val="132A952A"/>
@@ -23526,7 +23596,7 @@
       </w:rPr>
     </w:lvl>
   </w:abstractNum>
-  <w:abstractNum w:abstractNumId="17">
+  <w:abstractNum w:abstractNumId="17" w15:restartNumberingAfterBreak="0">
     <w:nsid w:val="62EE07A4"/>
     <w:multiLevelType w:val="multilevel"/>
     <w:tmpl w:val="A9162A28"/>
@@ -23615,7 +23685,7 @@
       </w:pPr>
     </w:lvl>
   </w:abstractNum>
-  <w:abstractNum w:abstractNumId="18">
+  <w:abstractNum w:abstractNumId="18" w15:restartNumberingAfterBreak="0">
     <w:nsid w:val="632E2B95"/>
     <w:multiLevelType w:val="hybridMultilevel"/>
     <w:tmpl w:val="649C4A6A"/>
@@ -23704,7 +23774,7 @@
       </w:pPr>
     </w:lvl>
   </w:abstractNum>
-  <w:abstractNum w:abstractNumId="19">
+  <w:abstractNum w:abstractNumId="19" w15:restartNumberingAfterBreak="0">
     <w:nsid w:val="661A4A95"/>
     <w:multiLevelType w:val="multilevel"/>
     <w:tmpl w:val="73AE6518"/>
@@ -23793,7 +23863,7 @@
       </w:pPr>
     </w:lvl>
   </w:abstractNum>
-  <w:abstractNum w:abstractNumId="20">
+  <w:abstractNum w:abstractNumId="20" w15:restartNumberingAfterBreak="0">
     <w:nsid w:val="6C4B448D"/>
     <w:multiLevelType w:val="hybridMultilevel"/>
     <w:tmpl w:val="0B62FC06"/>
@@ -23879,7 +23949,7 @@
       </w:pPr>
     </w:lvl>
   </w:abstractNum>
-  <w:abstractNum w:abstractNumId="21">
+  <w:abstractNum w:abstractNumId="21" w15:restartNumberingAfterBreak="0">
     <w:nsid w:val="6E96304F"/>
     <w:multiLevelType w:val="hybridMultilevel"/>
     <w:tmpl w:val="1FFE96D0"/>
@@ -23968,7 +24038,7 @@
       </w:pPr>
     </w:lvl>
   </w:abstractNum>
-  <w:abstractNum w:abstractNumId="22">
+  <w:abstractNum w:abstractNumId="22" w15:restartNumberingAfterBreak="0">
     <w:nsid w:val="6EBB4F28"/>
     <w:multiLevelType w:val="hybridMultilevel"/>
     <w:tmpl w:val="F1A61182"/>
@@ -24081,7 +24151,7 @@
       </w:rPr>
     </w:lvl>
   </w:abstractNum>
-  <w:abstractNum w:abstractNumId="23">
+  <w:abstractNum w:abstractNumId="23" w15:restartNumberingAfterBreak="0">
     <w:nsid w:val="70886F39"/>
     <w:multiLevelType w:val="hybridMultilevel"/>
     <w:tmpl w:val="A9162A28"/>
@@ -24170,7 +24240,7 @@
       </w:pPr>
     </w:lvl>
   </w:abstractNum>
-  <w:abstractNum w:abstractNumId="24">
+  <w:abstractNum w:abstractNumId="24" w15:restartNumberingAfterBreak="0">
     <w:nsid w:val="73E3289A"/>
     <w:multiLevelType w:val="multilevel"/>
     <w:tmpl w:val="383EEF0C"/>
@@ -24256,7 +24326,7 @@
       </w:pPr>
     </w:lvl>
   </w:abstractNum>
-  <w:abstractNum w:abstractNumId="25">
+  <w:abstractNum w:abstractNumId="25" w15:restartNumberingAfterBreak="0">
     <w:nsid w:val="74B2329D"/>
     <w:multiLevelType w:val="hybridMultilevel"/>
     <w:tmpl w:val="DDDAA572"/>
@@ -24369,7 +24439,7 @@
       </w:rPr>
     </w:lvl>
   </w:abstractNum>
-  <w:abstractNum w:abstractNumId="26">
+  <w:abstractNum w:abstractNumId="26" w15:restartNumberingAfterBreak="0">
     <w:nsid w:val="76264ED8"/>
     <w:multiLevelType w:val="hybridMultilevel"/>
     <w:tmpl w:val="CF64E658"/>
@@ -24482,7 +24552,7 @@
       </w:rPr>
     </w:lvl>
   </w:abstractNum>
-  <w:abstractNum w:abstractNumId="27">
+  <w:abstractNum w:abstractNumId="27" w15:restartNumberingAfterBreak="0">
     <w:nsid w:val="7B9F5B3C"/>
     <w:multiLevelType w:val="hybridMultilevel"/>
     <w:tmpl w:val="BDAC0ADA"/>
@@ -24659,7 +24729,7 @@
 </file>
 
 <file path=word/styles.xml><?xml version="1.0" encoding="utf-8"?>
-<w:styles xmlns:mc="http://schemas.openxmlformats.org/markup-compatibility/2006" xmlns:r="http://schemas.openxmlformats.org/officeDocument/2006/relationships" xmlns:w="http://schemas.openxmlformats.org/wordprocessingml/2006/main" xmlns:w14="http://schemas.microsoft.com/office/word/2010/wordml" mc:Ignorable="w14">
+<w:styles xmlns:mc="http://schemas.openxmlformats.org/markup-compatibility/2006" xmlns:r="http://schemas.openxmlformats.org/officeDocument/2006/relationships" xmlns:w="http://schemas.openxmlformats.org/wordprocessingml/2006/main" xmlns:w14="http://schemas.microsoft.com/office/word/2010/wordml" xmlns:w15="http://schemas.microsoft.com/office/word/2012/wordml" mc:Ignorable="w14 w15">
   <w:docDefaults>
     <w:rPrDefault>
       <w:rPr>
@@ -24675,179 +24745,378 @@
       </w:pPr>
     </w:pPrDefault>
   </w:docDefaults>
-  <w:latentStyles w:defLockedState="0" w:defUIPriority="99" w:defSemiHidden="1" w:defUnhideWhenUsed="1" w:defQFormat="0" w:count="267">
-    <w:lsdException w:name="Normal" w:semiHidden="0" w:uiPriority="0" w:unhideWhenUsed="0" w:qFormat="1"/>
-    <w:lsdException w:name="heading 1" w:semiHidden="0" w:uiPriority="0" w:unhideWhenUsed="0" w:qFormat="1"/>
-    <w:lsdException w:name="heading 2" w:uiPriority="0" w:qFormat="1"/>
-    <w:lsdException w:name="heading 3" w:uiPriority="0" w:qFormat="1"/>
-    <w:lsdException w:name="heading 4" w:uiPriority="0" w:qFormat="1"/>
-    <w:lsdException w:name="heading 5" w:uiPriority="0" w:qFormat="1"/>
-    <w:lsdException w:name="heading 6" w:uiPriority="0" w:qFormat="1"/>
-    <w:lsdException w:name="heading 7" w:uiPriority="0" w:qFormat="1"/>
-    <w:lsdException w:name="heading 8" w:uiPriority="0" w:qFormat="1"/>
-    <w:lsdException w:name="heading 9" w:uiPriority="0" w:qFormat="1"/>
-    <w:lsdException w:name="index 1" w:uiPriority="0"/>
-    <w:lsdException w:name="index 2" w:uiPriority="0"/>
-    <w:lsdException w:name="index 3" w:uiPriority="0"/>
-    <w:lsdException w:name="index 4" w:uiPriority="0"/>
-    <w:lsdException w:name="index 5" w:uiPriority="0"/>
-    <w:lsdException w:name="index 6" w:uiPriority="0"/>
-    <w:lsdException w:name="index 7" w:uiPriority="0"/>
-    <w:lsdException w:name="index 8" w:uiPriority="0"/>
-    <w:lsdException w:name="index 9" w:uiPriority="0"/>
-    <w:lsdException w:name="toc 1" w:uiPriority="39"/>
-    <w:lsdException w:name="toc 2" w:uiPriority="39"/>
-    <w:lsdException w:name="toc 3" w:uiPriority="39"/>
-    <w:lsdException w:name="toc 4" w:uiPriority="0"/>
-    <w:lsdException w:name="toc 5" w:uiPriority="0"/>
-    <w:lsdException w:name="toc 6" w:uiPriority="0"/>
-    <w:lsdException w:name="toc 7" w:uiPriority="0"/>
-    <w:lsdException w:name="toc 8" w:uiPriority="0"/>
-    <w:lsdException w:name="toc 9" w:uiPriority="0"/>
-    <w:lsdException w:name="footnote text" w:uiPriority="0"/>
-    <w:lsdException w:name="annotation text" w:uiPriority="0"/>
-    <w:lsdException w:name="header" w:uiPriority="0"/>
-    <w:lsdException w:name="index heading" w:uiPriority="0"/>
-    <w:lsdException w:name="caption" w:uiPriority="0" w:qFormat="1"/>
-    <w:lsdException w:name="footnote reference" w:uiPriority="0"/>
-    <w:lsdException w:name="annotation reference" w:uiPriority="0"/>
-    <w:lsdException w:name="line number" w:uiPriority="0"/>
-    <w:lsdException w:name="endnote reference" w:uiPriority="0"/>
-    <w:lsdException w:name="endnote text" w:uiPriority="0"/>
-    <w:lsdException w:name="table of authorities" w:uiPriority="0"/>
-    <w:lsdException w:name="macro" w:uiPriority="0"/>
-    <w:lsdException w:name="toa heading" w:uiPriority="0"/>
-    <w:lsdException w:name="List Bullet" w:uiPriority="0"/>
-    <w:lsdException w:name="Title" w:semiHidden="0" w:uiPriority="0" w:unhideWhenUsed="0" w:qFormat="1"/>
-    <w:lsdException w:name="Default Paragraph Font" w:uiPriority="1"/>
-    <w:lsdException w:name="Body Text" w:uiPriority="0" w:qFormat="1"/>
-    <w:lsdException w:name="Body Text Indent" w:uiPriority="0"/>
-    <w:lsdException w:name="Subtitle" w:semiHidden="0" w:uiPriority="11" w:unhideWhenUsed="0" w:qFormat="1"/>
-    <w:lsdException w:name="Body Text First Indent" w:uiPriority="0"/>
-    <w:lsdException w:name="Body Text First Indent 2" w:uiPriority="0"/>
-    <w:lsdException w:name="Body Text Indent 2" w:uiPriority="0"/>
-    <w:lsdException w:name="Body Text Indent 3" w:uiPriority="0"/>
-    <w:lsdException w:name="FollowedHyperlink" w:uiPriority="0"/>
-    <w:lsdException w:name="Strong" w:semiHidden="0" w:uiPriority="22" w:unhideWhenUsed="0" w:qFormat="1"/>
-    <w:lsdException w:name="Emphasis" w:semiHidden="0" w:uiPriority="20" w:unhideWhenUsed="0" w:qFormat="1"/>
-    <w:lsdException w:name="Document Map" w:uiPriority="0"/>
-    <w:lsdException w:name="Plain Text" w:uiPriority="0"/>
-    <w:lsdException w:name="HTML Top of Form" w:uiPriority="0"/>
-    <w:lsdException w:name="HTML Bottom of Form" w:uiPriority="0"/>
-    <w:lsdException w:name="annotation subject" w:uiPriority="0"/>
-    <w:lsdException w:name="Balloon Text" w:uiPriority="0"/>
-    <w:lsdException w:name="Table Grid" w:semiHidden="0" w:uiPriority="59" w:unhideWhenUsed="0"/>
-    <w:lsdException w:name="Placeholder Text" w:unhideWhenUsed="0"/>
-    <w:lsdException w:name="No Spacing" w:semiHidden="0" w:uiPriority="1" w:unhideWhenUsed="0" w:qFormat="1"/>
-    <w:lsdException w:name="Light Shading" w:semiHidden="0" w:uiPriority="60" w:unhideWhenUsed="0"/>
-    <w:lsdException w:name="Light List" w:semiHidden="0" w:uiPriority="61" w:unhideWhenUsed="0"/>
-    <w:lsdException w:name="Light Grid" w:semiHidden="0" w:uiPriority="62" w:unhideWhenUsed="0"/>
-    <w:lsdException w:name="Medium Shading 1" w:semiHidden="0" w:uiPriority="63" w:unhideWhenUsed="0"/>
-    <w:lsdException w:name="Medium Shading 2" w:semiHidden="0" w:uiPriority="64" w:unhideWhenUsed="0"/>
-    <w:lsdException w:name="Medium List 1" w:semiHidden="0" w:uiPriority="65" w:unhideWhenUsed="0"/>
-    <w:lsdException w:name="Medium List 2" w:semiHidden="0" w:uiPriority="66" w:unhideWhenUsed="0"/>
-    <w:lsdException w:name="Medium Grid 1" w:semiHidden="0" w:uiPriority="67" w:unhideWhenUsed="0"/>
-    <w:lsdException w:name="Medium Grid 2" w:semiHidden="0" w:uiPriority="68" w:unhideWhenUsed="0"/>
-    <w:lsdException w:name="Medium Grid 3" w:semiHidden="0" w:uiPriority="69" w:unhideWhenUsed="0"/>
-    <w:lsdException w:name="Dark List" w:semiHidden="0" w:uiPriority="70" w:unhideWhenUsed="0"/>
-    <w:lsdException w:name="Colorful Shading" w:semiHidden="0" w:uiPriority="71" w:unhideWhenUsed="0"/>
-    <w:lsdException w:name="Colorful List" w:semiHidden="0" w:uiPriority="72" w:unhideWhenUsed="0"/>
-    <w:lsdException w:name="Colorful Grid" w:semiHidden="0" w:uiPriority="73" w:unhideWhenUsed="0"/>
-    <w:lsdException w:name="Light Shading Accent 1" w:semiHidden="0" w:uiPriority="60" w:unhideWhenUsed="0"/>
-    <w:lsdException w:name="Light List Accent 1" w:semiHidden="0" w:uiPriority="61" w:unhideWhenUsed="0"/>
-    <w:lsdException w:name="Light Grid Accent 1" w:semiHidden="0" w:uiPriority="62" w:unhideWhenUsed="0"/>
-    <w:lsdException w:name="Medium Shading 1 Accent 1" w:semiHidden="0" w:uiPriority="63" w:unhideWhenUsed="0"/>
-    <w:lsdException w:name="Medium Shading 2 Accent 1" w:semiHidden="0" w:uiPriority="64" w:unhideWhenUsed="0"/>
-    <w:lsdException w:name="Medium List 1 Accent 1" w:semiHidden="0" w:uiPriority="65" w:unhideWhenUsed="0"/>
-    <w:lsdException w:name="Revision" w:unhideWhenUsed="0"/>
-    <w:lsdException w:name="List Paragraph" w:semiHidden="0" w:uiPriority="34" w:unhideWhenUsed="0" w:qFormat="1"/>
-    <w:lsdException w:name="Quote" w:semiHidden="0" w:uiPriority="29" w:unhideWhenUsed="0" w:qFormat="1"/>
-    <w:lsdException w:name="Intense Quote" w:semiHidden="0" w:uiPriority="30" w:unhideWhenUsed="0" w:qFormat="1"/>
-    <w:lsdException w:name="Medium List 2 Accent 1" w:semiHidden="0" w:uiPriority="66" w:unhideWhenUsed="0"/>
-    <w:lsdException w:name="Medium Grid 1 Accent 1" w:semiHidden="0" w:uiPriority="67" w:unhideWhenUsed="0"/>
-    <w:lsdException w:name="Medium Grid 2 Accent 1" w:semiHidden="0" w:uiPriority="68" w:unhideWhenUsed="0"/>
-    <w:lsdException w:name="Medium Grid 3 Accent 1" w:semiHidden="0" w:uiPriority="69" w:unhideWhenUsed="0"/>
-    <w:lsdException w:name="Dark List Accent 1" w:semiHidden="0" w:uiPriority="70" w:unhideWhenUsed="0"/>
-    <w:lsdException w:name="Colorful Shading Accent 1" w:semiHidden="0" w:uiPriority="71" w:unhideWhenUsed="0"/>
-    <w:lsdException w:name="Colorful List Accent 1" w:semiHidden="0" w:uiPriority="72" w:unhideWhenUsed="0"/>
-    <w:lsdException w:name="Colorful Grid Accent 1" w:semiHidden="0" w:uiPriority="73" w:unhideWhenUsed="0"/>
-    <w:lsdException w:name="Light Shading Accent 2" w:semiHidden="0" w:uiPriority="60" w:unhideWhenUsed="0"/>
-    <w:lsdException w:name="Light List Accent 2" w:semiHidden="0" w:uiPriority="61" w:unhideWhenUsed="0"/>
-    <w:lsdException w:name="Light Grid Accent 2" w:semiHidden="0" w:uiPriority="62" w:unhideWhenUsed="0"/>
-    <w:lsdException w:name="Medium Shading 1 Accent 2" w:semiHidden="0" w:uiPriority="63" w:unhideWhenUsed="0"/>
-    <w:lsdException w:name="Medium Shading 2 Accent 2" w:semiHidden="0" w:uiPriority="64" w:unhideWhenUsed="0"/>
-    <w:lsdException w:name="Medium List 1 Accent 2" w:semiHidden="0" w:uiPriority="65" w:unhideWhenUsed="0"/>
-    <w:lsdException w:name="Medium List 2 Accent 2" w:semiHidden="0" w:uiPriority="66" w:unhideWhenUsed="0"/>
-    <w:lsdException w:name="Medium Grid 1 Accent 2" w:semiHidden="0" w:uiPriority="67" w:unhideWhenUsed="0"/>
-    <w:lsdException w:name="Medium Grid 2 Accent 2" w:semiHidden="0" w:uiPriority="68" w:unhideWhenUsed="0"/>
-    <w:lsdException w:name="Medium Grid 3 Accent 2" w:semiHidden="0" w:uiPriority="69" w:unhideWhenUsed="0"/>
-    <w:lsdException w:name="Dark List Accent 2" w:semiHidden="0" w:uiPriority="70" w:unhideWhenUsed="0"/>
-    <w:lsdException w:name="Colorful Shading Accent 2" w:semiHidden="0" w:uiPriority="71" w:unhideWhenUsed="0"/>
-    <w:lsdException w:name="Colorful List Accent 2" w:semiHidden="0" w:uiPriority="72" w:unhideWhenUsed="0"/>
-    <w:lsdException w:name="Colorful Grid Accent 2" w:semiHidden="0" w:uiPriority="73" w:unhideWhenUsed="0"/>
-    <w:lsdException w:name="Light Shading Accent 3" w:semiHidden="0" w:uiPriority="60" w:unhideWhenUsed="0"/>
-    <w:lsdException w:name="Light List Accent 3" w:semiHidden="0" w:uiPriority="61" w:unhideWhenUsed="0"/>
-    <w:lsdException w:name="Light Grid Accent 3" w:semiHidden="0" w:uiPriority="62" w:unhideWhenUsed="0"/>
-    <w:lsdException w:name="Medium Shading 1 Accent 3" w:semiHidden="0" w:uiPriority="63" w:unhideWhenUsed="0"/>
-    <w:lsdException w:name="Medium Shading 2 Accent 3" w:semiHidden="0" w:uiPriority="64" w:unhideWhenUsed="0"/>
-    <w:lsdException w:name="Medium List 1 Accent 3" w:semiHidden="0" w:uiPriority="65" w:unhideWhenUsed="0"/>
-    <w:lsdException w:name="Medium List 2 Accent 3" w:semiHidden="0" w:uiPriority="66" w:unhideWhenUsed="0"/>
-    <w:lsdException w:name="Medium Grid 1 Accent 3" w:semiHidden="0" w:uiPriority="67" w:unhideWhenUsed="0"/>
-    <w:lsdException w:name="Medium Grid 2 Accent 3" w:semiHidden="0" w:uiPriority="68" w:unhideWhenUsed="0"/>
-    <w:lsdException w:name="Medium Grid 3 Accent 3" w:semiHidden="0" w:uiPriority="69" w:unhideWhenUsed="0"/>
-    <w:lsdException w:name="Dark List Accent 3" w:semiHidden="0" w:uiPriority="70" w:unhideWhenUsed="0"/>
-    <w:lsdException w:name="Colorful Shading Accent 3" w:semiHidden="0" w:uiPriority="71" w:unhideWhenUsed="0"/>
-    <w:lsdException w:name="Colorful List Accent 3" w:semiHidden="0" w:uiPriority="72" w:unhideWhenUsed="0"/>
-    <w:lsdException w:name="Colorful Grid Accent 3" w:semiHidden="0" w:uiPriority="73" w:unhideWhenUsed="0"/>
-    <w:lsdException w:name="Light Shading Accent 4" w:semiHidden="0" w:uiPriority="60" w:unhideWhenUsed="0"/>
-    <w:lsdException w:name="Light List Accent 4" w:semiHidden="0" w:uiPriority="61" w:unhideWhenUsed="0"/>
-    <w:lsdException w:name="Light Grid Accent 4" w:semiHidden="0" w:uiPriority="62" w:unhideWhenUsed="0"/>
-    <w:lsdException w:name="Medium Shading 1 Accent 4" w:semiHidden="0" w:uiPriority="63" w:unhideWhenUsed="0"/>
-    <w:lsdException w:name="Medium Shading 2 Accent 4" w:semiHidden="0" w:uiPriority="64" w:unhideWhenUsed="0"/>
-    <w:lsdException w:name="Medium List 1 Accent 4" w:semiHidden="0" w:uiPriority="65" w:unhideWhenUsed="0"/>
-    <w:lsdException w:name="Medium List 2 Accent 4" w:semiHidden="0" w:uiPriority="66" w:unhideWhenUsed="0"/>
-    <w:lsdException w:name="Medium Grid 1 Accent 4" w:semiHidden="0" w:uiPriority="67" w:unhideWhenUsed="0"/>
-    <w:lsdException w:name="Medium Grid 2 Accent 4" w:semiHidden="0" w:uiPriority="68" w:unhideWhenUsed="0"/>
-    <w:lsdException w:name="Medium Grid 3 Accent 4" w:semiHidden="0" w:uiPriority="69" w:unhideWhenUsed="0"/>
-    <w:lsdException w:name="Dark List Accent 4" w:semiHidden="0" w:uiPriority="70" w:unhideWhenUsed="0"/>
-    <w:lsdException w:name="Colorful Shading Accent 4" w:semiHidden="0" w:uiPriority="71" w:unhideWhenUsed="0"/>
-    <w:lsdException w:name="Colorful List Accent 4" w:semiHidden="0" w:uiPriority="72" w:unhideWhenUsed="0"/>
-    <w:lsdException w:name="Colorful Grid Accent 4" w:semiHidden="0" w:uiPriority="73" w:unhideWhenUsed="0"/>
-    <w:lsdException w:name="Light Shading Accent 5" w:semiHidden="0" w:uiPriority="60" w:unhideWhenUsed="0"/>
-    <w:lsdException w:name="Light List Accent 5" w:semiHidden="0" w:uiPriority="61" w:unhideWhenUsed="0"/>
-    <w:lsdException w:name="Light Grid Accent 5" w:semiHidden="0" w:uiPriority="62" w:unhideWhenUsed="0"/>
-    <w:lsdException w:name="Medium Shading 1 Accent 5" w:semiHidden="0" w:uiPriority="63" w:unhideWhenUsed="0"/>
-    <w:lsdException w:name="Medium Shading 2 Accent 5" w:semiHidden="0" w:uiPriority="64" w:unhideWhenUsed="0"/>
-    <w:lsdException w:name="Medium List 1 Accent 5" w:semiHidden="0" w:uiPriority="65" w:unhideWhenUsed="0"/>
-    <w:lsdException w:name="Medium List 2 Accent 5" w:semiHidden="0" w:uiPriority="66" w:unhideWhenUsed="0"/>
-    <w:lsdException w:name="Medium Grid 1 Accent 5" w:semiHidden="0" w:uiPriority="67" w:unhideWhenUsed="0"/>
-    <w:lsdException w:name="Medium Grid 2 Accent 5" w:semiHidden="0" w:uiPriority="68" w:unhideWhenUsed="0"/>
-    <w:lsdException w:name="Medium Grid 3 Accent 5" w:semiHidden="0" w:uiPriority="69" w:unhideWhenUsed="0"/>
-    <w:lsdException w:name="Dark List Accent 5" w:semiHidden="0" w:uiPriority="70" w:unhideWhenUsed="0"/>
-    <w:lsdException w:name="Colorful Shading Accent 5" w:semiHidden="0" w:uiPriority="71" w:unhideWhenUsed="0"/>
-    <w:lsdException w:name="Colorful List Accent 5" w:semiHidden="0" w:uiPriority="72" w:unhideWhenUsed="0"/>
-    <w:lsdException w:name="Colorful Grid Accent 5" w:semiHidden="0" w:uiPriority="73" w:unhideWhenUsed="0"/>
-    <w:lsdException w:name="Light Shading Accent 6" w:semiHidden="0" w:uiPriority="60" w:unhideWhenUsed="0"/>
-    <w:lsdException w:name="Light List Accent 6" w:semiHidden="0" w:uiPriority="61" w:unhideWhenUsed="0"/>
-    <w:lsdException w:name="Light Grid Accent 6" w:semiHidden="0" w:uiPriority="62" w:unhideWhenUsed="0"/>
-    <w:lsdException w:name="Medium Shading 1 Accent 6" w:semiHidden="0" w:uiPriority="63" w:unhideWhenUsed="0"/>
-    <w:lsdException w:name="Medium Shading 2 Accent 6" w:semiHidden="0" w:uiPriority="64" w:unhideWhenUsed="0"/>
-    <w:lsdException w:name="Medium List 1 Accent 6" w:semiHidden="0" w:uiPriority="65" w:unhideWhenUsed="0"/>
-    <w:lsdException w:name="Medium List 2 Accent 6" w:semiHidden="0" w:uiPriority="66" w:unhideWhenUsed="0"/>
-    <w:lsdException w:name="Medium Grid 1 Accent 6" w:semiHidden="0" w:uiPriority="67" w:unhideWhenUsed="0"/>
-    <w:lsdException w:name="Medium Grid 2 Accent 6" w:semiHidden="0" w:uiPriority="68" w:unhideWhenUsed="0"/>
-    <w:lsdException w:name="Medium Grid 3 Accent 6" w:semiHidden="0" w:uiPriority="69" w:unhideWhenUsed="0"/>
-    <w:lsdException w:name="Dark List Accent 6" w:semiHidden="0" w:uiPriority="70" w:unhideWhenUsed="0"/>
-    <w:lsdException w:name="Colorful Shading Accent 6" w:semiHidden="0" w:uiPriority="71" w:unhideWhenUsed="0"/>
-    <w:lsdException w:name="Colorful List Accent 6" w:semiHidden="0" w:uiPriority="72" w:unhideWhenUsed="0"/>
-    <w:lsdException w:name="Colorful Grid Accent 6" w:semiHidden="0" w:uiPriority="73" w:unhideWhenUsed="0"/>
-    <w:lsdException w:name="Subtle Emphasis" w:semiHidden="0" w:uiPriority="19" w:unhideWhenUsed="0" w:qFormat="1"/>
-    <w:lsdException w:name="Intense Emphasis" w:semiHidden="0" w:uiPriority="21" w:unhideWhenUsed="0" w:qFormat="1"/>
-    <w:lsdException w:name="Subtle Reference" w:semiHidden="0" w:uiPriority="31" w:unhideWhenUsed="0" w:qFormat="1"/>
-    <w:lsdException w:name="Intense Reference" w:semiHidden="0" w:uiPriority="32" w:unhideWhenUsed="0" w:qFormat="1"/>
-    <w:lsdException w:name="Book Title" w:semiHidden="0" w:uiPriority="33" w:unhideWhenUsed="0" w:qFormat="1"/>
-    <w:lsdException w:name="Bibliography" w:uiPriority="37"/>
-    <w:lsdException w:name="TOC Heading" w:uiPriority="39" w:qFormat="1"/>
+  <w:latentStyles w:defLockedState="0" w:defUIPriority="99" w:defSemiHidden="0" w:defUnhideWhenUsed="0" w:defQFormat="0" w:count="371">
+    <w:lsdException w:name="Normal" w:uiPriority="0" w:qFormat="1"/>
+    <w:lsdException w:name="heading 1" w:uiPriority="0" w:qFormat="1"/>
+    <w:lsdException w:name="heading 2" w:semiHidden="1" w:uiPriority="0" w:unhideWhenUsed="1" w:qFormat="1"/>
+    <w:lsdException w:name="heading 3" w:semiHidden="1" w:uiPriority="0" w:unhideWhenUsed="1" w:qFormat="1"/>
+    <w:lsdException w:name="heading 4" w:semiHidden="1" w:uiPriority="0" w:unhideWhenUsed="1" w:qFormat="1"/>
+    <w:lsdException w:name="heading 5" w:semiHidden="1" w:uiPriority="0" w:unhideWhenUsed="1" w:qFormat="1"/>
+    <w:lsdException w:name="heading 6" w:semiHidden="1" w:uiPriority="0" w:unhideWhenUsed="1" w:qFormat="1"/>
+    <w:lsdException w:name="heading 7" w:semiHidden="1" w:uiPriority="0" w:unhideWhenUsed="1" w:qFormat="1"/>
+    <w:lsdException w:name="heading 8" w:semiHidden="1" w:uiPriority="0" w:unhideWhenUsed="1" w:qFormat="1"/>
+    <w:lsdException w:name="heading 9" w:semiHidden="1" w:uiPriority="0" w:unhideWhenUsed="1" w:qFormat="1"/>
+    <w:lsdException w:name="index 1" w:semiHidden="1" w:uiPriority="0" w:unhideWhenUsed="1"/>
+    <w:lsdException w:name="index 2" w:semiHidden="1" w:uiPriority="0" w:unhideWhenUsed="1"/>
+    <w:lsdException w:name="index 3" w:semiHidden="1" w:uiPriority="0" w:unhideWhenUsed="1"/>
+    <w:lsdException w:name="index 4" w:semiHidden="1" w:uiPriority="0" w:unhideWhenUsed="1"/>
+    <w:lsdException w:name="index 5" w:semiHidden="1" w:uiPriority="0" w:unhideWhenUsed="1"/>
+    <w:lsdException w:name="index 6" w:semiHidden="1" w:uiPriority="0" w:unhideWhenUsed="1"/>
+    <w:lsdException w:name="index 7" w:semiHidden="1" w:uiPriority="0" w:unhideWhenUsed="1"/>
+    <w:lsdException w:name="index 8" w:semiHidden="1" w:uiPriority="0" w:unhideWhenUsed="1"/>
+    <w:lsdException w:name="index 9" w:semiHidden="1" w:uiPriority="0" w:unhideWhenUsed="1"/>
+    <w:lsdException w:name="toc 1" w:semiHidden="1" w:uiPriority="39" w:unhideWhenUsed="1"/>
+    <w:lsdException w:name="toc 2" w:semiHidden="1" w:uiPriority="39" w:unhideWhenUsed="1"/>
+    <w:lsdException w:name="toc 3" w:semiHidden="1" w:uiPriority="39" w:unhideWhenUsed="1"/>
+    <w:lsdException w:name="toc 4" w:semiHidden="1" w:uiPriority="0" w:unhideWhenUsed="1"/>
+    <w:lsdException w:name="toc 5" w:semiHidden="1" w:uiPriority="0" w:unhideWhenUsed="1"/>
+    <w:lsdException w:name="toc 6" w:semiHidden="1" w:uiPriority="0" w:unhideWhenUsed="1"/>
+    <w:lsdException w:name="toc 7" w:semiHidden="1" w:uiPriority="0" w:unhideWhenUsed="1"/>
+    <w:lsdException w:name="toc 8" w:semiHidden="1" w:uiPriority="0" w:unhideWhenUsed="1"/>
+    <w:lsdException w:name="toc 9" w:semiHidden="1" w:uiPriority="0" w:unhideWhenUsed="1"/>
+    <w:lsdException w:name="Normal Indent" w:semiHidden="1" w:unhideWhenUsed="1"/>
+    <w:lsdException w:name="footnote text" w:semiHidden="1" w:uiPriority="0" w:unhideWhenUsed="1"/>
+    <w:lsdException w:name="annotation text" w:semiHidden="1" w:uiPriority="0" w:unhideWhenUsed="1"/>
+    <w:lsdException w:name="header" w:semiHidden="1" w:uiPriority="0" w:unhideWhenUsed="1"/>
+    <w:lsdException w:name="footer" w:semiHidden="1" w:unhideWhenUsed="1"/>
+    <w:lsdException w:name="index heading" w:semiHidden="1" w:uiPriority="0" w:unhideWhenUsed="1"/>
+    <w:lsdException w:name="caption" w:semiHidden="1" w:uiPriority="0" w:unhideWhenUsed="1" w:qFormat="1"/>
+    <w:lsdException w:name="table of figures" w:semiHidden="1" w:unhideWhenUsed="1"/>
+    <w:lsdException w:name="envelope address" w:semiHidden="1" w:unhideWhenUsed="1"/>
+    <w:lsdException w:name="envelope return" w:semiHidden="1" w:unhideWhenUsed="1"/>
+    <w:lsdException w:name="footnote reference" w:semiHidden="1" w:uiPriority="0" w:unhideWhenUsed="1"/>
+    <w:lsdException w:name="annotation reference" w:semiHidden="1" w:uiPriority="0" w:unhideWhenUsed="1"/>
+    <w:lsdException w:name="line number" w:semiHidden="1" w:uiPriority="0" w:unhideWhenUsed="1"/>
+    <w:lsdException w:name="page number" w:semiHidden="1" w:unhideWhenUsed="1"/>
+    <w:lsdException w:name="endnote reference" w:semiHidden="1" w:uiPriority="0" w:unhideWhenUsed="1"/>
+    <w:lsdException w:name="endnote text" w:semiHidden="1" w:uiPriority="0" w:unhideWhenUsed="1"/>
+    <w:lsdException w:name="table of authorities" w:semiHidden="1" w:uiPriority="0" w:unhideWhenUsed="1"/>
+    <w:lsdException w:name="macro" w:semiHidden="1" w:uiPriority="0" w:unhideWhenUsed="1"/>
+    <w:lsdException w:name="toa heading" w:semiHidden="1" w:uiPriority="0" w:unhideWhenUsed="1"/>
+    <w:lsdException w:name="List" w:semiHidden="1" w:unhideWhenUsed="1"/>
+    <w:lsdException w:name="List Bullet" w:semiHidden="1" w:uiPriority="0" w:unhideWhenUsed="1"/>
+    <w:lsdException w:name="List Number" w:semiHidden="1" w:unhideWhenUsed="1"/>
+    <w:lsdException w:name="List 2" w:semiHidden="1" w:unhideWhenUsed="1"/>
+    <w:lsdException w:name="List 3" w:semiHidden="1" w:unhideWhenUsed="1"/>
+    <w:lsdException w:name="List 4" w:semiHidden="1" w:unhideWhenUsed="1"/>
+    <w:lsdException w:name="List 5" w:semiHidden="1" w:unhideWhenUsed="1"/>
+    <w:lsdException w:name="List Bullet 2" w:semiHidden="1" w:unhideWhenUsed="1"/>
+    <w:lsdException w:name="List Bullet 3" w:semiHidden="1" w:unhideWhenUsed="1"/>
+    <w:lsdException w:name="List Bullet 4" w:semiHidden="1" w:unhideWhenUsed="1"/>
+    <w:lsdException w:name="List Bullet 5" w:semiHidden="1" w:unhideWhenUsed="1"/>
+    <w:lsdException w:name="List Number 2" w:semiHidden="1" w:unhideWhenUsed="1"/>
+    <w:lsdException w:name="List Number 3" w:semiHidden="1" w:unhideWhenUsed="1"/>
+    <w:lsdException w:name="List Number 4" w:semiHidden="1" w:unhideWhenUsed="1"/>
+    <w:lsdException w:name="List Number 5" w:semiHidden="1" w:unhideWhenUsed="1"/>
+    <w:lsdException w:name="Title" w:uiPriority="0" w:qFormat="1"/>
+    <w:lsdException w:name="Closing" w:semiHidden="1" w:unhideWhenUsed="1"/>
+    <w:lsdException w:name="Signature" w:semiHidden="1" w:unhideWhenUsed="1"/>
+    <w:lsdException w:name="Default Paragraph Font" w:semiHidden="1" w:uiPriority="1" w:unhideWhenUsed="1"/>
+    <w:lsdException w:name="Body Text" w:semiHidden="1" w:uiPriority="0" w:unhideWhenUsed="1" w:qFormat="1"/>
+    <w:lsdException w:name="Body Text Indent" w:semiHidden="1" w:uiPriority="0" w:unhideWhenUsed="1"/>
+    <w:lsdException w:name="List Continue" w:semiHidden="1" w:unhideWhenUsed="1"/>
+    <w:lsdException w:name="List Continue 2" w:semiHidden="1" w:unhideWhenUsed="1"/>
+    <w:lsdException w:name="List Continue 3" w:semiHidden="1" w:unhideWhenUsed="1"/>
+    <w:lsdException w:name="List Continue 4" w:semiHidden="1" w:unhideWhenUsed="1"/>
+    <w:lsdException w:name="List Continue 5" w:semiHidden="1" w:unhideWhenUsed="1"/>
+    <w:lsdException w:name="Message Header" w:semiHidden="1" w:unhideWhenUsed="1"/>
+    <w:lsdException w:name="Subtitle" w:uiPriority="11" w:qFormat="1"/>
+    <w:lsdException w:name="Salutation" w:semiHidden="1" w:unhideWhenUsed="1"/>
+    <w:lsdException w:name="Date" w:semiHidden="1" w:unhideWhenUsed="1"/>
+    <w:lsdException w:name="Body Text First Indent" w:semiHidden="1" w:uiPriority="0" w:unhideWhenUsed="1"/>
+    <w:lsdException w:name="Body Text First Indent 2" w:semiHidden="1" w:uiPriority="0" w:unhideWhenUsed="1"/>
+    <w:lsdException w:name="Note Heading" w:semiHidden="1" w:unhideWhenUsed="1"/>
+    <w:lsdException w:name="Body Text 2" w:semiHidden="1" w:unhideWhenUsed="1"/>
+    <w:lsdException w:name="Body Text 3" w:semiHidden="1" w:unhideWhenUsed="1"/>
+    <w:lsdException w:name="Body Text Indent 2" w:semiHidden="1" w:uiPriority="0" w:unhideWhenUsed="1"/>
+    <w:lsdException w:name="Body Text Indent 3" w:semiHidden="1" w:uiPriority="0" w:unhideWhenUsed="1"/>
+    <w:lsdException w:name="Block Text" w:semiHidden="1" w:unhideWhenUsed="1"/>
+    <w:lsdException w:name="Hyperlink" w:semiHidden="1" w:unhideWhenUsed="1"/>
+    <w:lsdException w:name="FollowedHyperlink" w:semiHidden="1" w:uiPriority="0" w:unhideWhenUsed="1"/>
+    <w:lsdException w:name="Strong" w:uiPriority="22" w:qFormat="1"/>
+    <w:lsdException w:name="Emphasis" w:uiPriority="20" w:qFormat="1"/>
+    <w:lsdException w:name="Document Map" w:semiHidden="1" w:uiPriority="0" w:unhideWhenUsed="1"/>
+    <w:lsdException w:name="Plain Text" w:semiHidden="1" w:uiPriority="0" w:unhideWhenUsed="1"/>
+    <w:lsdException w:name="E-mail Signature" w:semiHidden="1" w:unhideWhenUsed="1"/>
+    <w:lsdException w:name="HTML Top of Form" w:semiHidden="1" w:uiPriority="0" w:unhideWhenUsed="1"/>
+    <w:lsdException w:name="HTML Bottom of Form" w:semiHidden="1" w:uiPriority="0" w:unhideWhenUsed="1"/>
+    <w:lsdException w:name="Normal (Web)" w:semiHidden="1" w:unhideWhenUsed="1"/>
+    <w:lsdException w:name="HTML Acronym" w:semiHidden="1" w:unhideWhenUsed="1"/>
+    <w:lsdException w:name="HTML Address" w:semiHidden="1" w:unhideWhenUsed="1"/>
+    <w:lsdException w:name="HTML Cite" w:semiHidden="1" w:unhideWhenUsed="1"/>
+    <w:lsdException w:name="HTML Code" w:semiHidden="1" w:unhideWhenUsed="1"/>
+    <w:lsdException w:name="HTML Definition" w:semiHidden="1" w:unhideWhenUsed="1"/>
+    <w:lsdException w:name="HTML Keyboard" w:semiHidden="1" w:unhideWhenUsed="1"/>
+    <w:lsdException w:name="HTML Preformatted" w:semiHidden="1" w:unhideWhenUsed="1"/>
+    <w:lsdException w:name="HTML Sample" w:semiHidden="1" w:unhideWhenUsed="1"/>
+    <w:lsdException w:name="HTML Typewriter" w:semiHidden="1" w:unhideWhenUsed="1"/>
+    <w:lsdException w:name="HTML Variable" w:semiHidden="1" w:unhideWhenUsed="1"/>
+    <w:lsdException w:name="Normal Table" w:semiHidden="1" w:unhideWhenUsed="1"/>
+    <w:lsdException w:name="annotation subject" w:semiHidden="1" w:uiPriority="0" w:unhideWhenUsed="1"/>
+    <w:lsdException w:name="No List" w:semiHidden="1" w:unhideWhenUsed="1"/>
+    <w:lsdException w:name="Outline List 1" w:semiHidden="1" w:unhideWhenUsed="1"/>
+    <w:lsdException w:name="Outline List 2" w:semiHidden="1" w:unhideWhenUsed="1"/>
+    <w:lsdException w:name="Outline List 3" w:semiHidden="1" w:unhideWhenUsed="1"/>
+    <w:lsdException w:name="Table Simple 1" w:semiHidden="1" w:unhideWhenUsed="1"/>
+    <w:lsdException w:name="Table Simple 2" w:semiHidden="1" w:unhideWhenUsed="1"/>
+    <w:lsdException w:name="Table Simple 3" w:semiHidden="1" w:unhideWhenUsed="1"/>
+    <w:lsdException w:name="Table Classic 1" w:semiHidden="1" w:unhideWhenUsed="1"/>
+    <w:lsdException w:name="Table Classic 2" w:semiHidden="1" w:unhideWhenUsed="1"/>
+    <w:lsdException w:name="Table Classic 3" w:semiHidden="1" w:unhideWhenUsed="1"/>
+    <w:lsdException w:name="Table Classic 4" w:semiHidden="1" w:unhideWhenUsed="1"/>
+    <w:lsdException w:name="Table Colorful 1" w:semiHidden="1" w:unhideWhenUsed="1"/>
+    <w:lsdException w:name="Table Colorful 2" w:semiHidden="1" w:unhideWhenUsed="1"/>
+    <w:lsdException w:name="Table Colorful 3" w:semiHidden="1" w:unhideWhenUsed="1"/>
+    <w:lsdException w:name="Table Columns 1" w:semiHidden="1" w:unhideWhenUsed="1"/>
+    <w:lsdException w:name="Table Columns 2" w:semiHidden="1" w:unhideWhenUsed="1"/>
+    <w:lsdException w:name="Table Columns 3" w:semiHidden="1" w:unhideWhenUsed="1"/>
+    <w:lsdException w:name="Table Columns 4" w:semiHidden="1" w:unhideWhenUsed="1"/>
+    <w:lsdException w:name="Table Columns 5" w:semiHidden="1" w:unhideWhenUsed="1"/>
+    <w:lsdException w:name="Table Grid 1" w:semiHidden="1" w:unhideWhenUsed="1"/>
+    <w:lsdException w:name="Table Grid 2" w:semiHidden="1" w:unhideWhenUsed="1"/>
+    <w:lsdException w:name="Table Grid 3" w:semiHidden="1" w:unhideWhenUsed="1"/>
+    <w:lsdException w:name="Table Grid 4" w:semiHidden="1" w:unhideWhenUsed="1"/>
+    <w:lsdException w:name="Table Grid 5" w:semiHidden="1" w:unhideWhenUsed="1"/>
+    <w:lsdException w:name="Table Grid 6" w:semiHidden="1" w:unhideWhenUsed="1"/>
+    <w:lsdException w:name="Table Grid 7" w:semiHidden="1" w:unhideWhenUsed="1"/>
+    <w:lsdException w:name="Table Grid 8" w:semiHidden="1" w:unhideWhenUsed="1"/>
+    <w:lsdException w:name="Table List 1" w:semiHidden="1" w:unhideWhenUsed="1"/>
+    <w:lsdException w:name="Table List 2" w:semiHidden="1" w:unhideWhenUsed="1"/>
+    <w:lsdException w:name="Table List 3" w:semiHidden="1" w:unhideWhenUsed="1"/>
+    <w:lsdException w:name="Table List 4" w:semiHidden="1" w:unhideWhenUsed="1"/>
+    <w:lsdException w:name="Table List 5" w:semiHidden="1" w:unhideWhenUsed="1"/>
+    <w:lsdException w:name="Table List 6" w:semiHidden="1" w:unhideWhenUsed="1"/>
+    <w:lsdException w:name="Table List 7" w:semiHidden="1" w:unhideWhenUsed="1"/>
+    <w:lsdException w:name="Table List 8" w:semiHidden="1" w:unhideWhenUsed="1"/>
+    <w:lsdException w:name="Table 3D effects 1" w:semiHidden="1" w:unhideWhenUsed="1"/>
+    <w:lsdException w:name="Table 3D effects 2" w:semiHidden="1" w:unhideWhenUsed="1"/>
+    <w:lsdException w:name="Table 3D effects 3" w:semiHidden="1" w:unhideWhenUsed="1"/>
+    <w:lsdException w:name="Table Contemporary" w:semiHidden="1" w:unhideWhenUsed="1"/>
+    <w:lsdException w:name="Table Elegant" w:semiHidden="1" w:unhideWhenUsed="1"/>
+    <w:lsdException w:name="Table Professional" w:semiHidden="1" w:unhideWhenUsed="1"/>
+    <w:lsdException w:name="Table Subtle 1" w:semiHidden="1" w:unhideWhenUsed="1"/>
+    <w:lsdException w:name="Table Subtle 2" w:semiHidden="1" w:unhideWhenUsed="1"/>
+    <w:lsdException w:name="Table Web 1" w:semiHidden="1" w:unhideWhenUsed="1"/>
+    <w:lsdException w:name="Table Web 2" w:semiHidden="1" w:unhideWhenUsed="1"/>
+    <w:lsdException w:name="Table Web 3" w:semiHidden="1" w:unhideWhenUsed="1"/>
+    <w:lsdException w:name="Balloon Text" w:semiHidden="1" w:uiPriority="0" w:unhideWhenUsed="1"/>
+    <w:lsdException w:name="Table Grid" w:uiPriority="59"/>
+    <w:lsdException w:name="Table Theme" w:semiHidden="1" w:unhideWhenUsed="1"/>
+    <w:lsdException w:name="Placeholder Text" w:semiHidden="1"/>
+    <w:lsdException w:name="No Spacing" w:uiPriority="1" w:qFormat="1"/>
+    <w:lsdException w:name="Light Shading" w:uiPriority="60"/>
+    <w:lsdException w:name="Light List" w:uiPriority="61"/>
+    <w:lsdException w:name="Light Grid" w:uiPriority="62"/>
+    <w:lsdException w:name="Medium Shading 1" w:uiPriority="63"/>
+    <w:lsdException w:name="Medium Shading 2" w:uiPriority="64"/>
+    <w:lsdException w:name="Medium List 1" w:uiPriority="65"/>
+    <w:lsdException w:name="Medium List 2" w:uiPriority="66"/>
+    <w:lsdException w:name="Medium Grid 1" w:uiPriority="67"/>
+    <w:lsdException w:name="Medium Grid 2" w:uiPriority="68"/>
+    <w:lsdException w:name="Medium Grid 3" w:uiPriority="69"/>
+    <w:lsdException w:name="Dark List" w:uiPriority="70"/>
+    <w:lsdException w:name="Colorful Shading" w:uiPriority="71"/>
+    <w:lsdException w:name="Colorful List" w:uiPriority="72"/>
+    <w:lsdException w:name="Colorful Grid" w:uiPriority="73"/>
+    <w:lsdException w:name="Light Shading Accent 1" w:uiPriority="60"/>
+    <w:lsdException w:name="Light List Accent 1" w:uiPriority="61"/>
+    <w:lsdException w:name="Light Grid Accent 1" w:uiPriority="62"/>
+    <w:lsdException w:name="Medium Shading 1 Accent 1" w:uiPriority="63"/>
+    <w:lsdException w:name="Medium Shading 2 Accent 1" w:uiPriority="64"/>
+    <w:lsdException w:name="Medium List 1 Accent 1" w:uiPriority="65"/>
+    <w:lsdException w:name="Revision" w:semiHidden="1"/>
+    <w:lsdException w:name="List Paragraph" w:uiPriority="34" w:qFormat="1"/>
+    <w:lsdException w:name="Quote" w:uiPriority="29" w:qFormat="1"/>
+    <w:lsdException w:name="Intense Quote" w:uiPriority="30" w:qFormat="1"/>
+    <w:lsdException w:name="Medium List 2 Accent 1" w:uiPriority="66"/>
+    <w:lsdException w:name="Medium Grid 1 Accent 1" w:uiPriority="67"/>
+    <w:lsdException w:name="Medium Grid 2 Accent 1" w:uiPriority="68"/>
+    <w:lsdException w:name="Medium Grid 3 Accent 1" w:uiPriority="69"/>
+    <w:lsdException w:name="Dark List Accent 1" w:uiPriority="70"/>
+    <w:lsdException w:name="Colorful Shading Accent 1" w:uiPriority="71"/>
+    <w:lsdException w:name="Colorful List Accent 1" w:uiPriority="72"/>
+    <w:lsdException w:name="Colorful Grid Accent 1" w:uiPriority="73"/>
+    <w:lsdException w:name="Light Shading Accent 2" w:uiPriority="60"/>
+    <w:lsdException w:name="Light List Accent 2" w:uiPriority="61"/>
+    <w:lsdException w:name="Light Grid Accent 2" w:uiPriority="62"/>
+    <w:lsdException w:name="Medium Shading 1 Accent 2" w:uiPriority="63"/>
+    <w:lsdException w:name="Medium Shading 2 Accent 2" w:uiPriority="64"/>
+    <w:lsdException w:name="Medium List 1 Accent 2" w:uiPriority="65"/>
+    <w:lsdException w:name="Medium List 2 Accent 2" w:uiPriority="66"/>
+    <w:lsdException w:name="Medium Grid 1 Accent 2" w:uiPriority="67"/>
+    <w:lsdException w:name="Medium Grid 2 Accent 2" w:uiPriority="68"/>
+    <w:lsdException w:name="Medium Grid 3 Accent 2" w:uiPriority="69"/>
+    <w:lsdException w:name="Dark List Accent 2" w:uiPriority="70"/>
+    <w:lsdException w:name="Colorful Shading Accent 2" w:uiPriority="71"/>
+    <w:lsdException w:name="Colorful List Accent 2" w:uiPriority="72"/>
+    <w:lsdException w:name="Colorful Grid Accent 2" w:uiPriority="73"/>
+    <w:lsdException w:name="Light Shading Accent 3" w:uiPriority="60"/>
+    <w:lsdException w:name="Light List Accent 3" w:uiPriority="61"/>
+    <w:lsdException w:name="Light Grid Accent 3" w:uiPriority="62"/>
+    <w:lsdException w:name="Medium Shading 1 Accent 3" w:uiPriority="63"/>
+    <w:lsdException w:name="Medium Shading 2 Accent 3" w:uiPriority="64"/>
+    <w:lsdException w:name="Medium List 1 Accent 3" w:uiPriority="65"/>
+    <w:lsdException w:name="Medium List 2 Accent 3" w:uiPriority="66"/>
+    <w:lsdException w:name="Medium Grid 1 Accent 3" w:uiPriority="67"/>
+    <w:lsdException w:name="Medium Grid 2 Accent 3" w:uiPriority="68"/>
+    <w:lsdException w:name="Medium Grid 3 Accent 3" w:uiPriority="69"/>
+    <w:lsdException w:name="Dark List Accent 3" w:uiPriority="70"/>
+    <w:lsdException w:name="Colorful Shading Accent 3" w:uiPriority="71"/>
+    <w:lsdException w:name="Colorful List Accent 3" w:uiPriority="72"/>
+    <w:lsdException w:name="Colorful Grid Accent 3" w:uiPriority="73"/>
+    <w:lsdException w:name="Light Shading Accent 4" w:uiPriority="60"/>
+    <w:lsdException w:name="Light List Accent 4" w:uiPriority="61"/>
+    <w:lsdException w:name="Light Grid Accent 4" w:uiPriority="62"/>
+    <w:lsdException w:name="Medium Shading 1 Accent 4" w:uiPriority="63"/>
+    <w:lsdException w:name="Medium Shading 2 Accent 4" w:uiPriority="64"/>
+    <w:lsdException w:name="Medium List 1 Accent 4" w:uiPriority="65"/>
+    <w:lsdException w:name="Medium List 2 Accent 4" w:uiPriority="66"/>
+    <w:lsdException w:name="Medium Grid 1 Accent 4" w:uiPriority="67"/>
+    <w:lsdException w:name="Medium Grid 2 Accent 4" w:uiPriority="68"/>
+    <w:lsdException w:name="Medium Grid 3 Accent 4" w:uiPriority="69"/>
+    <w:lsdException w:name="Dark List Accent 4" w:uiPriority="70"/>
+    <w:lsdException w:name="Colorful Shading Accent 4" w:uiPriority="71"/>
+    <w:lsdException w:name="Colorful List Accent 4" w:uiPriority="72"/>
+    <w:lsdException w:name="Colorful Grid Accent 4" w:uiPriority="73"/>
+    <w:lsdException w:name="Light Shading Accent 5" w:uiPriority="60"/>
+    <w:lsdException w:name="Light List Accent 5" w:uiPriority="61"/>
+    <w:lsdException w:name="Light Grid Accent 5" w:uiPriority="62"/>
+    <w:lsdException w:name="Medium Shading 1 Accent 5" w:uiPriority="63"/>
+    <w:lsdException w:name="Medium Shading 2 Accent 5" w:uiPriority="64"/>
+    <w:lsdException w:name="Medium List 1 Accent 5" w:uiPriority="65"/>
+    <w:lsdException w:name="Medium List 2 Accent 5" w:uiPriority="66"/>
+    <w:lsdException w:name="Medium Grid 1 Accent 5" w:uiPriority="67"/>
+    <w:lsdException w:name="Medium Grid 2 Accent 5" w:uiPriority="68"/>
+    <w:lsdException w:name="Medium Grid 3 Accent 5" w:uiPriority="69"/>
+    <w:lsdException w:name="Dark List Accent 5" w:uiPriority="70"/>
+    <w:lsdException w:name="Colorful Shading Accent 5" w:uiPriority="71"/>
+    <w:lsdException w:name="Colorful List Accent 5" w:uiPriority="72"/>
+    <w:lsdException w:name="Colorful Grid Accent 5" w:uiPriority="73"/>
+    <w:lsdException w:name="Light Shading Accent 6" w:uiPriority="60"/>
+    <w:lsdException w:name="Light List Accent 6" w:uiPriority="61"/>
+    <w:lsdException w:name="Light Grid Accent 6" w:uiPriority="62"/>
+    <w:lsdException w:name="Medium Shading 1 Accent 6" w:uiPriority="63"/>
+    <w:lsdException w:name="Medium Shading 2 Accent 6" w:uiPriority="64"/>
+    <w:lsdException w:name="Medium List 1 Accent 6" w:uiPriority="65"/>
+    <w:lsdException w:name="Medium List 2 Accent 6" w:uiPriority="66"/>
+    <w:lsdException w:name="Medium Grid 1 Accent 6" w:uiPriority="67"/>
+    <w:lsdException w:name="Medium Grid 2 Accent 6" w:uiPriority="68"/>
+    <w:lsdException w:name="Medium Grid 3 Accent 6" w:uiPriority="69"/>
+    <w:lsdException w:name="Dark List Accent 6" w:uiPriority="70"/>
+    <w:lsdException w:name="Colorful Shading Accent 6" w:uiPriority="71"/>
+    <w:lsdException w:name="Colorful List Accent 6" w:uiPriority="72"/>
+    <w:lsdException w:name="Colorful Grid Accent 6" w:uiPriority="73"/>
+    <w:lsdException w:name="Subtle Emphasis" w:uiPriority="19" w:qFormat="1"/>
+    <w:lsdException w:name="Intense Emphasis" w:uiPriority="21" w:qFormat="1"/>
+    <w:lsdException w:name="Subtle Reference" w:uiPriority="31" w:qFormat="1"/>
+    <w:lsdException w:name="Intense Reference" w:uiPriority="32" w:qFormat="1"/>
+    <w:lsdException w:name="Book Title" w:uiPriority="33" w:qFormat="1"/>
+    <w:lsdException w:name="Bibliography" w:semiHidden="1" w:uiPriority="37" w:unhideWhenUsed="1"/>
+    <w:lsdException w:name="TOC Heading" w:semiHidden="1" w:uiPriority="39" w:unhideWhenUsed="1" w:qFormat="1"/>
+    <w:lsdException w:name="Plain Table 1" w:uiPriority="41"/>
+    <w:lsdException w:name="Plain Table 2" w:uiPriority="42"/>
+    <w:lsdException w:name="Plain Table 3" w:uiPriority="43"/>
+    <w:lsdException w:name="Plain Table 4" w:uiPriority="44"/>
+    <w:lsdException w:name="Plain Table 5" w:uiPriority="45"/>
+    <w:lsdException w:name="Grid Table Light" w:uiPriority="40"/>
+    <w:lsdException w:name="Grid Table 1 Light" w:uiPriority="46"/>
+    <w:lsdException w:name="Grid Table 2" w:uiPriority="47"/>
+    <w:lsdException w:name="Grid Table 3" w:uiPriority="48"/>
+    <w:lsdException w:name="Grid Table 4" w:uiPriority="49"/>
+    <w:lsdException w:name="Grid Table 5 Dark" w:uiPriority="50"/>
+    <w:lsdException w:name="Grid Table 6 Colorful" w:uiPriority="51"/>
+    <w:lsdException w:name="Grid Table 7 Colorful" w:uiPriority="52"/>
+    <w:lsdException w:name="Grid Table 1 Light Accent 1" w:uiPriority="46"/>
+    <w:lsdException w:name="Grid Table 2 Accent 1" w:uiPriority="47"/>
+    <w:lsdException w:name="Grid Table 3 Accent 1" w:uiPriority="48"/>
+    <w:lsdException w:name="Grid Table 4 Accent 1" w:uiPriority="49"/>
+    <w:lsdException w:name="Grid Table 5 Dark Accent 1" w:uiPriority="50"/>
+    <w:lsdException w:name="Grid Table 6 Colorful Accent 1" w:uiPriority="51"/>
+    <w:lsdException w:name="Grid Table 7 Colorful Accent 1" w:uiPriority="52"/>
+    <w:lsdException w:name="Grid Table 1 Light Accent 2" w:uiPriority="46"/>
+    <w:lsdException w:name="Grid Table 2 Accent 2" w:uiPriority="47"/>
+    <w:lsdException w:name="Grid Table 3 Accent 2" w:uiPriority="48"/>
+    <w:lsdException w:name="Grid Table 4 Accent 2" w:uiPriority="49"/>
+    <w:lsdException w:name="Grid Table 5 Dark Accent 2" w:uiPriority="50"/>
+    <w:lsdException w:name="Grid Table 6 Colorful Accent 2" w:uiPriority="51"/>
+    <w:lsdException w:name="Grid Table 7 Colorful Accent 2" w:uiPriority="52"/>
+    <w:lsdException w:name="Grid Table 1 Light Accent 3" w:uiPriority="46"/>
+    <w:lsdException w:name="Grid Table 2 Accent 3" w:uiPriority="47"/>
+    <w:lsdException w:name="Grid Table 3 Accent 3" w:uiPriority="48"/>
+    <w:lsdException w:name="Grid Table 4 Accent 3" w:uiPriority="49"/>
+    <w:lsdException w:name="Grid Table 5 Dark Accent 3" w:uiPriority="50"/>
+    <w:lsdException w:name="Grid Table 6 Colorful Accent 3" w:uiPriority="51"/>
+    <w:lsdException w:name="Grid Table 7 Colorful Accent 3" w:uiPriority="52"/>
+    <w:lsdException w:name="Grid Table 1 Light Accent 4" w:uiPriority="46"/>
+    <w:lsdException w:name="Grid Table 2 Accent 4" w:uiPriority="47"/>
+    <w:lsdException w:name="Grid Table 3 Accent 4" w:uiPriority="48"/>
+    <w:lsdException w:name="Grid Table 4 Accent 4" w:uiPriority="49"/>
+    <w:lsdException w:name="Grid Table 5 Dark Accent 4" w:uiPriority="50"/>
+    <w:lsdException w:name="Grid Table 6 Colorful Accent 4" w:uiPriority="51"/>
+    <w:lsdException w:name="Grid Table 7 Colorful Accent 4" w:uiPriority="52"/>
+    <w:lsdException w:name="Grid Table 1 Light Accent 5" w:uiPriority="46"/>
+    <w:lsdException w:name="Grid Table 2 Accent 5" w:uiPriority="47"/>
+    <w:lsdException w:name="Grid Table 3 Accent 5" w:uiPriority="48"/>
+    <w:lsdException w:name="Grid Table 4 Accent 5" w:uiPriority="49"/>
+    <w:lsdException w:name="Grid Table 5 Dark Accent 5" w:uiPriority="50"/>
+    <w:lsdException w:name="Grid Table 6 Colorful Accent 5" w:uiPriority="51"/>
+    <w:lsdException w:name="Grid Table 7 Colorful Accent 5" w:uiPriority="52"/>
+    <w:lsdException w:name="Grid Table 1 Light Accent 6" w:uiPriority="46"/>
+    <w:lsdException w:name="Grid Table 2 Accent 6" w:uiPriority="47"/>
+    <w:lsdException w:name="Grid Table 3 Accent 6" w:uiPriority="48"/>
+    <w:lsdException w:name="Grid Table 4 Accent 6" w:uiPriority="49"/>
+    <w:lsdException w:name="Grid Table 5 Dark Accent 6" w:uiPriority="50"/>
+    <w:lsdException w:name="Grid Table 6 Colorful Accent 6" w:uiPriority="51"/>
+    <w:lsdException w:name="Grid Table 7 Colorful Accent 6" w:uiPriority="52"/>
+    <w:lsdException w:name="List Table 1 Light" w:uiPriority="46"/>
+    <w:lsdException w:name="List Table 2" w:uiPriority="47"/>
+    <w:lsdException w:name="List Table 3" w:uiPriority="48"/>
+    <w:lsdException w:name="List Table 4" w:uiPriority="49"/>
+    <w:lsdException w:name="List Table 5 Dark" w:uiPriority="50"/>
+    <w:lsdException w:name="List Table 6 Colorful" w:uiPriority="51"/>
+    <w:lsdException w:name="List Table 7 Colorful" w:uiPriority="52"/>
+    <w:lsdException w:name="List Table 1 Light Accent 1" w:uiPriority="46"/>
+    <w:lsdException w:name="List Table 2 Accent 1" w:uiPriority="47"/>
+    <w:lsdException w:name="List Table 3 Accent 1" w:uiPriority="48"/>
+    <w:lsdException w:name="List Table 4 Accent 1" w:uiPriority="49"/>
+    <w:lsdException w:name="List Table 5 Dark Accent 1" w:uiPriority="50"/>
+    <w:lsdException w:name="List Table 6 Colorful Accent 1" w:uiPriority="51"/>
+    <w:lsdException w:name="List Table 7 Colorful Accent 1" w:uiPriority="52"/>
+    <w:lsdException w:name="List Table 1 Light Accent 2" w:uiPriority="46"/>
+    <w:lsdException w:name="List Table 2 Accent 2" w:uiPriority="47"/>
+    <w:lsdException w:name="List Table 3 Accent 2" w:uiPriority="48"/>
+    <w:lsdException w:name="List Table 4 Accent 2" w:uiPriority="49"/>
+    <w:lsdException w:name="List Table 5 Dark Accent 2" w:uiPriority="50"/>
+    <w:lsdException w:name="List Table 6 Colorful Accent 2" w:uiPriority="51"/>
+    <w:lsdException w:name="List Table 7 Colorful Accent 2" w:uiPriority="52"/>
+    <w:lsdException w:name="List Table 1 Light Accent 3" w:uiPriority="46"/>
+    <w:lsdException w:name="List Table 2 Accent 3" w:uiPriority="47"/>
+    <w:lsdException w:name="List Table 3 Accent 3" w:uiPriority="48"/>
+    <w:lsdException w:name="List Table 4 Accent 3" w:uiPriority="49"/>
+    <w:lsdException w:name="List Table 5 Dark Accent 3" w:uiPriority="50"/>
+    <w:lsdException w:name="List Table 6 Colorful Accent 3" w:uiPriority="51"/>
+    <w:lsdException w:name="List Table 7 Colorful Accent 3" w:uiPriority="52"/>
+    <w:lsdException w:name="List Table 1 Light Accent 4" w:uiPriority="46"/>
+    <w:lsdException w:name="List Table 2 Accent 4" w:uiPriority="47"/>
+    <w:lsdException w:name="List Table 3 Accent 4" w:uiPriority="48"/>
+    <w:lsdException w:name="List Table 4 Accent 4" w:uiPriority="49"/>
+    <w:lsdException w:name="List Table 5 Dark Accent 4" w:uiPriority="50"/>
+    <w:lsdException w:name="List Table 6 Colorful Accent 4" w:uiPriority="51"/>
+    <w:lsdException w:name="List Table 7 Colorful Accent 4" w:uiPriority="52"/>
+    <w:lsdException w:name="List Table 1 Light Accent 5" w:uiPriority="46"/>
+    <w:lsdException w:name="List Table 2 Accent 5" w:uiPriority="47"/>
+    <w:lsdException w:name="List Table 3 Accent 5" w:uiPriority="48"/>
+    <w:lsdException w:name="List Table 4 Accent 5" w:uiPriority="49"/>
+    <w:lsdException w:name="List Table 5 Dark Accent 5" w:uiPriority="50"/>
+    <w:lsdException w:name="List Table 6 Colorful Accent 5" w:uiPriority="51"/>
+    <w:lsdException w:name="List Table 7 Colorful Accent 5" w:uiPriority="52"/>
+    <w:lsdException w:name="List Table 1 Light Accent 6" w:uiPriority="46"/>
+    <w:lsdException w:name="List Table 2 Accent 6" w:uiPriority="47"/>
+    <w:lsdException w:name="List Table 3 Accent 6" w:uiPriority="48"/>
+    <w:lsdException w:name="List Table 4 Accent 6" w:uiPriority="49"/>
+    <w:lsdException w:name="List Table 5 Dark Accent 6" w:uiPriority="50"/>
+    <w:lsdException w:name="List Table 6 Colorful Accent 6" w:uiPriority="51"/>
+    <w:lsdException w:name="List Table 7 Colorful Accent 6" w:uiPriority="52"/>
   </w:latentStyles>
   <w:style w:type="paragraph" w:default="1" w:styleId="Normal">
     <w:name w:val="Normal"/>
@@ -26609,7 +26878,6 @@
       <w:spacing w:after="0" w:line="240" w:lineRule="auto"/>
     </w:pPr>
     <w:tblPr>
-      <w:tblInd w:w="0" w:type="dxa"/>
       <w:tblBorders>
         <w:top w:val="single" w:sz="4" w:space="0" w:color="auto"/>
         <w:left w:val="single" w:sz="4" w:space="0" w:color="auto"/>
@@ -26618,203 +26886,7 @@
         <w:insideH w:val="single" w:sz="4" w:space="0" w:color="auto"/>
         <w:insideV w:val="single" w:sz="4" w:space="0" w:color="auto"/>
       </w:tblBorders>
-      <w:tblCellMar>
-        <w:top w:w="0" w:type="dxa"/>
-        <w:left w:w="108" w:type="dxa"/>
-        <w:bottom w:w="0" w:type="dxa"/>
-        <w:right w:w="108" w:type="dxa"/>
-      </w:tblCellMar>
     </w:tblPr>
-  </w:style>
-</w:styles>
-</file>
-
-<file path=word/stylesWithEffects.xml><?xml version="1.0" encoding="utf-8"?>
-<w:styles xmlns:wpc="http://schemas.microsoft.com/office/word/2010/wordprocessingCanvas" xmlns:mc="http://schemas.openxmlformats.org/markup-compatibility/2006" xmlns:o="urn:schemas-microsoft-com:office:office" xmlns:r="http://schemas.openxmlformats.org/officeDocument/2006/relationships" xmlns:m="http://schemas.openxmlformats.org/officeDocument/2006/math" xmlns:v="urn:schemas-microsoft-com:vml" xmlns:wp14="http://schemas.microsoft.com/office/word/2010/wordprocessingDrawing" xmlns:wp="http://schemas.openxmlformats.org/drawingml/2006/wordprocessingDrawing" xmlns:w10="urn:schemas-microsoft-com:office:word" xmlns:w="http://schemas.openxmlformats.org/wordprocessingml/2006/main" xmlns:w14="http://schemas.microsoft.com/office/word/2010/wordml" xmlns:wpg="http://schemas.microsoft.com/office/word/2010/wordprocessingGroup" xmlns:wpi="http://schemas.microsoft.com/office/word/2010/wordprocessingInk" xmlns:wne="http://schemas.microsoft.com/office/word/2006/wordml" xmlns:wps="http://schemas.microsoft.com/office/word/2010/wordprocessingShape" mc:Ignorable="w14 wp14">
-  <w:docDefaults>
-    <w:rPrDefault>
-      <w:rPr>
-        <w:rFonts w:asciiTheme="minorHAnsi" w:eastAsiaTheme="minorEastAsia" w:hAnsiTheme="minorHAnsi" w:cstheme="minorBidi"/>
-        <w:sz w:val="22"/>
-        <w:szCs w:val="22"/>
-        <w:lang w:val="en-US" w:eastAsia="en-US" w:bidi="ar-SA"/>
-      </w:rPr>
-    </w:rPrDefault>
-    <w:pPrDefault>
-      <w:pPr>
-        <w:spacing w:after="200" w:line="276" w:lineRule="auto"/>
-      </w:pPr>
-    </w:pPrDefault>
-  </w:docDefaults>
-  <w:latentStyles w:defLockedState="0" w:defUIPriority="99" w:defSemiHidden="1" w:defUnhideWhenUsed="1" w:defQFormat="0" w:count="267">
-    <w:lsdException w:name="Normal" w:semiHidden="0" w:uiPriority="0" w:unhideWhenUsed="0" w:qFormat="1"/>
-    <w:lsdException w:name="heading 1" w:semiHidden="0" w:uiPriority="9" w:unhideWhenUsed="0" w:qFormat="1"/>
-    <w:lsdException w:name="heading 2" w:uiPriority="9" w:qFormat="1"/>
-    <w:lsdException w:name="heading 3" w:uiPriority="9" w:qFormat="1"/>
-    <w:lsdException w:name="heading 4" w:uiPriority="9" w:qFormat="1"/>
-    <w:lsdException w:name="heading 5" w:uiPriority="9" w:qFormat="1"/>
-    <w:lsdException w:name="heading 6" w:uiPriority="9" w:qFormat="1"/>
-    <w:lsdException w:name="heading 7" w:uiPriority="9" w:qFormat="1"/>
-    <w:lsdException w:name="heading 8" w:uiPriority="9" w:qFormat="1"/>
-    <w:lsdException w:name="heading 9" w:uiPriority="9" w:qFormat="1"/>
-    <w:lsdException w:name="toc 1" w:uiPriority="39"/>
-    <w:lsdException w:name="toc 2" w:uiPriority="39"/>
-    <w:lsdException w:name="toc 3" w:uiPriority="39"/>
-    <w:lsdException w:name="toc 4" w:uiPriority="39"/>
-    <w:lsdException w:name="toc 5" w:uiPriority="39"/>
-    <w:lsdException w:name="toc 6" w:uiPriority="39"/>
-    <w:lsdException w:name="toc 7" w:uiPriority="39"/>
-    <w:lsdException w:name="toc 8" w:uiPriority="39"/>
-    <w:lsdException w:name="toc 9" w:uiPriority="39"/>
-    <w:lsdException w:name="caption" w:uiPriority="35" w:qFormat="1"/>
-    <w:lsdException w:name="Title" w:semiHidden="0" w:uiPriority="10" w:unhideWhenUsed="0" w:qFormat="1"/>
-    <w:lsdException w:name="Default Paragraph Font" w:uiPriority="1"/>
-    <w:lsdException w:name="Subtitle" w:semiHidden="0" w:uiPriority="11" w:unhideWhenUsed="0" w:qFormat="1"/>
-    <w:lsdException w:name="Strong" w:semiHidden="0" w:uiPriority="22" w:unhideWhenUsed="0" w:qFormat="1"/>
-    <w:lsdException w:name="Emphasis" w:semiHidden="0" w:uiPriority="20" w:unhideWhenUsed="0" w:qFormat="1"/>
-    <w:lsdException w:name="Table Grid" w:semiHidden="0" w:uiPriority="59" w:unhideWhenUsed="0"/>
-    <w:lsdException w:name="Placeholder Text" w:unhideWhenUsed="0"/>
-    <w:lsdException w:name="No Spacing" w:semiHidden="0" w:uiPriority="1" w:unhideWhenUsed="0" w:qFormat="1"/>
-    <w:lsdException w:name="Light Shading" w:semiHidden="0" w:uiPriority="60" w:unhideWhenUsed="0"/>
-    <w:lsdException w:name="Light List" w:semiHidden="0" w:uiPriority="61" w:unhideWhenUsed="0"/>
-    <w:lsdException w:name="Light Grid" w:semiHidden="0" w:uiPriority="62" w:unhideWhenUsed="0"/>
-    <w:lsdException w:name="Medium Shading 1" w:semiHidden="0" w:uiPriority="63" w:unhideWhenUsed="0"/>
-    <w:lsdException w:name="Medium Shading 2" w:semiHidden="0" w:uiPriority="64" w:unhideWhenUsed="0"/>
-    <w:lsdException w:name="Medium List 1" w:semiHidden="0" w:uiPriority="65" w:unhideWhenUsed="0"/>
-    <w:lsdException w:name="Medium List 2" w:semiHidden="0" w:uiPriority="66" w:unhideWhenUsed="0"/>
-    <w:lsdException w:name="Medium Grid 1" w:semiHidden="0" w:uiPriority="67" w:unhideWhenUsed="0"/>
-    <w:lsdException w:name="Medium Grid 2" w:semiHidden="0" w:uiPriority="68" w:unhideWhenUsed="0"/>
-    <w:lsdException w:name="Medium Grid 3" w:semiHidden="0" w:uiPriority="69" w:unhideWhenUsed="0"/>
-    <w:lsdException w:name="Dark List" w:semiHidden="0" w:uiPriority="70" w:unhideWhenUsed="0"/>
-    <w:lsdException w:name="Colorful Shading" w:semiHidden="0" w:uiPriority="71" w:unhideWhenUsed="0"/>
-    <w:lsdException w:name="Colorful List" w:semiHidden="0" w:uiPriority="72" w:unhideWhenUsed="0"/>
-    <w:lsdException w:name="Colorful Grid" w:semiHidden="0" w:uiPriority="73" w:unhideWhenUsed="0"/>
-    <w:lsdException w:name="Light Shading Accent 1" w:semiHidden="0" w:uiPriority="60" w:unhideWhenUsed="0"/>
-    <w:lsdException w:name="Light List Accent 1" w:semiHidden="0" w:uiPriority="61" w:unhideWhenUsed="0"/>
-    <w:lsdException w:name="Light Grid Accent 1" w:semiHidden="0" w:uiPriority="62" w:unhideWhenUsed="0"/>
-    <w:lsdException w:name="Medium Shading 1 Accent 1" w:semiHidden="0" w:uiPriority="63" w:unhideWhenUsed="0"/>
-    <w:lsdException w:name="Medium Shading 2 Accent 1" w:semiHidden="0" w:uiPriority="64" w:unhideWhenUsed="0"/>
-    <w:lsdException w:name="Medium List 1 Accent 1" w:semiHidden="0" w:uiPriority="65" w:unhideWhenUsed="0"/>
-    <w:lsdException w:name="Revision" w:unhideWhenUsed="0"/>
-    <w:lsdException w:name="List Paragraph" w:semiHidden="0" w:uiPriority="34" w:unhideWhenUsed="0" w:qFormat="1"/>
-    <w:lsdException w:name="Quote" w:semiHidden="0" w:uiPriority="29" w:unhideWhenUsed="0" w:qFormat="1"/>
-    <w:lsdException w:name="Intense Quote" w:semiHidden="0" w:uiPriority="30" w:unhideWhenUsed="0" w:qFormat="1"/>
-    <w:lsdException w:name="Medium List 2 Accent 1" w:semiHidden="0" w:uiPriority="66" w:unhideWhenUsed="0"/>
-    <w:lsdException w:name="Medium Grid 1 Accent 1" w:semiHidden="0" w:uiPriority="67" w:unhideWhenUsed="0"/>
-    <w:lsdException w:name="Medium Grid 2 Accent 1" w:semiHidden="0" w:uiPriority="68" w:unhideWhenUsed="0"/>
-    <w:lsdException w:name="Medium Grid 3 Accent 1" w:semiHidden="0" w:uiPriority="69" w:unhideWhenUsed="0"/>
-    <w:lsdException w:name="Dark List Accent 1" w:semiHidden="0" w:uiPriority="70" w:unhideWhenUsed="0"/>
-    <w:lsdException w:name="Colorful Shading Accent 1" w:semiHidden="0" w:uiPriority="71" w:unhideWhenUsed="0"/>
-    <w:lsdException w:name="Colorful List Accent 1" w:semiHidden="0" w:uiPriority="72" w:unhideWhenUsed="0"/>
-    <w:lsdException w:name="Colorful Grid Accent 1" w:semiHidden="0" w:uiPriority="73" w:unhideWhenUsed="0"/>
-    <w:lsdException w:name="Light Shading Accent 2" w:semiHidden="0" w:uiPriority="60" w:unhideWhenUsed="0"/>
-    <w:lsdException w:name="Light List Accent 2" w:semiHidden="0" w:uiPriority="61" w:unhideWhenUsed="0"/>
-    <w:lsdException w:name="Light Grid Accent 2" w:semiHidden="0" w:uiPriority="62" w:unhideWhenUsed="0"/>
-    <w:lsdException w:name="Medium Shading 1 Accent 2" w:semiHidden="0" w:uiPriority="63" w:unhideWhenUsed="0"/>
-    <w:lsdException w:name="Medium Shading 2 Accent 2" w:semiHidden="0" w:uiPriority="64" w:unhideWhenUsed="0"/>
-    <w:lsdException w:name="Medium List 1 Accent 2" w:semiHidden="0" w:uiPriority="65" w:unhideWhenUsed="0"/>
-    <w:lsdException w:name="Medium List 2 Accent 2" w:semiHidden="0" w:uiPriority="66" w:unhideWhenUsed="0"/>
-    <w:lsdException w:name="Medium Grid 1 Accent 2" w:semiHidden="0" w:uiPriority="67" w:unhideWhenUsed="0"/>
-    <w:lsdException w:name="Medium Grid 2 Accent 2" w:semiHidden="0" w:uiPriority="68" w:unhideWhenUsed="0"/>
-    <w:lsdException w:name="Medium Grid 3 Accent 2" w:semiHidden="0" w:uiPriority="69" w:unhideWhenUsed="0"/>
-    <w:lsdException w:name="Dark List Accent 2" w:semiHidden="0" w:uiPriority="70" w:unhideWhenUsed="0"/>
-    <w:lsdException w:name="Colorful Shading Accent 2" w:semiHidden="0" w:uiPriority="71" w:unhideWhenUsed="0"/>
-    <w:lsdException w:name="Colorful List Accent 2" w:semiHidden="0" w:uiPriority="72" w:unhideWhenUsed="0"/>
-    <w:lsdException w:name="Colorful Grid Accent 2" w:semiHidden="0" w:uiPriority="73" w:unhideWhenUsed="0"/>
-    <w:lsdException w:name="Light Shading Accent 3" w:semiHidden="0" w:uiPriority="60" w:unhideWhenUsed="0"/>
-    <w:lsdException w:name="Light List Accent 3" w:semiHidden="0" w:uiPriority="61" w:unhideWhenUsed="0"/>
-    <w:lsdException w:name="Light Grid Accent 3" w:semiHidden="0" w:uiPriority="62" w:unhideWhenUsed="0"/>
-    <w:lsdException w:name="Medium Shading 1 Accent 3" w:semiHidden="0" w:uiPriority="63" w:unhideWhenUsed="0"/>
-    <w:lsdException w:name="Medium Shading 2 Accent 3" w:semiHidden="0" w:uiPriority="64" w:unhideWhenUsed="0"/>
-    <w:lsdException w:name="Medium List 1 Accent 3" w:semiHidden="0" w:uiPriority="65" w:unhideWhenUsed="0"/>
-    <w:lsdException w:name="Medium List 2 Accent 3" w:semiHidden="0" w:uiPriority="66" w:unhideWhenUsed="0"/>
-    <w:lsdException w:name="Medium Grid 1 Accent 3" w:semiHidden="0" w:uiPriority="67" w:unhideWhenUsed="0"/>
-    <w:lsdException w:name="Medium Grid 2 Accent 3" w:semiHidden="0" w:uiPriority="68" w:unhideWhenUsed="0"/>
-    <w:lsdException w:name="Medium Grid 3 Accent 3" w:semiHidden="0" w:uiPriority="69" w:unhideWhenUsed="0"/>
-    <w:lsdException w:name="Dark List Accent 3" w:semiHidden="0" w:uiPriority="70" w:unhideWhenUsed="0"/>
-    <w:lsdException w:name="Colorful Shading Accent 3" w:semiHidden="0" w:uiPriority="71" w:unhideWhenUsed="0"/>
-    <w:lsdException w:name="Colorful List Accent 3" w:semiHidden="0" w:uiPriority="72" w:unhideWhenUsed="0"/>
-    <w:lsdException w:name="Colorful Grid Accent 3" w:semiHidden="0" w:uiPriority="73" w:unhideWhenUsed="0"/>
-    <w:lsdException w:name="Light Shading Accent 4" w:semiHidden="0" w:uiPriority="60" w:unhideWhenUsed="0"/>
-    <w:lsdException w:name="Light List Accent 4" w:semiHidden="0" w:uiPriority="61" w:unhideWhenUsed="0"/>
-    <w:lsdException w:name="Light Grid Accent 4" w:semiHidden="0" w:uiPriority="62" w:unhideWhenUsed="0"/>
-    <w:lsdException w:name="Medium Shading 1 Accent 4" w:semiHidden="0" w:uiPriority="63" w:unhideWhenUsed="0"/>
-    <w:lsdException w:name="Medium Shading 2 Accent 4" w:semiHidden="0" w:uiPriority="64" w:unhideWhenUsed="0"/>
-    <w:lsdException w:name="Medium List 1 Accent 4" w:semiHidden="0" w:uiPriority="65" w:unhideWhenUsed="0"/>
-    <w:lsdException w:name="Medium List 2 Accent 4" w:semiHidden="0" w:uiPriority="66" w:unhideWhenUsed="0"/>
-    <w:lsdException w:name="Medium Grid 1 Accent 4" w:semiHidden="0" w:uiPriority="67" w:unhideWhenUsed="0"/>
-    <w:lsdException w:name="Medium Grid 2 Accent 4" w:semiHidden="0" w:uiPriority="68" w:unhideWhenUsed="0"/>
-    <w:lsdException w:name="Medium Grid 3 Accent 4" w:semiHidden="0" w:uiPriority="69" w:unhideWhenUsed="0"/>
-    <w:lsdException w:name="Dark List Accent 4" w:semiHidden="0" w:uiPriority="70" w:unhideWhenUsed="0"/>
-    <w:lsdException w:name="Colorful Shading Accent 4" w:semiHidden="0" w:uiPriority="71" w:unhideWhenUsed="0"/>
-    <w:lsdException w:name="Colorful List Accent 4" w:semiHidden="0" w:uiPriority="72" w:unhideWhenUsed="0"/>
-    <w:lsdException w:name="Colorful Grid Accent 4" w:semiHidden="0" w:uiPriority="73" w:unhideWhenUsed="0"/>
-    <w:lsdException w:name="Light Shading Accent 5" w:semiHidden="0" w:uiPriority="60" w:unhideWhenUsed="0"/>
-    <w:lsdException w:name="Light List Accent 5" w:semiHidden="0" w:uiPriority="61" w:unhideWhenUsed="0"/>
-    <w:lsdException w:name="Light Grid Accent 5" w:semiHidden="0" w:uiPriority="62" w:unhideWhenUsed="0"/>
-    <w:lsdException w:name="Medium Shading 1 Accent 5" w:semiHidden="0" w:uiPriority="63" w:unhideWhenUsed="0"/>
-    <w:lsdException w:name="Medium Shading 2 Accent 5" w:semiHidden="0" w:uiPriority="64" w:unhideWhenUsed="0"/>
-    <w:lsdException w:name="Medium List 1 Accent 5" w:semiHidden="0" w:uiPriority="65" w:unhideWhenUsed="0"/>
-    <w:lsdException w:name="Medium List 2 Accent 5" w:semiHidden="0" w:uiPriority="66" w:unhideWhenUsed="0"/>
-    <w:lsdException w:name="Medium Grid 1 Accent 5" w:semiHidden="0" w:uiPriority="67" w:unhideWhenUsed="0"/>
-    <w:lsdException w:name="Medium Grid 2 Accent 5" w:semiHidden="0" w:uiPriority="68" w:unhideWhenUsed="0"/>
-    <w:lsdException w:name="Medium Grid 3 Accent 5" w:semiHidden="0" w:uiPriority="69" w:unhideWhenUsed="0"/>
-    <w:lsdException w:name="Dark List Accent 5" w:semiHidden="0" w:uiPriority="70" w:unhideWhenUsed="0"/>
-    <w:lsdException w:name="Colorful Shading Accent 5" w:semiHidden="0" w:uiPriority="71" w:unhideWhenUsed="0"/>
-    <w:lsdException w:name="Colorful List Accent 5" w:semiHidden="0" w:uiPriority="72" w:unhideWhenUsed="0"/>
-    <w:lsdException w:name="Colorful Grid Accent 5" w:semiHidden="0" w:uiPriority="73" w:unhideWhenUsed="0"/>
-    <w:lsdException w:name="Light Shading Accent 6" w:semiHidden="0" w:uiPriority="60" w:unhideWhenUsed="0"/>
-    <w:lsdException w:name="Light List Accent 6" w:semiHidden="0" w:uiPriority="61" w:unhideWhenUsed="0"/>
-    <w:lsdException w:name="Light Grid Accent 6" w:semiHidden="0" w:uiPriority="62" w:unhideWhenUsed="0"/>
-    <w:lsdException w:name="Medium Shading 1 Accent 6" w:semiHidden="0" w:uiPriority="63" w:unhideWhenUsed="0"/>
-    <w:lsdException w:name="Medium Shading 2 Accent 6" w:semiHidden="0" w:uiPriority="64" w:unhideWhenUsed="0"/>
-    <w:lsdException w:name="Medium List 1 Accent 6" w:semiHidden="0" w:uiPriority="65" w:unhideWhenUsed="0"/>
-    <w:lsdException w:name="Medium List 2 Accent 6" w:semiHidden="0" w:uiPriority="66" w:unhideWhenUsed="0"/>
-    <w:lsdException w:name="Medium Grid 1 Accent 6" w:semiHidden="0" w:uiPriority="67" w:unhideWhenUsed="0"/>
-    <w:lsdException w:name="Medium Grid 2 Accent 6" w:semiHidden="0" w:uiPriority="68" w:unhideWhenUsed="0"/>
-    <w:lsdException w:name="Medium Grid 3 Accent 6" w:semiHidden="0" w:uiPriority="69" w:unhideWhenUsed="0"/>
-    <w:lsdException w:name="Dark List Accent 6" w:semiHidden="0" w:uiPriority="70" w:unhideWhenUsed="0"/>
-    <w:lsdException w:name="Colorful Shading Accent 6" w:semiHidden="0" w:uiPriority="71" w:unhideWhenUsed="0"/>
-    <w:lsdException w:name="Colorful List Accent 6" w:semiHidden="0" w:uiPriority="72" w:unhideWhenUsed="0"/>
-    <w:lsdException w:name="Colorful Grid Accent 6" w:semiHidden="0" w:uiPriority="73" w:unhideWhenUsed="0"/>
-    <w:lsdException w:name="Subtle Emphasis" w:semiHidden="0" w:uiPriority="19" w:unhideWhenUsed="0" w:qFormat="1"/>
-    <w:lsdException w:name="Intense Emphasis" w:semiHidden="0" w:uiPriority="21" w:unhideWhenUsed="0" w:qFormat="1"/>
-    <w:lsdException w:name="Subtle Reference" w:semiHidden="0" w:uiPriority="31" w:unhideWhenUsed="0" w:qFormat="1"/>
-    <w:lsdException w:name="Intense Reference" w:semiHidden="0" w:uiPriority="32" w:unhideWhenUsed="0" w:qFormat="1"/>
-    <w:lsdException w:name="Book Title" w:semiHidden="0" w:uiPriority="33" w:unhideWhenUsed="0" w:qFormat="1"/>
-    <w:lsdException w:name="Bibliography" w:uiPriority="37"/>
-    <w:lsdException w:name="TOC Heading" w:uiPriority="39" w:qFormat="1"/>
-  </w:latentStyles>
-  <w:style w:type="paragraph" w:default="1" w:styleId="Normal">
-    <w:name w:val="Normal"/>
-    <w:qFormat/>
-  </w:style>
-  <w:style w:type="character" w:default="1" w:styleId="DefaultParagraphFont">
-    <w:name w:val="Default Paragraph Font"/>
-    <w:uiPriority w:val="1"/>
-    <w:semiHidden/>
-    <w:unhideWhenUsed/>
-  </w:style>
-  <w:style w:type="table" w:default="1" w:styleId="TableNormal">
-    <w:name w:val="Normal Table"/>
-    <w:uiPriority w:val="99"/>
-    <w:semiHidden/>
-    <w:unhideWhenUsed/>
-    <w:tblPr>
-      <w:tblInd w:w="0" w:type="dxa"/>
-      <w:tblCellMar>
-        <w:top w:w="0" w:type="dxa"/>
-        <w:left w:w="108" w:type="dxa"/>
-        <w:bottom w:w="0" w:type="dxa"/>
-        <w:right w:w="108" w:type="dxa"/>
-      </w:tblCellMar>
-    </w:tblPr>
-  </w:style>
-  <w:style w:type="numbering" w:default="1" w:styleId="NoList">
-    <w:name w:val="No List"/>
-    <w:uiPriority w:val="99"/>
-    <w:semiHidden/>
-    <w:unhideWhenUsed/>
   </w:style>
 </w:styles>
 </file>
@@ -27111,7 +27183,7 @@
 </file>
 
 <file path=customXml/itemProps1.xml><?xml version="1.0" encoding="utf-8"?>
-<ds:datastoreItem xmlns:ds="http://schemas.openxmlformats.org/officeDocument/2006/customXml" ds:itemID="{0F9E8A63-E67D-483B-8ABA-84C31EF620E1}">
+<ds:datastoreItem xmlns:ds="http://schemas.openxmlformats.org/officeDocument/2006/customXml" ds:itemID="{825BB487-8A9E-4EFD-9AFC-CBBCE1C8680B}">
   <ds:schemaRefs>
     <ds:schemaRef ds:uri="http://schemas.openxmlformats.org/officeDocument/2006/bibliography"/>
   </ds:schemaRefs>
@@ -27119,7 +27191,7 @@
 </file>
 
 <file path=customXml/itemProps2.xml><?xml version="1.0" encoding="utf-8"?>
-<ds:datastoreItem xmlns:ds="http://schemas.openxmlformats.org/officeDocument/2006/customXml" ds:itemID="{3EAEC0FD-67D0-45A5-9A6C-D34344189761}">
+<ds:datastoreItem xmlns:ds="http://schemas.openxmlformats.org/officeDocument/2006/customXml" ds:itemID="{4504DA04-CCD3-4F88-9530-6F11BA3113A2}">
   <ds:schemaRefs>
     <ds:schemaRef ds:uri="http://schemas.openxmlformats.org/officeDocument/2006/bibliography"/>
   </ds:schemaRefs>

</xml_diff>